<commit_message>
Update diagram and scheme
</commit_message>
<xml_diff>
--- a/docs/Diagrams A3.docx
+++ b/docs/Diagrams A3.docx
@@ -2129,17 +2129,7 @@
                           <w:szCs w:val="28"/>
                           <w:lang w:val="ru-RU"/>
                         </w:rPr>
-                        <w:t>Новая</w:t>
-                      </w:r>
-                      <w:r>
-                        <w:rPr>
-                          <w:rFonts w:ascii="Times New Roman" w:hAnsi="Times New Roman" w:cs="Times New Roman"/>
-                          <w:color w:val="000000" w:themeColor="text1"/>
-                          <w:sz w:val="28"/>
-                          <w:szCs w:val="28"/>
-                          <w:lang w:val="ru-RU"/>
-                        </w:rPr>
-                        <w:t xml:space="preserve"> колонка?</w:t>
+                        <w:t>Новая колонка?</w:t>
                       </w:r>
                     </w:p>
                   </w:txbxContent>
@@ -3727,18 +3717,166 @@
         <mc:AlternateContent>
           <mc:Choice Requires="wps">
             <w:drawing>
-              <wp:anchor distT="0" distB="0" distL="114300" distR="114300" simplePos="0" relativeHeight="251939840" behindDoc="0" locked="0" layoutInCell="1" allowOverlap="1" wp14:anchorId="1EFA6C0D" wp14:editId="3C5602B3">
+              <wp:anchor distT="0" distB="0" distL="114300" distR="114300" simplePos="0" relativeHeight="252018688" behindDoc="0" locked="0" layoutInCell="1" allowOverlap="1" wp14:anchorId="1DCB1D8C" wp14:editId="34350A84">
                 <wp:simplePos x="0" y="0"/>
                 <wp:positionH relativeFrom="column">
-                  <wp:posOffset>6967220</wp:posOffset>
+                  <wp:posOffset>4156075</wp:posOffset>
                 </wp:positionH>
                 <wp:positionV relativeFrom="paragraph">
-                  <wp:posOffset>7355840</wp:posOffset>
+                  <wp:posOffset>2002155</wp:posOffset>
                 </wp:positionV>
-                <wp:extent cx="1534160" cy="599440"/>
-                <wp:effectExtent l="0" t="0" r="15240" b="10160"/>
+                <wp:extent cx="922062" cy="0"/>
+                <wp:effectExtent l="0" t="63500" r="0" b="76200"/>
                 <wp:wrapNone/>
-                <wp:docPr id="180" name="Знак завершения 180"/>
+                <wp:docPr id="128" name="Прямая со стрелкой 128"/>
+                <wp:cNvGraphicFramePr/>
+                <a:graphic xmlns:a="http://schemas.openxmlformats.org/drawingml/2006/main">
+                  <a:graphicData uri="http://schemas.microsoft.com/office/word/2010/wordprocessingShape">
+                    <wps:wsp>
+                      <wps:cNvCnPr/>
+                      <wps:spPr>
+                        <a:xfrm>
+                          <a:off x="0" y="0"/>
+                          <a:ext cx="922062" cy="0"/>
+                        </a:xfrm>
+                        <a:prstGeom prst="straightConnector1">
+                          <a:avLst/>
+                        </a:prstGeom>
+                        <a:ln w="12700">
+                          <a:solidFill>
+                            <a:schemeClr val="tx1"/>
+                          </a:solidFill>
+                          <a:tailEnd type="triangle"/>
+                        </a:ln>
+                      </wps:spPr>
+                      <wps:style>
+                        <a:lnRef idx="1">
+                          <a:schemeClr val="accent1"/>
+                        </a:lnRef>
+                        <a:fillRef idx="0">
+                          <a:schemeClr val="accent1"/>
+                        </a:fillRef>
+                        <a:effectRef idx="0">
+                          <a:schemeClr val="accent1"/>
+                        </a:effectRef>
+                        <a:fontRef idx="minor">
+                          <a:schemeClr val="tx1"/>
+                        </a:fontRef>
+                      </wps:style>
+                      <wps:bodyPr/>
+                    </wps:wsp>
+                  </a:graphicData>
+                </a:graphic>
+              </wp:anchor>
+            </w:drawing>
+          </mc:Choice>
+          <mc:Fallback>
+            <w:pict>
+              <v:shapetype w14:anchorId="6F22AA7F" id="_x0000_t32" coordsize="21600,21600" o:spt="32" o:oned="t" path="m,l21600,21600e" filled="f">
+                <v:path arrowok="t" fillok="f" o:connecttype="none"/>
+                <o:lock v:ext="edit" shapetype="t"/>
+              </v:shapetype>
+              <v:shape id="Прямая со стрелкой 128" o:spid="_x0000_s1026" type="#_x0000_t32" style="position:absolute;margin-left:327.25pt;margin-top:157.65pt;width:72.6pt;height:0;z-index:252018688;visibility:visible;mso-wrap-style:square;mso-wrap-distance-left:9pt;mso-wrap-distance-top:0;mso-wrap-distance-right:9pt;mso-wrap-distance-bottom:0;mso-position-horizontal:absolute;mso-position-horizontal-relative:text;mso-position-vertical:absolute;mso-position-vertical-relative:text" o:gfxdata="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" strokecolor="black [3213]" strokeweight="1pt">
+                <v:stroke endarrow="block" joinstyle="miter"/>
+              </v:shape>
+            </w:pict>
+          </mc:Fallback>
+        </mc:AlternateContent>
+      </w:r>
+      <w:r>
+        <w:rPr>
+          <w:rFonts w:ascii="Times New Roman" w:hAnsi="Times New Roman" w:cs="Times New Roman"/>
+          <w:noProof/>
+          <w:sz w:val="28"/>
+          <w:szCs w:val="28"/>
+        </w:rPr>
+        <mc:AlternateContent>
+          <mc:Choice Requires="wps">
+            <w:drawing>
+              <wp:anchor distT="0" distB="0" distL="114300" distR="114300" simplePos="0" relativeHeight="252020736" behindDoc="0" locked="0" layoutInCell="1" allowOverlap="1" wp14:anchorId="4470AB91" wp14:editId="22DAD446">
+                <wp:simplePos x="0" y="0"/>
+                <wp:positionH relativeFrom="column">
+                  <wp:posOffset>9112885</wp:posOffset>
+                </wp:positionH>
+                <wp:positionV relativeFrom="paragraph">
+                  <wp:posOffset>840740</wp:posOffset>
+                </wp:positionV>
+                <wp:extent cx="735707" cy="0"/>
+                <wp:effectExtent l="25400" t="63500" r="0" b="76200"/>
+                <wp:wrapNone/>
+                <wp:docPr id="143" name="Прямая со стрелкой 143"/>
+                <wp:cNvGraphicFramePr/>
+                <a:graphic xmlns:a="http://schemas.openxmlformats.org/drawingml/2006/main">
+                  <a:graphicData uri="http://schemas.microsoft.com/office/word/2010/wordprocessingShape">
+                    <wps:wsp>
+                      <wps:cNvCnPr/>
+                      <wps:spPr>
+                        <a:xfrm flipH="1">
+                          <a:off x="0" y="0"/>
+                          <a:ext cx="735707" cy="0"/>
+                        </a:xfrm>
+                        <a:prstGeom prst="straightConnector1">
+                          <a:avLst/>
+                        </a:prstGeom>
+                        <a:ln w="12700">
+                          <a:solidFill>
+                            <a:schemeClr val="tx1"/>
+                          </a:solidFill>
+                          <a:tailEnd type="triangle"/>
+                        </a:ln>
+                      </wps:spPr>
+                      <wps:style>
+                        <a:lnRef idx="1">
+                          <a:schemeClr val="accent1"/>
+                        </a:lnRef>
+                        <a:fillRef idx="0">
+                          <a:schemeClr val="accent1"/>
+                        </a:fillRef>
+                        <a:effectRef idx="0">
+                          <a:schemeClr val="accent1"/>
+                        </a:effectRef>
+                        <a:fontRef idx="minor">
+                          <a:schemeClr val="tx1"/>
+                        </a:fontRef>
+                      </wps:style>
+                      <wps:bodyPr/>
+                    </wps:wsp>
+                  </a:graphicData>
+                </a:graphic>
+              </wp:anchor>
+            </w:drawing>
+          </mc:Choice>
+          <mc:Fallback>
+            <w:pict>
+              <v:shape w14:anchorId="61BBDFBA" id="Прямая со стрелкой 143" o:spid="_x0000_s1026" type="#_x0000_t32" style="position:absolute;margin-left:717.55pt;margin-top:66.2pt;width:57.95pt;height:0;flip:x;z-index:252020736;visibility:visible;mso-wrap-style:square;mso-wrap-distance-left:9pt;mso-wrap-distance-top:0;mso-wrap-distance-right:9pt;mso-wrap-distance-bottom:0;mso-position-horizontal:absolute;mso-position-horizontal-relative:text;mso-position-vertical:absolute;mso-position-vertical-relative:text" o:gfxdata="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" strokecolor="black [3213]" strokeweight="1pt">
+                <v:stroke endarrow="block" joinstyle="miter"/>
+              </v:shape>
+            </w:pict>
+          </mc:Fallback>
+        </mc:AlternateContent>
+      </w:r>
+      <w:r>
+        <w:rPr>
+          <w:rFonts w:ascii="Times New Roman" w:hAnsi="Times New Roman" w:cs="Times New Roman"/>
+          <w:noProof/>
+          <w:sz w:val="28"/>
+          <w:szCs w:val="28"/>
+        </w:rPr>
+        <mc:AlternateContent>
+          <mc:Choice Requires="wps">
+            <w:drawing>
+              <wp:anchor distT="0" distB="0" distL="114300" distR="114300" simplePos="0" relativeHeight="251916288" behindDoc="0" locked="0" layoutInCell="1" allowOverlap="1" wp14:anchorId="5F73E4D3" wp14:editId="72194856">
+                <wp:simplePos x="0" y="0"/>
+                <wp:positionH relativeFrom="column">
+                  <wp:posOffset>8875995</wp:posOffset>
+                </wp:positionH>
+                <wp:positionV relativeFrom="paragraph">
+                  <wp:posOffset>-779145</wp:posOffset>
+                </wp:positionV>
+                <wp:extent cx="489585" cy="489585"/>
+                <wp:effectExtent l="0" t="0" r="18415" b="18415"/>
+                <wp:wrapNone/>
+                <wp:docPr id="95" name="Овал 95"/>
                 <wp:cNvGraphicFramePr/>
                 <a:graphic xmlns:a="http://schemas.openxmlformats.org/drawingml/2006/main">
                   <a:graphicData uri="http://schemas.microsoft.com/office/word/2010/wordprocessingShape">
@@ -3747,9 +3885,9 @@
                       <wps:spPr>
                         <a:xfrm>
                           <a:off x="0" y="0"/>
-                          <a:ext cx="1534160" cy="599440"/>
+                          <a:ext cx="489585" cy="489585"/>
                         </a:xfrm>
-                        <a:prstGeom prst="flowChartTerminator">
+                        <a:prstGeom prst="ellipse">
                           <a:avLst/>
                         </a:prstGeom>
                         <a:noFill/>
@@ -3796,7 +3934,7 @@
                                 <w:szCs w:val="28"/>
                                 <w:lang w:val="ru-RU"/>
                               </w:rPr>
-                              <w:t>Конец</w:t>
+                              <w:t>2</w:t>
                             </w:r>
                           </w:p>
                         </w:txbxContent>
@@ -3821,7 +3959,8 @@
           </mc:Choice>
           <mc:Fallback>
             <w:pict>
-              <v:shape w14:anchorId="1EFA6C0D" id="Знак завершения 180" o:spid="_x0000_s1044" type="#_x0000_t116" style="position:absolute;margin-left:548.6pt;margin-top:579.2pt;width:120.8pt;height:47.2pt;z-index:251939840;visibility:visible;mso-wrap-style:square;mso-width-percent:0;mso-height-percent:0;mso-wrap-distance-left:9pt;mso-wrap-distance-top:0;mso-wrap-distance-right:9pt;mso-wrap-distance-bottom:0;mso-position-horizontal:absolute;mso-position-horizontal-relative:text;mso-position-vertical:absolute;mso-position-vertical-relative:text;mso-width-percent:0;mso-height-percent:0;mso-width-relative:margin;mso-height-relative:margin;v-text-anchor:middle" o:gfxdata="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" filled="f" strokecolor="black [3213]" strokeweight="1pt">
+              <v:oval w14:anchorId="5F73E4D3" id="Овал 95" o:spid="_x0000_s1044" style="position:absolute;margin-left:698.9pt;margin-top:-61.35pt;width:38.55pt;height:38.55pt;z-index:251916288;visibility:visible;mso-wrap-style:square;mso-width-percent:0;mso-height-percent:0;mso-wrap-distance-left:9pt;mso-wrap-distance-top:0;mso-wrap-distance-right:9pt;mso-wrap-distance-bottom:0;mso-position-horizontal:absolute;mso-position-horizontal-relative:text;mso-position-vertical:absolute;mso-position-vertical-relative:text;mso-width-percent:0;mso-height-percent:0;mso-width-relative:margin;mso-height-relative:margin;v-text-anchor:middle" o:gfxdata="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" filled="f" strokecolor="black [3213]" strokeweight="1pt">
+                <v:stroke joinstyle="miter"/>
                 <v:textbox>
                   <w:txbxContent>
                     <w:p>
@@ -3843,12 +3982,12 @@
                           <w:szCs w:val="28"/>
                           <w:lang w:val="ru-RU"/>
                         </w:rPr>
-                        <w:t>Конец</w:t>
+                        <w:t>2</w:t>
                       </w:r>
                     </w:p>
                   </w:txbxContent>
                 </v:textbox>
-              </v:shape>
+              </v:oval>
             </w:pict>
           </mc:Fallback>
         </mc:AlternateContent>
@@ -3860,30 +3999,123 @@
         <mc:AlternateContent>
           <mc:Choice Requires="wps">
             <w:drawing>
-              <wp:anchor distT="0" distB="0" distL="114300" distR="114300" simplePos="0" relativeHeight="251937792" behindDoc="0" locked="0" layoutInCell="1" allowOverlap="1" wp14:anchorId="61C58804" wp14:editId="77CF8B4D">
+              <wp:anchor distT="0" distB="0" distL="114300" distR="114300" simplePos="0" relativeHeight="252017664" behindDoc="0" locked="0" layoutInCell="1" allowOverlap="1" wp14:anchorId="41CE7D80" wp14:editId="37AF9966">
                 <wp:simplePos x="0" y="0"/>
                 <wp:positionH relativeFrom="column">
-                  <wp:posOffset>6393180</wp:posOffset>
+                  <wp:posOffset>9112971</wp:posOffset>
                 </wp:positionH>
                 <wp:positionV relativeFrom="paragraph">
-                  <wp:posOffset>7653020</wp:posOffset>
+                  <wp:posOffset>-288325</wp:posOffset>
                 </wp:positionV>
-                <wp:extent cx="576580" cy="0"/>
-                <wp:effectExtent l="0" t="63500" r="0" b="76200"/>
+                <wp:extent cx="1070713" cy="2733297"/>
+                <wp:effectExtent l="63500" t="25400" r="8890" b="22860"/>
                 <wp:wrapNone/>
-                <wp:docPr id="179" name="Прямая со стрелкой 179"/>
+                <wp:docPr id="30" name="Соединительная линия уступом 30"/>
                 <wp:cNvGraphicFramePr/>
                 <a:graphic xmlns:a="http://schemas.openxmlformats.org/drawingml/2006/main">
                   <a:graphicData uri="http://schemas.microsoft.com/office/word/2010/wordprocessingShape">
                     <wps:wsp>
                       <wps:cNvCnPr/>
                       <wps:spPr>
-                        <a:xfrm>
+                        <a:xfrm flipH="1" flipV="1">
                           <a:off x="0" y="0"/>
-                          <a:ext cx="576580" cy="0"/>
+                          <a:ext cx="1070713" cy="2733297"/>
                         </a:xfrm>
-                        <a:prstGeom prst="straightConnector1">
-                          <a:avLst/>
+                        <a:prstGeom prst="bentConnector3">
+                          <a:avLst>
+                            <a:gd name="adj1" fmla="val 99795"/>
+                          </a:avLst>
+                        </a:prstGeom>
+                        <a:ln w="12700">
+                          <a:solidFill>
+                            <a:schemeClr val="tx1"/>
+                          </a:solidFill>
+                          <a:tailEnd type="triangle"/>
+                        </a:ln>
+                      </wps:spPr>
+                      <wps:style>
+                        <a:lnRef idx="1">
+                          <a:schemeClr val="accent1"/>
+                        </a:lnRef>
+                        <a:fillRef idx="0">
+                          <a:schemeClr val="accent1"/>
+                        </a:fillRef>
+                        <a:effectRef idx="0">
+                          <a:schemeClr val="accent1"/>
+                        </a:effectRef>
+                        <a:fontRef idx="minor">
+                          <a:schemeClr val="tx1"/>
+                        </a:fontRef>
+                      </wps:style>
+                      <wps:bodyPr/>
+                    </wps:wsp>
+                  </a:graphicData>
+                </a:graphic>
+                <wp14:sizeRelH relativeFrom="margin">
+                  <wp14:pctWidth>0</wp14:pctWidth>
+                </wp14:sizeRelH>
+                <wp14:sizeRelV relativeFrom="margin">
+                  <wp14:pctHeight>0</wp14:pctHeight>
+                </wp14:sizeRelV>
+              </wp:anchor>
+            </w:drawing>
+          </mc:Choice>
+          <mc:Fallback>
+            <w:pict>
+              <v:shapetype w14:anchorId="07D99D4A" id="_x0000_t34" coordsize="21600,21600" o:spt="34" o:oned="t" adj="10800" path="m,l@0,0@0,21600,21600,21600e" filled="f">
+                <v:stroke joinstyle="miter"/>
+                <v:formulas>
+                  <v:f eqn="val #0"/>
+                </v:formulas>
+                <v:path arrowok="t" fillok="f" o:connecttype="none"/>
+                <v:handles>
+                  <v:h position="#0,center"/>
+                </v:handles>
+                <o:lock v:ext="edit" shapetype="t"/>
+              </v:shapetype>
+              <v:shape id="Соединительная линия уступом 30" o:spid="_x0000_s1026" type="#_x0000_t34" style="position:absolute;margin-left:717.55pt;margin-top:-22.7pt;width:84.3pt;height:215.2pt;flip:x y;z-index:252017664;visibility:visible;mso-wrap-style:square;mso-width-percent:0;mso-height-percent:0;mso-wrap-distance-left:9pt;mso-wrap-distance-top:0;mso-wrap-distance-right:9pt;mso-wrap-distance-bottom:0;mso-position-horizontal:absolute;mso-position-horizontal-relative:text;mso-position-vertical:absolute;mso-position-vertical-relative:text;mso-width-percent:0;mso-height-percent:0;mso-width-relative:margin;mso-height-relative:margin" o:gfxdata="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" adj="21556" strokecolor="black [3213]" strokeweight="1pt">
+                <v:stroke endarrow="block"/>
+              </v:shape>
+            </w:pict>
+          </mc:Fallback>
+        </mc:AlternateContent>
+      </w:r>
+      <w:r>
+        <w:rPr>
+          <w:rFonts w:ascii="Times New Roman" w:hAnsi="Times New Roman" w:cs="Times New Roman"/>
+          <w:noProof/>
+          <w:sz w:val="28"/>
+          <w:szCs w:val="28"/>
+        </w:rPr>
+        <mc:AlternateContent>
+          <mc:Choice Requires="wps">
+            <w:drawing>
+              <wp:anchor distT="0" distB="0" distL="114300" distR="114300" simplePos="0" relativeHeight="251932672" behindDoc="0" locked="0" layoutInCell="1" allowOverlap="1" wp14:anchorId="1EABA38B" wp14:editId="2D53CE1C">
+                <wp:simplePos x="0" y="0"/>
+                <wp:positionH relativeFrom="column">
+                  <wp:posOffset>457543</wp:posOffset>
+                </wp:positionH>
+                <wp:positionV relativeFrom="paragraph">
+                  <wp:posOffset>7650549</wp:posOffset>
+                </wp:positionV>
+                <wp:extent cx="1417251" cy="941516"/>
+                <wp:effectExtent l="12700" t="63500" r="0" b="24130"/>
+                <wp:wrapNone/>
+                <wp:docPr id="141" name="Соединительная линия уступом 141"/>
+                <wp:cNvGraphicFramePr/>
+                <a:graphic xmlns:a="http://schemas.openxmlformats.org/drawingml/2006/main">
+                  <a:graphicData uri="http://schemas.microsoft.com/office/word/2010/wordprocessingShape">
+                    <wps:wsp>
+                      <wps:cNvCnPr/>
+                      <wps:spPr>
+                        <a:xfrm flipV="1">
+                          <a:off x="0" y="0"/>
+                          <a:ext cx="1417251" cy="941516"/>
+                        </a:xfrm>
+                        <a:prstGeom prst="bentConnector3">
+                          <a:avLst>
+                            <a:gd name="adj1" fmla="val -370"/>
+                          </a:avLst>
                         </a:prstGeom>
                         <a:ln w="12700">
                           <a:tailEnd type="triangle"/>
@@ -3907,12 +4139,224 @@
                     </wps:wsp>
                   </a:graphicData>
                 </a:graphic>
+                <wp14:sizeRelH relativeFrom="margin">
+                  <wp14:pctWidth>0</wp14:pctWidth>
+                </wp14:sizeRelH>
+                <wp14:sizeRelV relativeFrom="margin">
+                  <wp14:pctHeight>0</wp14:pctHeight>
+                </wp14:sizeRelV>
               </wp:anchor>
             </w:drawing>
           </mc:Choice>
           <mc:Fallback>
             <w:pict>
-              <v:shape w14:anchorId="59469404" id="Прямая со стрелкой 179" o:spid="_x0000_s1026" type="#_x0000_t32" style="position:absolute;margin-left:503.4pt;margin-top:602.6pt;width:45.4pt;height:0;z-index:251937792;visibility:visible;mso-wrap-style:square;mso-wrap-distance-left:9pt;mso-wrap-distance-top:0;mso-wrap-distance-right:9pt;mso-wrap-distance-bottom:0;mso-position-horizontal:absolute;mso-position-horizontal-relative:text;mso-position-vertical:absolute;mso-position-vertical-relative:text" o:gfxdata="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" strokecolor="black [3200]" strokeweight="1pt">
+              <v:shape w14:anchorId="6F12B0A1" id="Соединительная линия уступом 141" o:spid="_x0000_s1026" type="#_x0000_t34" style="position:absolute;margin-left:36.05pt;margin-top:602.4pt;width:111.6pt;height:74.15pt;flip:y;z-index:251932672;visibility:visible;mso-wrap-style:square;mso-width-percent:0;mso-height-percent:0;mso-wrap-distance-left:9pt;mso-wrap-distance-top:0;mso-wrap-distance-right:9pt;mso-wrap-distance-bottom:0;mso-position-horizontal:absolute;mso-position-horizontal-relative:text;mso-position-vertical:absolute;mso-position-vertical-relative:text;mso-width-percent:0;mso-height-percent:0;mso-width-relative:margin;mso-height-relative:margin" o:gfxdata="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" adj="-80" strokecolor="black [3200]" strokeweight="1pt">
+                <v:stroke endarrow="block"/>
+              </v:shape>
+            </w:pict>
+          </mc:Fallback>
+        </mc:AlternateContent>
+      </w:r>
+      <w:r>
+        <w:rPr>
+          <w:rFonts w:ascii="Times New Roman" w:hAnsi="Times New Roman" w:cs="Times New Roman"/>
+          <w:noProof/>
+          <w:sz w:val="28"/>
+          <w:szCs w:val="28"/>
+        </w:rPr>
+        <mc:AlternateContent>
+          <mc:Choice Requires="wps">
+            <w:drawing>
+              <wp:anchor distT="0" distB="0" distL="114300" distR="114300" simplePos="0" relativeHeight="251931648" behindDoc="0" locked="0" layoutInCell="1" allowOverlap="1" wp14:anchorId="2061944A" wp14:editId="3D42D6FA">
+                <wp:simplePos x="0" y="0"/>
+                <wp:positionH relativeFrom="column">
+                  <wp:posOffset>213360</wp:posOffset>
+                </wp:positionH>
+                <wp:positionV relativeFrom="paragraph">
+                  <wp:posOffset>8593163</wp:posOffset>
+                </wp:positionV>
+                <wp:extent cx="489585" cy="489585"/>
+                <wp:effectExtent l="0" t="0" r="18415" b="18415"/>
+                <wp:wrapNone/>
+                <wp:docPr id="131" name="Овал 131"/>
+                <wp:cNvGraphicFramePr/>
+                <a:graphic xmlns:a="http://schemas.openxmlformats.org/drawingml/2006/main">
+                  <a:graphicData uri="http://schemas.microsoft.com/office/word/2010/wordprocessingShape">
+                    <wps:wsp>
+                      <wps:cNvSpPr/>
+                      <wps:spPr>
+                        <a:xfrm>
+                          <a:off x="0" y="0"/>
+                          <a:ext cx="489585" cy="489585"/>
+                        </a:xfrm>
+                        <a:prstGeom prst="ellipse">
+                          <a:avLst/>
+                        </a:prstGeom>
+                        <a:noFill/>
+                        <a:ln>
+                          <a:solidFill>
+                            <a:schemeClr val="tx1"/>
+                          </a:solidFill>
+                        </a:ln>
+                      </wps:spPr>
+                      <wps:style>
+                        <a:lnRef idx="2">
+                          <a:schemeClr val="accent1">
+                            <a:shade val="50000"/>
+                          </a:schemeClr>
+                        </a:lnRef>
+                        <a:fillRef idx="1">
+                          <a:schemeClr val="accent1"/>
+                        </a:fillRef>
+                        <a:effectRef idx="0">
+                          <a:schemeClr val="accent1"/>
+                        </a:effectRef>
+                        <a:fontRef idx="minor">
+                          <a:schemeClr val="lt1"/>
+                        </a:fontRef>
+                      </wps:style>
+                      <wps:txbx>
+                        <w:txbxContent>
+                          <w:p>
+                            <w:pPr>
+                              <w:jc w:val="center"/>
+                              <w:rPr>
+                                <w:rFonts w:ascii="Times New Roman" w:hAnsi="Times New Roman" w:cs="Times New Roman"/>
+                                <w:color w:val="000000" w:themeColor="text1"/>
+                                <w:sz w:val="28"/>
+                                <w:szCs w:val="28"/>
+                                <w:lang w:val="ru-RU"/>
+                              </w:rPr>
+                            </w:pPr>
+                            <w:r>
+                              <w:rPr>
+                                <w:rFonts w:ascii="Times New Roman" w:hAnsi="Times New Roman" w:cs="Times New Roman"/>
+                                <w:color w:val="000000" w:themeColor="text1"/>
+                                <w:sz w:val="28"/>
+                                <w:szCs w:val="28"/>
+                                <w:lang w:val="ru-RU"/>
+                              </w:rPr>
+                              <w:t>2</w:t>
+                            </w:r>
+                          </w:p>
+                        </w:txbxContent>
+                      </wps:txbx>
+                      <wps:bodyPr rot="0" spcFirstLastPara="0" vertOverflow="overflow" horzOverflow="overflow" vert="horz" wrap="square" lIns="91440" tIns="45720" rIns="91440" bIns="45720" numCol="1" spcCol="0" rtlCol="0" fromWordArt="0" anchor="ctr" anchorCtr="0" forceAA="0" compatLnSpc="1">
+                        <a:prstTxWarp prst="textNoShape">
+                          <a:avLst/>
+                        </a:prstTxWarp>
+                        <a:noAutofit/>
+                      </wps:bodyPr>
+                    </wps:wsp>
+                  </a:graphicData>
+                </a:graphic>
+                <wp14:sizeRelH relativeFrom="margin">
+                  <wp14:pctWidth>0</wp14:pctWidth>
+                </wp14:sizeRelH>
+                <wp14:sizeRelV relativeFrom="margin">
+                  <wp14:pctHeight>0</wp14:pctHeight>
+                </wp14:sizeRelV>
+              </wp:anchor>
+            </w:drawing>
+          </mc:Choice>
+          <mc:Fallback>
+            <w:pict>
+              <v:oval w14:anchorId="2061944A" id="Овал 131" o:spid="_x0000_s1045" style="position:absolute;margin-left:16.8pt;margin-top:676.65pt;width:38.55pt;height:38.55pt;z-index:251931648;visibility:visible;mso-wrap-style:square;mso-width-percent:0;mso-height-percent:0;mso-wrap-distance-left:9pt;mso-wrap-distance-top:0;mso-wrap-distance-right:9pt;mso-wrap-distance-bottom:0;mso-position-horizontal:absolute;mso-position-horizontal-relative:text;mso-position-vertical:absolute;mso-position-vertical-relative:text;mso-width-percent:0;mso-height-percent:0;mso-width-relative:margin;mso-height-relative:margin;v-text-anchor:middle" o:gfxdata="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" filled="f" strokecolor="black [3213]" strokeweight="1pt">
+                <v:stroke joinstyle="miter"/>
+                <v:textbox>
+                  <w:txbxContent>
+                    <w:p>
+                      <w:pPr>
+                        <w:jc w:val="center"/>
+                        <w:rPr>
+                          <w:rFonts w:ascii="Times New Roman" w:hAnsi="Times New Roman" w:cs="Times New Roman"/>
+                          <w:color w:val="000000" w:themeColor="text1"/>
+                          <w:sz w:val="28"/>
+                          <w:szCs w:val="28"/>
+                          <w:lang w:val="ru-RU"/>
+                        </w:rPr>
+                      </w:pPr>
+                      <w:r>
+                        <w:rPr>
+                          <w:rFonts w:ascii="Times New Roman" w:hAnsi="Times New Roman" w:cs="Times New Roman"/>
+                          <w:color w:val="000000" w:themeColor="text1"/>
+                          <w:sz w:val="28"/>
+                          <w:szCs w:val="28"/>
+                          <w:lang w:val="ru-RU"/>
+                        </w:rPr>
+                        <w:t>2</w:t>
+                      </w:r>
+                    </w:p>
+                  </w:txbxContent>
+                </v:textbox>
+              </v:oval>
+            </w:pict>
+          </mc:Fallback>
+        </mc:AlternateContent>
+      </w:r>
+      <w:r>
+        <w:rPr>
+          <w:noProof/>
+        </w:rPr>
+        <mc:AlternateContent>
+          <mc:Choice Requires="wps">
+            <w:drawing>
+              <wp:anchor distT="0" distB="0" distL="114300" distR="114300" simplePos="0" relativeHeight="251888640" behindDoc="0" locked="0" layoutInCell="1" allowOverlap="1" wp14:anchorId="2A0A75C0" wp14:editId="7F55F0F4">
+                <wp:simplePos x="0" y="0"/>
+                <wp:positionH relativeFrom="column">
+                  <wp:posOffset>2984500</wp:posOffset>
+                </wp:positionH>
+                <wp:positionV relativeFrom="paragraph">
+                  <wp:posOffset>3708400</wp:posOffset>
+                </wp:positionV>
+                <wp:extent cx="0" cy="416560"/>
+                <wp:effectExtent l="63500" t="0" r="38100" b="27940"/>
+                <wp:wrapNone/>
+                <wp:docPr id="61" name="Прямая со стрелкой 61"/>
+                <wp:cNvGraphicFramePr/>
+                <a:graphic xmlns:a="http://schemas.openxmlformats.org/drawingml/2006/main">
+                  <a:graphicData uri="http://schemas.microsoft.com/office/word/2010/wordprocessingShape">
+                    <wps:wsp>
+                      <wps:cNvCnPr/>
+                      <wps:spPr>
+                        <a:xfrm>
+                          <a:off x="0" y="0"/>
+                          <a:ext cx="0" cy="416560"/>
+                        </a:xfrm>
+                        <a:prstGeom prst="straightConnector1">
+                          <a:avLst/>
+                        </a:prstGeom>
+                        <a:ln w="12700">
+                          <a:solidFill>
+                            <a:schemeClr val="tx1"/>
+                          </a:solidFill>
+                          <a:tailEnd type="triangle"/>
+                        </a:ln>
+                      </wps:spPr>
+                      <wps:style>
+                        <a:lnRef idx="1">
+                          <a:schemeClr val="accent1"/>
+                        </a:lnRef>
+                        <a:fillRef idx="0">
+                          <a:schemeClr val="accent1"/>
+                        </a:fillRef>
+                        <a:effectRef idx="0">
+                          <a:schemeClr val="accent1"/>
+                        </a:effectRef>
+                        <a:fontRef idx="minor">
+                          <a:schemeClr val="tx1"/>
+                        </a:fontRef>
+                      </wps:style>
+                      <wps:bodyPr/>
+                    </wps:wsp>
+                  </a:graphicData>
+                </a:graphic>
+              </wp:anchor>
+            </w:drawing>
+          </mc:Choice>
+          <mc:Fallback>
+            <w:pict>
+              <v:shape w14:anchorId="35B0FFE5" id="Прямая со стрелкой 61" o:spid="_x0000_s1026" type="#_x0000_t32" style="position:absolute;margin-left:235pt;margin-top:292pt;width:0;height:32.8pt;z-index:251888640;visibility:visible;mso-wrap-style:square;mso-wrap-distance-left:9pt;mso-wrap-distance-top:0;mso-wrap-distance-right:9pt;mso-wrap-distance-bottom:0;mso-position-horizontal:absolute;mso-position-horizontal-relative:text;mso-position-vertical:absolute;mso-position-vertical-relative:text" o:gfxdata="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" strokecolor="black [3213]" strokeweight="1pt">
                 <v:stroke endarrow="block" joinstyle="miter"/>
               </v:shape>
             </w:pict>
@@ -3926,30 +4370,32 @@
         <mc:AlternateContent>
           <mc:Choice Requires="wps">
             <w:drawing>
-              <wp:anchor distT="0" distB="0" distL="114300" distR="114300" simplePos="0" relativeHeight="251935744" behindDoc="0" locked="0" layoutInCell="1" allowOverlap="1" wp14:anchorId="3EDE20AD" wp14:editId="30666128">
+              <wp:anchor distT="0" distB="0" distL="114300" distR="114300" simplePos="0" relativeHeight="251891712" behindDoc="0" locked="0" layoutInCell="1" allowOverlap="1" wp14:anchorId="777F203B" wp14:editId="083DA854">
                 <wp:simplePos x="0" y="0"/>
                 <wp:positionH relativeFrom="column">
-                  <wp:posOffset>4025900</wp:posOffset>
+                  <wp:posOffset>4254500</wp:posOffset>
                 </wp:positionH>
                 <wp:positionV relativeFrom="paragraph">
-                  <wp:posOffset>7653020</wp:posOffset>
+                  <wp:posOffset>2000885</wp:posOffset>
                 </wp:positionV>
-                <wp:extent cx="576580" cy="0"/>
-                <wp:effectExtent l="0" t="63500" r="0" b="76200"/>
+                <wp:extent cx="308797" cy="2724421"/>
+                <wp:effectExtent l="0" t="25400" r="59690" b="19050"/>
                 <wp:wrapNone/>
-                <wp:docPr id="164" name="Прямая со стрелкой 164"/>
+                <wp:docPr id="63" name="Соединительная линия уступом 63"/>
                 <wp:cNvGraphicFramePr/>
                 <a:graphic xmlns:a="http://schemas.openxmlformats.org/drawingml/2006/main">
                   <a:graphicData uri="http://schemas.microsoft.com/office/word/2010/wordprocessingShape">
                     <wps:wsp>
                       <wps:cNvCnPr/>
                       <wps:spPr>
-                        <a:xfrm>
+                        <a:xfrm flipV="1">
                           <a:off x="0" y="0"/>
-                          <a:ext cx="576580" cy="0"/>
+                          <a:ext cx="308797" cy="2724421"/>
                         </a:xfrm>
-                        <a:prstGeom prst="straightConnector1">
-                          <a:avLst/>
+                        <a:prstGeom prst="bentConnector3">
+                          <a:avLst>
+                            <a:gd name="adj1" fmla="val 99898"/>
+                          </a:avLst>
                         </a:prstGeom>
                         <a:ln w="12700">
                           <a:tailEnd type="triangle"/>
@@ -3973,12 +4419,90 @@
                     </wps:wsp>
                   </a:graphicData>
                 </a:graphic>
+                <wp14:sizeRelH relativeFrom="margin">
+                  <wp14:pctWidth>0</wp14:pctWidth>
+                </wp14:sizeRelH>
+                <wp14:sizeRelV relativeFrom="margin">
+                  <wp14:pctHeight>0</wp14:pctHeight>
+                </wp14:sizeRelV>
               </wp:anchor>
             </w:drawing>
           </mc:Choice>
           <mc:Fallback>
             <w:pict>
-              <v:shape w14:anchorId="61761D61" id="Прямая со стрелкой 164" o:spid="_x0000_s1026" type="#_x0000_t32" style="position:absolute;margin-left:317pt;margin-top:602.6pt;width:45.4pt;height:0;z-index:251935744;visibility:visible;mso-wrap-style:square;mso-wrap-distance-left:9pt;mso-wrap-distance-top:0;mso-wrap-distance-right:9pt;mso-wrap-distance-bottom:0;mso-position-horizontal:absolute;mso-position-horizontal-relative:text;mso-position-vertical:absolute;mso-position-vertical-relative:text" o:gfxdata="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" strokecolor="black [3200]" strokeweight="1pt">
+              <v:shape w14:anchorId="6CC8CC1D" id="Соединительная линия уступом 63" o:spid="_x0000_s1026" type="#_x0000_t34" style="position:absolute;margin-left:335pt;margin-top:157.55pt;width:24.3pt;height:214.5pt;flip:y;z-index:251891712;visibility:visible;mso-wrap-style:square;mso-width-percent:0;mso-height-percent:0;mso-wrap-distance-left:9pt;mso-wrap-distance-top:0;mso-wrap-distance-right:9pt;mso-wrap-distance-bottom:0;mso-position-horizontal:absolute;mso-position-horizontal-relative:text;mso-position-vertical:absolute;mso-position-vertical-relative:text;mso-width-percent:0;mso-height-percent:0;mso-width-relative:margin;mso-height-relative:margin" o:gfxdata="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" adj="21578" strokecolor="black [3200]" strokeweight="1pt">
+                <v:stroke endarrow="block"/>
+              </v:shape>
+            </w:pict>
+          </mc:Fallback>
+        </mc:AlternateContent>
+      </w:r>
+      <w:r>
+        <w:rPr>
+          <w:noProof/>
+        </w:rPr>
+        <mc:AlternateContent>
+          <mc:Choice Requires="wps">
+            <w:drawing>
+              <wp:anchor distT="0" distB="0" distL="114300" distR="114300" simplePos="0" relativeHeight="251937792" behindDoc="0" locked="0" layoutInCell="1" allowOverlap="1" wp14:anchorId="61C58804" wp14:editId="007BDBB9">
+                <wp:simplePos x="0" y="0"/>
+                <wp:positionH relativeFrom="column">
+                  <wp:posOffset>6672580</wp:posOffset>
+                </wp:positionH>
+                <wp:positionV relativeFrom="paragraph">
+                  <wp:posOffset>7660640</wp:posOffset>
+                </wp:positionV>
+                <wp:extent cx="904240" cy="0"/>
+                <wp:effectExtent l="0" t="63500" r="0" b="76200"/>
+                <wp:wrapNone/>
+                <wp:docPr id="179" name="Прямая со стрелкой 179"/>
+                <wp:cNvGraphicFramePr/>
+                <a:graphic xmlns:a="http://schemas.openxmlformats.org/drawingml/2006/main">
+                  <a:graphicData uri="http://schemas.microsoft.com/office/word/2010/wordprocessingShape">
+                    <wps:wsp>
+                      <wps:cNvCnPr/>
+                      <wps:spPr>
+                        <a:xfrm>
+                          <a:off x="0" y="0"/>
+                          <a:ext cx="904240" cy="0"/>
+                        </a:xfrm>
+                        <a:prstGeom prst="straightConnector1">
+                          <a:avLst/>
+                        </a:prstGeom>
+                        <a:ln w="12700">
+                          <a:tailEnd type="triangle"/>
+                        </a:ln>
+                      </wps:spPr>
+                      <wps:style>
+                        <a:lnRef idx="1">
+                          <a:schemeClr val="dk1"/>
+                        </a:lnRef>
+                        <a:fillRef idx="0">
+                          <a:schemeClr val="dk1"/>
+                        </a:fillRef>
+                        <a:effectRef idx="0">
+                          <a:schemeClr val="dk1"/>
+                        </a:effectRef>
+                        <a:fontRef idx="minor">
+                          <a:schemeClr val="tx1"/>
+                        </a:fontRef>
+                      </wps:style>
+                      <wps:bodyPr/>
+                    </wps:wsp>
+                  </a:graphicData>
+                </a:graphic>
+                <wp14:sizeRelH relativeFrom="margin">
+                  <wp14:pctWidth>0</wp14:pctWidth>
+                </wp14:sizeRelH>
+                <wp14:sizeRelV relativeFrom="margin">
+                  <wp14:pctHeight>0</wp14:pctHeight>
+                </wp14:sizeRelV>
+              </wp:anchor>
+            </w:drawing>
+          </mc:Choice>
+          <mc:Fallback>
+            <w:pict>
+              <v:shape w14:anchorId="12E99E44" id="Прямая со стрелкой 179" o:spid="_x0000_s1026" type="#_x0000_t32" style="position:absolute;margin-left:525.4pt;margin-top:603.2pt;width:71.2pt;height:0;z-index:251937792;visibility:visible;mso-wrap-style:square;mso-width-percent:0;mso-height-percent:0;mso-wrap-distance-left:9pt;mso-wrap-distance-top:0;mso-wrap-distance-right:9pt;mso-wrap-distance-bottom:0;mso-position-horizontal:absolute;mso-position-horizontal-relative:text;mso-position-vertical:absolute;mso-position-vertical-relative:text;mso-width-percent:0;mso-height-percent:0;mso-width-relative:margin;mso-height-relative:margin" o:gfxdata="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" strokecolor="black [3200]" strokeweight="1pt">
                 <v:stroke endarrow="block" joinstyle="miter"/>
               </v:shape>
             </w:pict>
@@ -3992,10 +4516,82 @@
         <mc:AlternateContent>
           <mc:Choice Requires="wps">
             <w:drawing>
-              <wp:anchor distT="0" distB="0" distL="114300" distR="114300" simplePos="0" relativeHeight="251934720" behindDoc="0" locked="0" layoutInCell="1" allowOverlap="1" wp14:anchorId="1E30DC69" wp14:editId="727D4D0E">
+              <wp:anchor distT="0" distB="0" distL="114300" distR="114300" simplePos="0" relativeHeight="251935744" behindDoc="0" locked="0" layoutInCell="1" allowOverlap="1" wp14:anchorId="3EDE20AD" wp14:editId="4FC99215">
                 <wp:simplePos x="0" y="0"/>
                 <wp:positionH relativeFrom="column">
-                  <wp:posOffset>4602480</wp:posOffset>
+                  <wp:posOffset>4023360</wp:posOffset>
+                </wp:positionH>
+                <wp:positionV relativeFrom="paragraph">
+                  <wp:posOffset>7655560</wp:posOffset>
+                </wp:positionV>
+                <wp:extent cx="858520" cy="0"/>
+                <wp:effectExtent l="0" t="63500" r="0" b="76200"/>
+                <wp:wrapNone/>
+                <wp:docPr id="164" name="Прямая со стрелкой 164"/>
+                <wp:cNvGraphicFramePr/>
+                <a:graphic xmlns:a="http://schemas.openxmlformats.org/drawingml/2006/main">
+                  <a:graphicData uri="http://schemas.microsoft.com/office/word/2010/wordprocessingShape">
+                    <wps:wsp>
+                      <wps:cNvCnPr/>
+                      <wps:spPr>
+                        <a:xfrm>
+                          <a:off x="0" y="0"/>
+                          <a:ext cx="858520" cy="0"/>
+                        </a:xfrm>
+                        <a:prstGeom prst="straightConnector1">
+                          <a:avLst/>
+                        </a:prstGeom>
+                        <a:ln w="12700">
+                          <a:tailEnd type="triangle"/>
+                        </a:ln>
+                      </wps:spPr>
+                      <wps:style>
+                        <a:lnRef idx="1">
+                          <a:schemeClr val="dk1"/>
+                        </a:lnRef>
+                        <a:fillRef idx="0">
+                          <a:schemeClr val="dk1"/>
+                        </a:fillRef>
+                        <a:effectRef idx="0">
+                          <a:schemeClr val="dk1"/>
+                        </a:effectRef>
+                        <a:fontRef idx="minor">
+                          <a:schemeClr val="tx1"/>
+                        </a:fontRef>
+                      </wps:style>
+                      <wps:bodyPr/>
+                    </wps:wsp>
+                  </a:graphicData>
+                </a:graphic>
+                <wp14:sizeRelH relativeFrom="margin">
+                  <wp14:pctWidth>0</wp14:pctWidth>
+                </wp14:sizeRelH>
+                <wp14:sizeRelV relativeFrom="margin">
+                  <wp14:pctHeight>0</wp14:pctHeight>
+                </wp14:sizeRelV>
+              </wp:anchor>
+            </w:drawing>
+          </mc:Choice>
+          <mc:Fallback>
+            <w:pict>
+              <v:shape w14:anchorId="47CDBD0C" id="Прямая со стрелкой 164" o:spid="_x0000_s1026" type="#_x0000_t32" style="position:absolute;margin-left:316.8pt;margin-top:602.8pt;width:67.6pt;height:0;z-index:251935744;visibility:visible;mso-wrap-style:square;mso-width-percent:0;mso-height-percent:0;mso-wrap-distance-left:9pt;mso-wrap-distance-top:0;mso-wrap-distance-right:9pt;mso-wrap-distance-bottom:0;mso-position-horizontal:absolute;mso-position-horizontal-relative:text;mso-position-vertical:absolute;mso-position-vertical-relative:text;mso-width-percent:0;mso-height-percent:0;mso-width-relative:margin;mso-height-relative:margin" o:gfxdata="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" strokecolor="black [3200]" strokeweight="1pt">
+                <v:stroke endarrow="block" joinstyle="miter"/>
+              </v:shape>
+            </w:pict>
+          </mc:Fallback>
+        </mc:AlternateContent>
+      </w:r>
+      <w:r>
+        <w:rPr>
+          <w:noProof/>
+        </w:rPr>
+        <mc:AlternateContent>
+          <mc:Choice Requires="wps">
+            <w:drawing>
+              <wp:anchor distT="0" distB="0" distL="114300" distR="114300" simplePos="0" relativeHeight="251934720" behindDoc="0" locked="0" layoutInCell="1" allowOverlap="1" wp14:anchorId="1E30DC69" wp14:editId="0209C707">
+                <wp:simplePos x="0" y="0"/>
+                <wp:positionH relativeFrom="column">
+                  <wp:posOffset>4881880</wp:posOffset>
                 </wp:positionH>
                 <wp:positionV relativeFrom="paragraph">
                   <wp:posOffset>7172960</wp:posOffset>
@@ -4086,7 +4682,7 @@
           </mc:Choice>
           <mc:Fallback>
             <w:pict>
-              <v:rect w14:anchorId="1E30DC69" id="Прямоугольник 158" o:spid="_x0000_s1045" style="position:absolute;margin-left:362.4pt;margin-top:564.8pt;width:141pt;height:74.4pt;z-index:251934720;visibility:visible;mso-wrap-style:square;mso-width-percent:0;mso-height-percent:0;mso-wrap-distance-left:9pt;mso-wrap-distance-top:0;mso-wrap-distance-right:9pt;mso-wrap-distance-bottom:0;mso-position-horizontal:absolute;mso-position-horizontal-relative:text;mso-position-vertical:absolute;mso-position-vertical-relative:text;mso-width-percent:0;mso-height-percent:0;mso-width-relative:margin;mso-height-relative:margin;v-text-anchor:middle" o:gfxdata="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" filled="f" strokecolor="black [3213]" strokeweight="1pt">
+              <v:rect w14:anchorId="1E30DC69" id="Прямоугольник 158" o:spid="_x0000_s1046" style="position:absolute;margin-left:384.4pt;margin-top:564.8pt;width:141pt;height:74.4pt;z-index:251934720;visibility:visible;mso-wrap-style:square;mso-width-percent:0;mso-height-percent:0;mso-wrap-distance-left:9pt;mso-wrap-distance-top:0;mso-wrap-distance-right:9pt;mso-wrap-distance-bottom:0;mso-position-horizontal:absolute;mso-position-horizontal-relative:text;mso-position-vertical:absolute;mso-position-vertical-relative:text;mso-width-percent:0;mso-height-percent:0;mso-width-relative:margin;mso-height-relative:margin;v-text-anchor:middle" o:gfxdata="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" filled="f" strokecolor="black [3213]" strokeweight="1pt">
                 <v:textbox>
                   <w:txbxContent>
                     <w:p>
@@ -4120,54 +4716,54 @@
       </w:r>
       <w:r>
         <w:rPr>
-          <w:rFonts w:ascii="Times New Roman" w:hAnsi="Times New Roman" w:cs="Times New Roman"/>
           <w:noProof/>
-          <w:sz w:val="28"/>
-          <w:szCs w:val="28"/>
         </w:rPr>
         <mc:AlternateContent>
           <mc:Choice Requires="wps">
             <w:drawing>
-              <wp:anchor distT="0" distB="0" distL="114300" distR="114300" simplePos="0" relativeHeight="251932672" behindDoc="0" locked="0" layoutInCell="1" allowOverlap="1" wp14:anchorId="1EABA38B" wp14:editId="16AFBC23">
+              <wp:anchor distT="0" distB="0" distL="114300" distR="114300" simplePos="0" relativeHeight="252019712" behindDoc="0" locked="0" layoutInCell="1" allowOverlap="1" wp14:anchorId="0FF3F67F" wp14:editId="2F032CE0">
                 <wp:simplePos x="0" y="0"/>
                 <wp:positionH relativeFrom="column">
-                  <wp:posOffset>459740</wp:posOffset>
+                  <wp:posOffset>6736080</wp:posOffset>
                 </wp:positionH>
                 <wp:positionV relativeFrom="paragraph">
-                  <wp:posOffset>7650480</wp:posOffset>
+                  <wp:posOffset>2001519</wp:posOffset>
                 </wp:positionV>
-                <wp:extent cx="1371600" cy="995680"/>
-                <wp:effectExtent l="12700" t="63500" r="0" b="20320"/>
+                <wp:extent cx="358140" cy="5667375"/>
+                <wp:effectExtent l="0" t="0" r="60960" b="34925"/>
                 <wp:wrapNone/>
-                <wp:docPr id="141" name="Соединительная линия уступом 141"/>
+                <wp:docPr id="130" name="Соединительная линия уступом 130"/>
                 <wp:cNvGraphicFramePr/>
                 <a:graphic xmlns:a="http://schemas.openxmlformats.org/drawingml/2006/main">
                   <a:graphicData uri="http://schemas.microsoft.com/office/word/2010/wordprocessingShape">
                     <wps:wsp>
                       <wps:cNvCnPr/>
                       <wps:spPr>
-                        <a:xfrm flipV="1">
+                        <a:xfrm>
                           <a:off x="0" y="0"/>
-                          <a:ext cx="1371600" cy="995680"/>
+                          <a:ext cx="358140" cy="5667375"/>
                         </a:xfrm>
                         <a:prstGeom prst="bentConnector3">
                           <a:avLst>
-                            <a:gd name="adj1" fmla="val -370"/>
+                            <a:gd name="adj1" fmla="val 99984"/>
                           </a:avLst>
                         </a:prstGeom>
                         <a:ln w="12700">
+                          <a:solidFill>
+                            <a:schemeClr val="tx1"/>
+                          </a:solidFill>
                           <a:tailEnd type="triangle"/>
                         </a:ln>
                       </wps:spPr>
                       <wps:style>
                         <a:lnRef idx="1">
-                          <a:schemeClr val="dk1"/>
+                          <a:schemeClr val="accent1"/>
                         </a:lnRef>
                         <a:fillRef idx="0">
-                          <a:schemeClr val="dk1"/>
+                          <a:schemeClr val="accent1"/>
                         </a:fillRef>
                         <a:effectRef idx="0">
-                          <a:schemeClr val="dk1"/>
+                          <a:schemeClr val="accent1"/>
                         </a:effectRef>
                         <a:fontRef idx="minor">
                           <a:schemeClr val="tx1"/>
@@ -4177,12 +4773,18 @@
                     </wps:wsp>
                   </a:graphicData>
                 </a:graphic>
+                <wp14:sizeRelH relativeFrom="margin">
+                  <wp14:pctWidth>0</wp14:pctWidth>
+                </wp14:sizeRelH>
+                <wp14:sizeRelV relativeFrom="margin">
+                  <wp14:pctHeight>0</wp14:pctHeight>
+                </wp14:sizeRelV>
               </wp:anchor>
             </w:drawing>
           </mc:Choice>
           <mc:Fallback>
             <w:pict>
-              <v:shape w14:anchorId="3D72DC1B" id="Соединительная линия уступом 141" o:spid="_x0000_s1026" type="#_x0000_t34" style="position:absolute;margin-left:36.2pt;margin-top:602.4pt;width:108pt;height:78.4pt;flip:y;z-index:251932672;visibility:visible;mso-wrap-style:square;mso-wrap-distance-left:9pt;mso-wrap-distance-top:0;mso-wrap-distance-right:9pt;mso-wrap-distance-bottom:0;mso-position-horizontal:absolute;mso-position-horizontal-relative:text;mso-position-vertical:absolute;mso-position-vertical-relative:text" o:gfxdata="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" adj="-80" strokecolor="black [3200]" strokeweight="1pt">
+              <v:shape w14:anchorId="107BBB1E" id="Соединительная линия уступом 130" o:spid="_x0000_s1026" type="#_x0000_t34" style="position:absolute;margin-left:530.4pt;margin-top:157.6pt;width:28.2pt;height:446.25pt;z-index:252019712;visibility:visible;mso-wrap-style:square;mso-width-percent:0;mso-height-percent:0;mso-wrap-distance-left:9pt;mso-wrap-distance-top:0;mso-wrap-distance-right:9pt;mso-wrap-distance-bottom:0;mso-position-horizontal:absolute;mso-position-horizontal-relative:text;mso-position-vertical:absolute;mso-position-vertical-relative:text;mso-width-percent:0;mso-height-percent:0;mso-width-relative:margin;mso-height-relative:margin" o:gfxdata="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" adj="21597" strokecolor="black [3213]" strokeweight="1pt">
                 <v:stroke endarrow="block"/>
               </v:shape>
             </w:pict>
@@ -4191,26 +4793,23 @@
       </w:r>
       <w:r>
         <w:rPr>
-          <w:rFonts w:ascii="Times New Roman" w:hAnsi="Times New Roman" w:cs="Times New Roman"/>
           <w:noProof/>
-          <w:sz w:val="28"/>
-          <w:szCs w:val="28"/>
         </w:rPr>
         <mc:AlternateContent>
           <mc:Choice Requires="wps">
             <w:drawing>
-              <wp:anchor distT="0" distB="0" distL="114300" distR="114300" simplePos="0" relativeHeight="251931648" behindDoc="0" locked="0" layoutInCell="1" allowOverlap="1" wp14:anchorId="2061944A" wp14:editId="5C9E2A1C">
+              <wp:anchor distT="0" distB="0" distL="114300" distR="114300" simplePos="0" relativeHeight="251939840" behindDoc="0" locked="0" layoutInCell="1" allowOverlap="1" wp14:anchorId="1EFA6C0D" wp14:editId="7EB9EFCF">
                 <wp:simplePos x="0" y="0"/>
                 <wp:positionH relativeFrom="column">
-                  <wp:posOffset>213360</wp:posOffset>
+                  <wp:posOffset>7578090</wp:posOffset>
                 </wp:positionH>
                 <wp:positionV relativeFrom="paragraph">
-                  <wp:posOffset>8646160</wp:posOffset>
+                  <wp:posOffset>7371080</wp:posOffset>
                 </wp:positionV>
-                <wp:extent cx="489585" cy="489585"/>
-                <wp:effectExtent l="0" t="0" r="18415" b="18415"/>
+                <wp:extent cx="1534160" cy="599440"/>
+                <wp:effectExtent l="0" t="0" r="15240" b="10160"/>
                 <wp:wrapNone/>
-                <wp:docPr id="131" name="Овал 131"/>
+                <wp:docPr id="180" name="Знак завершения 180"/>
                 <wp:cNvGraphicFramePr/>
                 <a:graphic xmlns:a="http://schemas.openxmlformats.org/drawingml/2006/main">
                   <a:graphicData uri="http://schemas.microsoft.com/office/word/2010/wordprocessingShape">
@@ -4219,9 +4818,9 @@
                       <wps:spPr>
                         <a:xfrm>
                           <a:off x="0" y="0"/>
-                          <a:ext cx="489585" cy="489585"/>
+                          <a:ext cx="1534160" cy="599440"/>
                         </a:xfrm>
-                        <a:prstGeom prst="ellipse">
+                        <a:prstGeom prst="flowChartTerminator">
                           <a:avLst/>
                         </a:prstGeom>
                         <a:noFill/>
@@ -4268,7 +4867,7 @@
                                 <w:szCs w:val="28"/>
                                 <w:lang w:val="ru-RU"/>
                               </w:rPr>
-                              <w:t>2</w:t>
+                              <w:t>Конец</w:t>
                             </w:r>
                           </w:p>
                         </w:txbxContent>
@@ -4293,8 +4892,11 @@
           </mc:Choice>
           <mc:Fallback>
             <w:pict>
-              <v:oval w14:anchorId="2061944A" id="Овал 131" o:spid="_x0000_s1046" style="position:absolute;margin-left:16.8pt;margin-top:680.8pt;width:38.55pt;height:38.55pt;z-index:251931648;visibility:visible;mso-wrap-style:square;mso-width-percent:0;mso-height-percent:0;mso-wrap-distance-left:9pt;mso-wrap-distance-top:0;mso-wrap-distance-right:9pt;mso-wrap-distance-bottom:0;mso-position-horizontal:absolute;mso-position-horizontal-relative:text;mso-position-vertical:absolute;mso-position-vertical-relative:text;mso-width-percent:0;mso-height-percent:0;mso-width-relative:margin;mso-height-relative:margin;v-text-anchor:middle" o:gfxdata="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" filled="f" strokecolor="black [3213]" strokeweight="1pt">
+              <v:shapetype w14:anchorId="1EFA6C0D" id="_x0000_t116" coordsize="21600,21600" o:spt="116" path="m3475,qx,10800,3475,21600l18125,21600qx21600,10800,18125,xe">
                 <v:stroke joinstyle="miter"/>
+                <v:path gradientshapeok="t" o:connecttype="rect" textboxrect="1018,3163,20582,18437"/>
+              </v:shapetype>
+              <v:shape id="Знак завершения 180" o:spid="_x0000_s1047" type="#_x0000_t116" style="position:absolute;margin-left:596.7pt;margin-top:580.4pt;width:120.8pt;height:47.2pt;z-index:251939840;visibility:visible;mso-wrap-style:square;mso-width-percent:0;mso-height-percent:0;mso-wrap-distance-left:9pt;mso-wrap-distance-top:0;mso-wrap-distance-right:9pt;mso-wrap-distance-bottom:0;mso-position-horizontal:absolute;mso-position-horizontal-relative:text;mso-position-vertical:absolute;mso-position-vertical-relative:text;mso-width-percent:0;mso-height-percent:0;mso-width-relative:margin;mso-height-relative:margin;v-text-anchor:middle" o:gfxdata="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" filled="f" strokecolor="black [3213]" strokeweight="1pt">
                 <v:textbox>
                   <w:txbxContent>
                     <w:p>
@@ -4316,12 +4918,12 @@
                           <w:szCs w:val="28"/>
                           <w:lang w:val="ru-RU"/>
                         </w:rPr>
-                        <w:t>2</w:t>
+                        <w:t>Конец</w:t>
                       </w:r>
                     </w:p>
                   </w:txbxContent>
                 </v:textbox>
-              </v:oval>
+              </v:shape>
             </w:pict>
           </mc:Fallback>
         </mc:AlternateContent>
@@ -4333,31 +4935,252 @@
         <mc:AlternateContent>
           <mc:Choice Requires="wps">
             <w:drawing>
-              <wp:anchor distT="0" distB="0" distL="114300" distR="114300" simplePos="0" relativeHeight="251926528" behindDoc="0" locked="0" layoutInCell="1" allowOverlap="1" wp14:anchorId="16CF35D1" wp14:editId="0D5F584E">
+              <wp:anchor distT="0" distB="0" distL="114300" distR="114300" simplePos="0" relativeHeight="251893760" behindDoc="0" locked="0" layoutInCell="1" allowOverlap="1" wp14:anchorId="0EAF6B1B" wp14:editId="39D107D9">
                 <wp:simplePos x="0" y="0"/>
                 <wp:positionH relativeFrom="column">
-                  <wp:posOffset>9093200</wp:posOffset>
+                  <wp:posOffset>4291684</wp:posOffset>
                 </wp:positionH>
                 <wp:positionV relativeFrom="paragraph">
-                  <wp:posOffset>772160</wp:posOffset>
+                  <wp:posOffset>4766456</wp:posOffset>
                 </wp:positionV>
-                <wp:extent cx="107791" cy="108000"/>
-                <wp:effectExtent l="0" t="0" r="6985" b="19050"/>
+                <wp:extent cx="568960" cy="274320"/>
+                <wp:effectExtent l="0" t="0" r="2540" b="5080"/>
                 <wp:wrapNone/>
-                <wp:docPr id="127" name="Овал 127"/>
+                <wp:docPr id="64" name="Надпись 64"/>
+                <wp:cNvGraphicFramePr/>
+                <a:graphic xmlns:a="http://schemas.openxmlformats.org/drawingml/2006/main">
+                  <a:graphicData uri="http://schemas.microsoft.com/office/word/2010/wordprocessingShape">
+                    <wps:wsp>
+                      <wps:cNvSpPr txBox="1"/>
+                      <wps:spPr>
+                        <a:xfrm>
+                          <a:off x="0" y="0"/>
+                          <a:ext cx="568960" cy="274320"/>
+                        </a:xfrm>
+                        <a:prstGeom prst="rect">
+                          <a:avLst/>
+                        </a:prstGeom>
+                        <a:solidFill>
+                          <a:schemeClr val="lt1"/>
+                        </a:solidFill>
+                        <a:ln w="6350">
+                          <a:noFill/>
+                        </a:ln>
+                      </wps:spPr>
+                      <wps:txbx>
+                        <w:txbxContent>
+                          <w:p>
+                            <w:pPr>
+                              <w:rPr>
+                                <w:rFonts w:ascii="Times New Roman" w:hAnsi="Times New Roman" w:cs="Times New Roman"/>
+                                <w:sz w:val="28"/>
+                                <w:szCs w:val="28"/>
+                                <w:lang w:val="ru-RU"/>
+                              </w:rPr>
+                            </w:pPr>
+                            <w:r>
+                              <w:rPr>
+                                <w:rFonts w:ascii="Times New Roman" w:hAnsi="Times New Roman" w:cs="Times New Roman"/>
+                                <w:sz w:val="28"/>
+                                <w:szCs w:val="28"/>
+                                <w:lang w:val="ru-RU"/>
+                              </w:rPr>
+                              <w:t>Нет</w:t>
+                            </w:r>
+                          </w:p>
+                        </w:txbxContent>
+                      </wps:txbx>
+                      <wps:bodyPr rot="0" spcFirstLastPara="0" vertOverflow="overflow" horzOverflow="overflow" vert="horz" wrap="square" lIns="91440" tIns="45720" rIns="91440" bIns="45720" numCol="1" spcCol="0" rtlCol="0" fromWordArt="0" anchor="t" anchorCtr="0" forceAA="0" compatLnSpc="1">
+                        <a:prstTxWarp prst="textNoShape">
+                          <a:avLst/>
+                        </a:prstTxWarp>
+                        <a:noAutofit/>
+                      </wps:bodyPr>
+                    </wps:wsp>
+                  </a:graphicData>
+                </a:graphic>
+                <wp14:sizeRelH relativeFrom="margin">
+                  <wp14:pctWidth>0</wp14:pctWidth>
+                </wp14:sizeRelH>
+              </wp:anchor>
+            </w:drawing>
+          </mc:Choice>
+          <mc:Fallback>
+            <w:pict>
+              <v:shapetype w14:anchorId="0EAF6B1B" id="_x0000_t202" coordsize="21600,21600" o:spt="202" path="m,l,21600r21600,l21600,xe">
+                <v:stroke joinstyle="miter"/>
+                <v:path gradientshapeok="t" o:connecttype="rect"/>
+              </v:shapetype>
+              <v:shape id="Надпись 64" o:spid="_x0000_s1048" type="#_x0000_t202" style="position:absolute;margin-left:337.95pt;margin-top:375.3pt;width:44.8pt;height:21.6pt;z-index:251893760;visibility:visible;mso-wrap-style:square;mso-width-percent:0;mso-wrap-distance-left:9pt;mso-wrap-distance-top:0;mso-wrap-distance-right:9pt;mso-wrap-distance-bottom:0;mso-position-horizontal:absolute;mso-position-horizontal-relative:text;mso-position-vertical:absolute;mso-position-vertical-relative:text;mso-width-percent:0;mso-width-relative:margin;v-text-anchor:top" o:gfxdata="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" fillcolor="white [3201]" stroked="f" strokeweight=".5pt">
+                <v:textbox>
+                  <w:txbxContent>
+                    <w:p>
+                      <w:pPr>
+                        <w:rPr>
+                          <w:rFonts w:ascii="Times New Roman" w:hAnsi="Times New Roman" w:cs="Times New Roman"/>
+                          <w:sz w:val="28"/>
+                          <w:szCs w:val="28"/>
+                          <w:lang w:val="ru-RU"/>
+                        </w:rPr>
+                      </w:pPr>
+                      <w:r>
+                        <w:rPr>
+                          <w:rFonts w:ascii="Times New Roman" w:hAnsi="Times New Roman" w:cs="Times New Roman"/>
+                          <w:sz w:val="28"/>
+                          <w:szCs w:val="28"/>
+                          <w:lang w:val="ru-RU"/>
+                        </w:rPr>
+                        <w:t>Нет</w:t>
+                      </w:r>
+                    </w:p>
+                  </w:txbxContent>
+                </v:textbox>
+              </v:shape>
+            </w:pict>
+          </mc:Fallback>
+        </mc:AlternateContent>
+      </w:r>
+      <w:r>
+        <w:rPr>
+          <w:noProof/>
+        </w:rPr>
+        <mc:AlternateContent>
+          <mc:Choice Requires="wps">
+            <w:drawing>
+              <wp:anchor distT="0" distB="0" distL="114300" distR="114300" simplePos="0" relativeHeight="251882496" behindDoc="0" locked="0" layoutInCell="1" allowOverlap="1" wp14:anchorId="5C8476F8" wp14:editId="31A6CB18">
+                <wp:simplePos x="0" y="0"/>
+                <wp:positionH relativeFrom="column">
+                  <wp:posOffset>4271645</wp:posOffset>
+                </wp:positionH>
+                <wp:positionV relativeFrom="paragraph">
+                  <wp:posOffset>1477645</wp:posOffset>
+                </wp:positionV>
+                <wp:extent cx="568960" cy="274320"/>
+                <wp:effectExtent l="0" t="0" r="2540" b="5080"/>
+                <wp:wrapNone/>
+                <wp:docPr id="58" name="Надпись 58"/>
+                <wp:cNvGraphicFramePr/>
+                <a:graphic xmlns:a="http://schemas.openxmlformats.org/drawingml/2006/main">
+                  <a:graphicData uri="http://schemas.microsoft.com/office/word/2010/wordprocessingShape">
+                    <wps:wsp>
+                      <wps:cNvSpPr txBox="1"/>
+                      <wps:spPr>
+                        <a:xfrm>
+                          <a:off x="0" y="0"/>
+                          <a:ext cx="568960" cy="274320"/>
+                        </a:xfrm>
+                        <a:prstGeom prst="rect">
+                          <a:avLst/>
+                        </a:prstGeom>
+                        <a:solidFill>
+                          <a:schemeClr val="lt1"/>
+                        </a:solidFill>
+                        <a:ln w="6350">
+                          <a:noFill/>
+                        </a:ln>
+                      </wps:spPr>
+                      <wps:txbx>
+                        <w:txbxContent>
+                          <w:p>
+                            <w:pPr>
+                              <w:rPr>
+                                <w:rFonts w:ascii="Times New Roman" w:hAnsi="Times New Roman" w:cs="Times New Roman"/>
+                                <w:sz w:val="28"/>
+                                <w:szCs w:val="28"/>
+                                <w:lang w:val="ru-RU"/>
+                              </w:rPr>
+                            </w:pPr>
+                            <w:r>
+                              <w:rPr>
+                                <w:rFonts w:ascii="Times New Roman" w:hAnsi="Times New Roman" w:cs="Times New Roman"/>
+                                <w:sz w:val="28"/>
+                                <w:szCs w:val="28"/>
+                                <w:lang w:val="ru-RU"/>
+                              </w:rPr>
+                              <w:t>Нет</w:t>
+                            </w:r>
+                          </w:p>
+                        </w:txbxContent>
+                      </wps:txbx>
+                      <wps:bodyPr rot="0" spcFirstLastPara="0" vertOverflow="overflow" horzOverflow="overflow" vert="horz" wrap="square" lIns="91440" tIns="45720" rIns="91440" bIns="45720" numCol="1" spcCol="0" rtlCol="0" fromWordArt="0" anchor="t" anchorCtr="0" forceAA="0" compatLnSpc="1">
+                        <a:prstTxWarp prst="textNoShape">
+                          <a:avLst/>
+                        </a:prstTxWarp>
+                        <a:noAutofit/>
+                      </wps:bodyPr>
+                    </wps:wsp>
+                  </a:graphicData>
+                </a:graphic>
+                <wp14:sizeRelH relativeFrom="margin">
+                  <wp14:pctWidth>0</wp14:pctWidth>
+                </wp14:sizeRelH>
+              </wp:anchor>
+            </w:drawing>
+          </mc:Choice>
+          <mc:Fallback>
+            <w:pict>
+              <v:shape w14:anchorId="5C8476F8" id="Надпись 58" o:spid="_x0000_s1049" type="#_x0000_t202" style="position:absolute;margin-left:336.35pt;margin-top:116.35pt;width:44.8pt;height:21.6pt;z-index:251882496;visibility:visible;mso-wrap-style:square;mso-width-percent:0;mso-wrap-distance-left:9pt;mso-wrap-distance-top:0;mso-wrap-distance-right:9pt;mso-wrap-distance-bottom:0;mso-position-horizontal:absolute;mso-position-horizontal-relative:text;mso-position-vertical:absolute;mso-position-vertical-relative:text;mso-width-percent:0;mso-width-relative:margin;v-text-anchor:top" o:gfxdata="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" fillcolor="white [3201]" stroked="f" strokeweight=".5pt">
+                <v:textbox>
+                  <w:txbxContent>
+                    <w:p>
+                      <w:pPr>
+                        <w:rPr>
+                          <w:rFonts w:ascii="Times New Roman" w:hAnsi="Times New Roman" w:cs="Times New Roman"/>
+                          <w:sz w:val="28"/>
+                          <w:szCs w:val="28"/>
+                          <w:lang w:val="ru-RU"/>
+                        </w:rPr>
+                      </w:pPr>
+                      <w:r>
+                        <w:rPr>
+                          <w:rFonts w:ascii="Times New Roman" w:hAnsi="Times New Roman" w:cs="Times New Roman"/>
+                          <w:sz w:val="28"/>
+                          <w:szCs w:val="28"/>
+                          <w:lang w:val="ru-RU"/>
+                        </w:rPr>
+                        <w:t>Нет</w:t>
+                      </w:r>
+                    </w:p>
+                  </w:txbxContent>
+                </v:textbox>
+              </v:shape>
+            </w:pict>
+          </mc:Fallback>
+        </mc:AlternateContent>
+      </w:r>
+      <w:r>
+        <w:rPr>
+          <w:noProof/>
+        </w:rPr>
+        <mc:AlternateContent>
+          <mc:Choice Requires="wps">
+            <w:drawing>
+              <wp:anchor distT="0" distB="0" distL="114300" distR="114300" simplePos="0" relativeHeight="251881472" behindDoc="0" locked="0" layoutInCell="1" allowOverlap="1" wp14:anchorId="4D45E81D" wp14:editId="1A281744">
+                <wp:simplePos x="0" y="0"/>
+                <wp:positionH relativeFrom="column">
+                  <wp:posOffset>4958080</wp:posOffset>
+                </wp:positionH>
+                <wp:positionV relativeFrom="paragraph">
+                  <wp:posOffset>1554480</wp:posOffset>
+                </wp:positionV>
+                <wp:extent cx="1877060" cy="944380"/>
+                <wp:effectExtent l="12700" t="0" r="27940" b="8255"/>
+                <wp:wrapNone/>
+                <wp:docPr id="57" name="Параллелограмм 57"/>
                 <wp:cNvGraphicFramePr/>
                 <a:graphic xmlns:a="http://schemas.openxmlformats.org/drawingml/2006/main">
                   <a:graphicData uri="http://schemas.microsoft.com/office/word/2010/wordprocessingShape">
                     <wps:wsp>
                       <wps:cNvSpPr/>
                       <wps:spPr>
-                        <a:xfrm flipV="1">
+                        <a:xfrm>
                           <a:off x="0" y="0"/>
-                          <a:ext cx="107791" cy="108000"/>
+                          <a:ext cx="1877060" cy="944380"/>
                         </a:xfrm>
-                        <a:prstGeom prst="ellipse">
+                        <a:prstGeom prst="parallelogram">
                           <a:avLst/>
                         </a:prstGeom>
+                        <a:noFill/>
                         <a:ln>
                           <a:solidFill>
                             <a:schemeClr val="tx1"/>
@@ -4366,20 +5189,46 @@
                       </wps:spPr>
                       <wps:style>
                         <a:lnRef idx="2">
-                          <a:schemeClr val="dk1">
+                          <a:schemeClr val="accent1">
                             <a:shade val="50000"/>
                           </a:schemeClr>
                         </a:lnRef>
                         <a:fillRef idx="1">
-                          <a:schemeClr val="dk1"/>
+                          <a:schemeClr val="accent1"/>
                         </a:fillRef>
                         <a:effectRef idx="0">
-                          <a:schemeClr val="dk1"/>
+                          <a:schemeClr val="accent1"/>
                         </a:effectRef>
                         <a:fontRef idx="minor">
                           <a:schemeClr val="lt1"/>
                         </a:fontRef>
                       </wps:style>
+                      <wps:txbx>
+                        <w:txbxContent>
+                          <w:p>
+                            <w:pPr>
+                              <w:jc w:val="center"/>
+                              <w:rPr>
+                                <w:rFonts w:ascii="Times New Roman" w:hAnsi="Times New Roman" w:cs="Times New Roman"/>
+                                <w:color w:val="000000" w:themeColor="text1"/>
+                                <w:sz w:val="28"/>
+                                <w:szCs w:val="28"/>
+                                <w:lang w:val="ru-RU"/>
+                              </w:rPr>
+                            </w:pPr>
+                            <w:r>
+                              <w:rPr>
+                                <w:rFonts w:ascii="Times New Roman" w:hAnsi="Times New Roman" w:cs="Times New Roman"/>
+                                <w:color w:val="000000" w:themeColor="text1"/>
+                                <w:sz w:val="28"/>
+                                <w:szCs w:val="28"/>
+                                <w:lang w:val="ru-RU"/>
+                              </w:rPr>
+                              <w:t>Формирование сообщения об ошибке</w:t>
+                            </w:r>
+                          </w:p>
+                        </w:txbxContent>
+                      </wps:txbx>
                       <wps:bodyPr rot="0" spcFirstLastPara="0" vertOverflow="overflow" horzOverflow="overflow" vert="horz" wrap="square" lIns="91440" tIns="45720" rIns="91440" bIns="45720" numCol="1" spcCol="0" rtlCol="0" fromWordArt="0" anchor="ctr" anchorCtr="0" forceAA="0" compatLnSpc="1">
                         <a:prstTxWarp prst="textNoShape">
                           <a:avLst/>
@@ -4400,73 +5249,56 @@
           </mc:Choice>
           <mc:Fallback>
             <w:pict>
-              <v:oval w14:anchorId="2B69E24F" id="Овал 127" o:spid="_x0000_s1026" style="position:absolute;margin-left:716pt;margin-top:60.8pt;width:8.5pt;height:8.5pt;flip:y;z-index:251926528;visibility:visible;mso-wrap-style:square;mso-width-percent:0;mso-height-percent:0;mso-wrap-distance-left:9pt;mso-wrap-distance-top:0;mso-wrap-distance-right:9pt;mso-wrap-distance-bottom:0;mso-position-horizontal:absolute;mso-position-horizontal-relative:text;mso-position-vertical:absolute;mso-position-vertical-relative:text;mso-width-percent:0;mso-height-percent:0;mso-width-relative:margin;mso-height-relative:margin;v-text-anchor:middle" o:gfxdata="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" fillcolor="black [3200]" strokecolor="black [3213]" strokeweight="1pt">
+              <v:shapetype w14:anchorId="4D45E81D" id="_x0000_t7" coordsize="21600,21600" o:spt="7" adj="5400" path="m@0,l,21600@1,21600,21600,xe">
                 <v:stroke joinstyle="miter"/>
-              </v:oval>
-            </w:pict>
-          </mc:Fallback>
-        </mc:AlternateContent>
-      </w:r>
-      <w:r>
-        <w:rPr>
-          <w:noProof/>
-        </w:rPr>
-        <mc:AlternateContent>
-          <mc:Choice Requires="wps">
-            <w:drawing>
-              <wp:anchor distT="0" distB="0" distL="114300" distR="114300" simplePos="0" relativeHeight="251924480" behindDoc="0" locked="0" layoutInCell="1" allowOverlap="1" wp14:anchorId="15BA272B" wp14:editId="4501BBFF">
-                <wp:simplePos x="0" y="0"/>
-                <wp:positionH relativeFrom="column">
-                  <wp:posOffset>9116060</wp:posOffset>
-                </wp:positionH>
-                <wp:positionV relativeFrom="paragraph">
-                  <wp:posOffset>838200</wp:posOffset>
-                </wp:positionV>
-                <wp:extent cx="1064260" cy="1600200"/>
-                <wp:effectExtent l="0" t="0" r="15240" b="12700"/>
-                <wp:wrapNone/>
-                <wp:docPr id="110" name="Соединительная линия уступом 110"/>
-                <wp:cNvGraphicFramePr/>
-                <a:graphic xmlns:a="http://schemas.openxmlformats.org/drawingml/2006/main">
-                  <a:graphicData uri="http://schemas.microsoft.com/office/word/2010/wordprocessingShape">
-                    <wps:wsp>
-                      <wps:cNvCnPr/>
-                      <wps:spPr>
-                        <a:xfrm flipH="1" flipV="1">
-                          <a:off x="0" y="0"/>
-                          <a:ext cx="1064260" cy="1600200"/>
-                        </a:xfrm>
-                        <a:prstGeom prst="bentConnector3">
-                          <a:avLst>
-                            <a:gd name="adj1" fmla="val 98687"/>
-                          </a:avLst>
-                        </a:prstGeom>
-                        <a:ln w="12700"/>
-                      </wps:spPr>
-                      <wps:style>
-                        <a:lnRef idx="1">
-                          <a:schemeClr val="dk1"/>
-                        </a:lnRef>
-                        <a:fillRef idx="0">
-                          <a:schemeClr val="dk1"/>
-                        </a:fillRef>
-                        <a:effectRef idx="0">
-                          <a:schemeClr val="dk1"/>
-                        </a:effectRef>
-                        <a:fontRef idx="minor">
-                          <a:schemeClr val="tx1"/>
-                        </a:fontRef>
-                      </wps:style>
-                      <wps:bodyPr/>
-                    </wps:wsp>
-                  </a:graphicData>
-                </a:graphic>
-              </wp:anchor>
-            </w:drawing>
-          </mc:Choice>
-          <mc:Fallback>
-            <w:pict>
-              <v:shape w14:anchorId="6B0203B5" id="Соединительная линия уступом 110" o:spid="_x0000_s1026" type="#_x0000_t34" style="position:absolute;margin-left:717.8pt;margin-top:66pt;width:83.8pt;height:126pt;flip:x y;z-index:251924480;visibility:visible;mso-wrap-style:square;mso-wrap-distance-left:9pt;mso-wrap-distance-top:0;mso-wrap-distance-right:9pt;mso-wrap-distance-bottom:0;mso-position-horizontal:absolute;mso-position-horizontal-relative:text;mso-position-vertical:absolute;mso-position-vertical-relative:text" o:gfxdata="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" adj="21316" strokecolor="black [3200]" strokeweight="1pt"/>
+                <v:formulas>
+                  <v:f eqn="val #0"/>
+                  <v:f eqn="sum width 0 #0"/>
+                  <v:f eqn="prod #0 1 2"/>
+                  <v:f eqn="sum width 0 @2"/>
+                  <v:f eqn="mid #0 width"/>
+                  <v:f eqn="mid @1 0"/>
+                  <v:f eqn="prod height width #0"/>
+                  <v:f eqn="prod @6 1 2"/>
+                  <v:f eqn="sum height 0 @7"/>
+                  <v:f eqn="prod width 1 2"/>
+                  <v:f eqn="sum #0 0 @9"/>
+                  <v:f eqn="if @10 @8 0"/>
+                  <v:f eqn="if @10 @7 height"/>
+                </v:formulas>
+                <v:path gradientshapeok="t" o:connecttype="custom" o:connectlocs="@4,0;10800,@11;@3,10800;@5,21600;10800,@12;@2,10800" textboxrect="1800,1800,19800,19800;8100,8100,13500,13500;10800,10800,10800,10800"/>
+                <v:handles>
+                  <v:h position="#0,topLeft" xrange="0,21600"/>
+                </v:handles>
+              </v:shapetype>
+              <v:shape id="Параллелограмм 57" o:spid="_x0000_s1050" type="#_x0000_t7" style="position:absolute;margin-left:390.4pt;margin-top:122.4pt;width:147.8pt;height:74.35pt;z-index:251881472;visibility:visible;mso-wrap-style:square;mso-width-percent:0;mso-height-percent:0;mso-wrap-distance-left:9pt;mso-wrap-distance-top:0;mso-wrap-distance-right:9pt;mso-wrap-distance-bottom:0;mso-position-horizontal:absolute;mso-position-horizontal-relative:text;mso-position-vertical:absolute;mso-position-vertical-relative:text;mso-width-percent:0;mso-height-percent:0;mso-width-relative:margin;mso-height-relative:margin;v-text-anchor:middle" o:gfxdata="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" adj="2717" filled="f" strokecolor="black [3213]" strokeweight="1pt">
+                <v:textbox>
+                  <w:txbxContent>
+                    <w:p>
+                      <w:pPr>
+                        <w:jc w:val="center"/>
+                        <w:rPr>
+                          <w:rFonts w:ascii="Times New Roman" w:hAnsi="Times New Roman" w:cs="Times New Roman"/>
+                          <w:color w:val="000000" w:themeColor="text1"/>
+                          <w:sz w:val="28"/>
+                          <w:szCs w:val="28"/>
+                          <w:lang w:val="ru-RU"/>
+                        </w:rPr>
+                      </w:pPr>
+                      <w:r>
+                        <w:rPr>
+                          <w:rFonts w:ascii="Times New Roman" w:hAnsi="Times New Roman" w:cs="Times New Roman"/>
+                          <w:color w:val="000000" w:themeColor="text1"/>
+                          <w:sz w:val="28"/>
+                          <w:szCs w:val="28"/>
+                          <w:lang w:val="ru-RU"/>
+                        </w:rPr>
+                        <w:t>Формирование сообщения об ошибке</w:t>
+                      </w:r>
+                    </w:p>
+                  </w:txbxContent>
+                </v:textbox>
+              </v:shape>
             </w:pict>
           </mc:Fallback>
         </mc:AlternateContent>
@@ -4833,7 +5665,7 @@
         <mc:AlternateContent>
           <mc:Choice Requires="wps">
             <w:drawing>
-              <wp:anchor distT="0" distB="0" distL="114300" distR="114300" simplePos="0" relativeHeight="251919360" behindDoc="0" locked="0" layoutInCell="1" allowOverlap="1" wp14:anchorId="7CE2867B" wp14:editId="762E2BB5">
+              <wp:anchor distT="0" distB="0" distL="114300" distR="114300" simplePos="0" relativeHeight="251919360" behindDoc="0" locked="0" layoutInCell="1" allowOverlap="1" wp14:anchorId="7CE2867B" wp14:editId="55EDE375">
                 <wp:simplePos x="0" y="0"/>
                 <wp:positionH relativeFrom="column">
                   <wp:posOffset>11079480</wp:posOffset>
@@ -4888,216 +5720,8 @@
           </mc:Choice>
           <mc:Fallback>
             <w:pict>
-              <v:shape w14:anchorId="7F2BCC3C" id="Прямая со стрелкой 99" o:spid="_x0000_s1026" type="#_x0000_t32" style="position:absolute;margin-left:872.4pt;margin-top:122.4pt;width:0;height:32.8pt;z-index:251919360;visibility:visible;mso-wrap-style:square;mso-wrap-distance-left:9pt;mso-wrap-distance-top:0;mso-wrap-distance-right:9pt;mso-wrap-distance-bottom:0;mso-position-horizontal:absolute;mso-position-horizontal-relative:text;mso-position-vertical:absolute;mso-position-vertical-relative:text" o:gfxdata="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" strokecolor="black [3213]" strokeweight="1pt">
+              <v:shape w14:anchorId="06B731BA" id="Прямая со стрелкой 99" o:spid="_x0000_s1026" type="#_x0000_t32" style="position:absolute;margin-left:872.4pt;margin-top:122.4pt;width:0;height:32.8pt;z-index:251919360;visibility:visible;mso-wrap-style:square;mso-wrap-distance-left:9pt;mso-wrap-distance-top:0;mso-wrap-distance-right:9pt;mso-wrap-distance-bottom:0;mso-position-horizontal:absolute;mso-position-horizontal-relative:text;mso-position-vertical:absolute;mso-position-vertical-relative:text" o:gfxdata="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" strokecolor="black [3213]" strokeweight="1pt">
                 <v:stroke endarrow="block" joinstyle="miter"/>
-              </v:shape>
-            </w:pict>
-          </mc:Fallback>
-        </mc:AlternateContent>
-      </w:r>
-      <w:r>
-        <w:rPr>
-          <w:rFonts w:ascii="Times New Roman" w:hAnsi="Times New Roman" w:cs="Times New Roman"/>
-          <w:noProof/>
-          <w:sz w:val="28"/>
-          <w:szCs w:val="28"/>
-        </w:rPr>
-        <mc:AlternateContent>
-          <mc:Choice Requires="wps">
-            <w:drawing>
-              <wp:anchor distT="0" distB="0" distL="114300" distR="114300" simplePos="0" relativeHeight="251916288" behindDoc="0" locked="0" layoutInCell="1" allowOverlap="1" wp14:anchorId="5F73E4D3" wp14:editId="7EDDCE64">
-                <wp:simplePos x="0" y="0"/>
-                <wp:positionH relativeFrom="column">
-                  <wp:posOffset>8859520</wp:posOffset>
-                </wp:positionH>
-                <wp:positionV relativeFrom="paragraph">
-                  <wp:posOffset>-779145</wp:posOffset>
-                </wp:positionV>
-                <wp:extent cx="489585" cy="489585"/>
-                <wp:effectExtent l="0" t="0" r="18415" b="18415"/>
-                <wp:wrapNone/>
-                <wp:docPr id="95" name="Овал 95"/>
-                <wp:cNvGraphicFramePr/>
-                <a:graphic xmlns:a="http://schemas.openxmlformats.org/drawingml/2006/main">
-                  <a:graphicData uri="http://schemas.microsoft.com/office/word/2010/wordprocessingShape">
-                    <wps:wsp>
-                      <wps:cNvSpPr/>
-                      <wps:spPr>
-                        <a:xfrm>
-                          <a:off x="0" y="0"/>
-                          <a:ext cx="489585" cy="489585"/>
-                        </a:xfrm>
-                        <a:prstGeom prst="ellipse">
-                          <a:avLst/>
-                        </a:prstGeom>
-                        <a:noFill/>
-                        <a:ln>
-                          <a:solidFill>
-                            <a:schemeClr val="tx1"/>
-                          </a:solidFill>
-                        </a:ln>
-                      </wps:spPr>
-                      <wps:style>
-                        <a:lnRef idx="2">
-                          <a:schemeClr val="accent1">
-                            <a:shade val="50000"/>
-                          </a:schemeClr>
-                        </a:lnRef>
-                        <a:fillRef idx="1">
-                          <a:schemeClr val="accent1"/>
-                        </a:fillRef>
-                        <a:effectRef idx="0">
-                          <a:schemeClr val="accent1"/>
-                        </a:effectRef>
-                        <a:fontRef idx="minor">
-                          <a:schemeClr val="lt1"/>
-                        </a:fontRef>
-                      </wps:style>
-                      <wps:txbx>
-                        <w:txbxContent>
-                          <w:p>
-                            <w:pPr>
-                              <w:jc w:val="center"/>
-                              <w:rPr>
-                                <w:rFonts w:ascii="Times New Roman" w:hAnsi="Times New Roman" w:cs="Times New Roman"/>
-                                <w:color w:val="000000" w:themeColor="text1"/>
-                                <w:sz w:val="28"/>
-                                <w:szCs w:val="28"/>
-                                <w:lang w:val="ru-RU"/>
-                              </w:rPr>
-                            </w:pPr>
-                            <w:r>
-                              <w:rPr>
-                                <w:rFonts w:ascii="Times New Roman" w:hAnsi="Times New Roman" w:cs="Times New Roman"/>
-                                <w:color w:val="000000" w:themeColor="text1"/>
-                                <w:sz w:val="28"/>
-                                <w:szCs w:val="28"/>
-                                <w:lang w:val="ru-RU"/>
-                              </w:rPr>
-                              <w:t>2</w:t>
-                            </w:r>
-                          </w:p>
-                        </w:txbxContent>
-                      </wps:txbx>
-                      <wps:bodyPr rot="0" spcFirstLastPara="0" vertOverflow="overflow" horzOverflow="overflow" vert="horz" wrap="square" lIns="91440" tIns="45720" rIns="91440" bIns="45720" numCol="1" spcCol="0" rtlCol="0" fromWordArt="0" anchor="ctr" anchorCtr="0" forceAA="0" compatLnSpc="1">
-                        <a:prstTxWarp prst="textNoShape">
-                          <a:avLst/>
-                        </a:prstTxWarp>
-                        <a:noAutofit/>
-                      </wps:bodyPr>
-                    </wps:wsp>
-                  </a:graphicData>
-                </a:graphic>
-                <wp14:sizeRelH relativeFrom="margin">
-                  <wp14:pctWidth>0</wp14:pctWidth>
-                </wp14:sizeRelH>
-                <wp14:sizeRelV relativeFrom="margin">
-                  <wp14:pctHeight>0</wp14:pctHeight>
-                </wp14:sizeRelV>
-              </wp:anchor>
-            </w:drawing>
-          </mc:Choice>
-          <mc:Fallback>
-            <w:pict>
-              <v:oval w14:anchorId="5F73E4D3" id="Овал 95" o:spid="_x0000_s1050" style="position:absolute;margin-left:697.6pt;margin-top:-61.35pt;width:38.55pt;height:38.55pt;z-index:251916288;visibility:visible;mso-wrap-style:square;mso-width-percent:0;mso-height-percent:0;mso-wrap-distance-left:9pt;mso-wrap-distance-top:0;mso-wrap-distance-right:9pt;mso-wrap-distance-bottom:0;mso-position-horizontal:absolute;mso-position-horizontal-relative:text;mso-position-vertical:absolute;mso-position-vertical-relative:text;mso-width-percent:0;mso-height-percent:0;mso-width-relative:margin;mso-height-relative:margin;v-text-anchor:middle" o:gfxdata="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" filled="f" strokecolor="black [3213]" strokeweight="1pt">
-                <v:stroke joinstyle="miter"/>
-                <v:textbox>
-                  <w:txbxContent>
-                    <w:p>
-                      <w:pPr>
-                        <w:jc w:val="center"/>
-                        <w:rPr>
-                          <w:rFonts w:ascii="Times New Roman" w:hAnsi="Times New Roman" w:cs="Times New Roman"/>
-                          <w:color w:val="000000" w:themeColor="text1"/>
-                          <w:sz w:val="28"/>
-                          <w:szCs w:val="28"/>
-                          <w:lang w:val="ru-RU"/>
-                        </w:rPr>
-                      </w:pPr>
-                      <w:r>
-                        <w:rPr>
-                          <w:rFonts w:ascii="Times New Roman" w:hAnsi="Times New Roman" w:cs="Times New Roman"/>
-                          <w:color w:val="000000" w:themeColor="text1"/>
-                          <w:sz w:val="28"/>
-                          <w:szCs w:val="28"/>
-                          <w:lang w:val="ru-RU"/>
-                        </w:rPr>
-                        <w:t>2</w:t>
-                      </w:r>
-                    </w:p>
-                  </w:txbxContent>
-                </v:textbox>
-              </v:oval>
-            </w:pict>
-          </mc:Fallback>
-        </mc:AlternateContent>
-      </w:r>
-      <w:r>
-        <w:rPr>
-          <w:rFonts w:ascii="Times New Roman" w:hAnsi="Times New Roman" w:cs="Times New Roman"/>
-          <w:noProof/>
-          <w:sz w:val="28"/>
-          <w:szCs w:val="28"/>
-        </w:rPr>
-        <mc:AlternateContent>
-          <mc:Choice Requires="wps">
-            <w:drawing>
-              <wp:anchor distT="0" distB="0" distL="114300" distR="114300" simplePos="0" relativeHeight="251917312" behindDoc="0" locked="0" layoutInCell="1" allowOverlap="1" wp14:anchorId="21DF75BC" wp14:editId="31F2315D">
-                <wp:simplePos x="0" y="0"/>
-                <wp:positionH relativeFrom="column">
-                  <wp:posOffset>9113520</wp:posOffset>
-                </wp:positionH>
-                <wp:positionV relativeFrom="paragraph">
-                  <wp:posOffset>-294640</wp:posOffset>
-                </wp:positionV>
-                <wp:extent cx="734060" cy="1127760"/>
-                <wp:effectExtent l="63500" t="25400" r="15240" b="15240"/>
-                <wp:wrapNone/>
-                <wp:docPr id="96" name="Соединительная линия уступом 96"/>
-                <wp:cNvGraphicFramePr/>
-                <a:graphic xmlns:a="http://schemas.openxmlformats.org/drawingml/2006/main">
-                  <a:graphicData uri="http://schemas.microsoft.com/office/word/2010/wordprocessingShape">
-                    <wps:wsp>
-                      <wps:cNvCnPr/>
-                      <wps:spPr>
-                        <a:xfrm flipH="1" flipV="1">
-                          <a:off x="0" y="0"/>
-                          <a:ext cx="734060" cy="1127760"/>
-                        </a:xfrm>
-                        <a:prstGeom prst="bentConnector3">
-                          <a:avLst>
-                            <a:gd name="adj1" fmla="val 99827"/>
-                          </a:avLst>
-                        </a:prstGeom>
-                        <a:ln w="12700">
-                          <a:tailEnd type="triangle"/>
-                        </a:ln>
-                      </wps:spPr>
-                      <wps:style>
-                        <a:lnRef idx="1">
-                          <a:schemeClr val="dk1"/>
-                        </a:lnRef>
-                        <a:fillRef idx="0">
-                          <a:schemeClr val="dk1"/>
-                        </a:fillRef>
-                        <a:effectRef idx="0">
-                          <a:schemeClr val="dk1"/>
-                        </a:effectRef>
-                        <a:fontRef idx="minor">
-                          <a:schemeClr val="tx1"/>
-                        </a:fontRef>
-                      </wps:style>
-                      <wps:bodyPr/>
-                    </wps:wsp>
-                  </a:graphicData>
-                </a:graphic>
-              </wp:anchor>
-            </w:drawing>
-          </mc:Choice>
-          <mc:Fallback>
-            <w:pict>
-              <v:shape w14:anchorId="2BAC9D50" id="Соединительная линия уступом 96" o:spid="_x0000_s1026" type="#_x0000_t34" style="position:absolute;margin-left:717.6pt;margin-top:-23.2pt;width:57.8pt;height:88.8pt;flip:x y;z-index:251917312;visibility:visible;mso-wrap-style:square;mso-wrap-distance-left:9pt;mso-wrap-distance-top:0;mso-wrap-distance-right:9pt;mso-wrap-distance-bottom:0;mso-position-horizontal:absolute;mso-position-horizontal-relative:text;mso-position-vertical:absolute;mso-position-vertical-relative:text" o:gfxdata="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" adj="21563" strokecolor="black [3200]" strokeweight="1pt">
-                <v:stroke endarrow="block"/>
               </v:shape>
             </w:pict>
           </mc:Fallback>
@@ -5110,7 +5734,7 @@
         <mc:AlternateContent>
           <mc:Choice Requires="wps">
             <w:drawing>
-              <wp:anchor distT="0" distB="0" distL="114300" distR="114300" simplePos="0" relativeHeight="251906048" behindDoc="0" locked="0" layoutInCell="1" allowOverlap="1" wp14:anchorId="237D8022" wp14:editId="54AF3D55">
+              <wp:anchor distT="0" distB="0" distL="114300" distR="114300" simplePos="0" relativeHeight="251906048" behindDoc="0" locked="0" layoutInCell="1" allowOverlap="1" wp14:anchorId="237D8022" wp14:editId="67B25247">
                 <wp:simplePos x="0" y="0"/>
                 <wp:positionH relativeFrom="column">
                   <wp:posOffset>9847580</wp:posOffset>
@@ -5204,7 +5828,11 @@
           </mc:Choice>
           <mc:Fallback>
             <w:pict>
-              <v:shape w14:anchorId="237D8022" id="Ромб 73" o:spid="_x0000_s1051" type="#_x0000_t4" style="position:absolute;margin-left:775.4pt;margin-top:9.6pt;width:195pt;height:112.6pt;z-index:251906048;visibility:visible;mso-wrap-style:square;mso-width-percent:0;mso-height-percent:0;mso-wrap-distance-left:9pt;mso-wrap-distance-top:0;mso-wrap-distance-right:9pt;mso-wrap-distance-bottom:0;mso-position-horizontal:absolute;mso-position-horizontal-relative:text;mso-position-vertical:absolute;mso-position-vertical-relative:text;mso-width-percent:0;mso-height-percent:0;mso-width-relative:margin;mso-height-relative:margin;v-text-anchor:middle" o:gfxdata="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" filled="f" strokecolor="black [3213]" strokeweight="1pt">
+              <v:shapetype w14:anchorId="237D8022" id="_x0000_t4" coordsize="21600,21600" o:spt="4" path="m10800,l,10800,10800,21600,21600,10800xe">
+                <v:stroke joinstyle="miter"/>
+                <v:path gradientshapeok="t" o:connecttype="rect" textboxrect="5400,5400,16200,16200"/>
+              </v:shapetype>
+              <v:shape id="Ромб 73" o:spid="_x0000_s1054" type="#_x0000_t4" style="position:absolute;margin-left:775.4pt;margin-top:9.6pt;width:195pt;height:112.6pt;z-index:251906048;visibility:visible;mso-wrap-style:square;mso-width-percent:0;mso-height-percent:0;mso-wrap-distance-left:9pt;mso-wrap-distance-top:0;mso-wrap-distance-right:9pt;mso-wrap-distance-bottom:0;mso-position-horizontal:absolute;mso-position-horizontal-relative:text;mso-position-vertical:absolute;mso-position-vertical-relative:text;mso-width-percent:0;mso-height-percent:0;mso-width-relative:margin;mso-height-relative:margin;v-text-anchor:middle" o:gfxdata="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" filled="f" strokecolor="black [3213]" strokeweight="1pt">
                 <v:textbox>
                   <w:txbxContent>
                     <w:p>
@@ -6135,7 +6763,7 @@
         <mc:AlternateContent>
           <mc:Choice Requires="wps">
             <w:drawing>
-              <wp:anchor distT="0" distB="0" distL="114300" distR="114300" simplePos="0" relativeHeight="251895808" behindDoc="0" locked="0" layoutInCell="1" allowOverlap="1" wp14:anchorId="066D1E4D" wp14:editId="601D9615">
+              <wp:anchor distT="0" distB="0" distL="114300" distR="114300" simplePos="0" relativeHeight="251895808" behindDoc="0" locked="0" layoutInCell="1" allowOverlap="1" wp14:anchorId="066D1E4D" wp14:editId="6510B65F">
                 <wp:simplePos x="0" y="0"/>
                 <wp:positionH relativeFrom="column">
                   <wp:posOffset>2969260</wp:posOffset>
@@ -6190,184 +6818,8 @@
           </mc:Choice>
           <mc:Fallback>
             <w:pict>
-              <v:shape w14:anchorId="0987DFAD" id="Прямая со стрелкой 65" o:spid="_x0000_s1026" type="#_x0000_t32" style="position:absolute;margin-left:233.8pt;margin-top:420pt;width:0;height:32.8pt;z-index:251895808;visibility:visible;mso-wrap-style:square;mso-wrap-distance-left:9pt;mso-wrap-distance-top:0;mso-wrap-distance-right:9pt;mso-wrap-distance-bottom:0;mso-position-horizontal:absolute;mso-position-horizontal-relative:text;mso-position-vertical:absolute;mso-position-vertical-relative:text" o:gfxdata="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" strokecolor="black [3213]" strokeweight="1pt">
+              <v:shape w14:anchorId="4E75D36B" id="Прямая со стрелкой 65" o:spid="_x0000_s1026" type="#_x0000_t32" style="position:absolute;margin-left:233.8pt;margin-top:420pt;width:0;height:32.8pt;z-index:251895808;visibility:visible;mso-wrap-style:square;mso-wrap-distance-left:9pt;mso-wrap-distance-top:0;mso-wrap-distance-right:9pt;mso-wrap-distance-bottom:0;mso-position-horizontal:absolute;mso-position-horizontal-relative:text;mso-position-vertical:absolute;mso-position-vertical-relative:text" o:gfxdata="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" strokecolor="black [3213]" strokeweight="1pt">
                 <v:stroke endarrow="block" joinstyle="miter"/>
-              </v:shape>
-            </w:pict>
-          </mc:Fallback>
-        </mc:AlternateContent>
-      </w:r>
-      <w:r>
-        <w:rPr>
-          <w:noProof/>
-        </w:rPr>
-        <mc:AlternateContent>
-          <mc:Choice Requires="wps">
-            <w:drawing>
-              <wp:anchor distT="0" distB="0" distL="114300" distR="114300" simplePos="0" relativeHeight="251893760" behindDoc="0" locked="0" layoutInCell="1" allowOverlap="1" wp14:anchorId="0EAF6B1B" wp14:editId="24860092">
-                <wp:simplePos x="0" y="0"/>
-                <wp:positionH relativeFrom="column">
-                  <wp:posOffset>640080</wp:posOffset>
-                </wp:positionH>
-                <wp:positionV relativeFrom="paragraph">
-                  <wp:posOffset>4424680</wp:posOffset>
-                </wp:positionV>
-                <wp:extent cx="568960" cy="274320"/>
-                <wp:effectExtent l="0" t="0" r="2540" b="5080"/>
-                <wp:wrapNone/>
-                <wp:docPr id="64" name="Надпись 64"/>
-                <wp:cNvGraphicFramePr/>
-                <a:graphic xmlns:a="http://schemas.openxmlformats.org/drawingml/2006/main">
-                  <a:graphicData uri="http://schemas.microsoft.com/office/word/2010/wordprocessingShape">
-                    <wps:wsp>
-                      <wps:cNvSpPr txBox="1"/>
-                      <wps:spPr>
-                        <a:xfrm>
-                          <a:off x="0" y="0"/>
-                          <a:ext cx="568960" cy="274320"/>
-                        </a:xfrm>
-                        <a:prstGeom prst="rect">
-                          <a:avLst/>
-                        </a:prstGeom>
-                        <a:solidFill>
-                          <a:schemeClr val="lt1"/>
-                        </a:solidFill>
-                        <a:ln w="6350">
-                          <a:noFill/>
-                        </a:ln>
-                      </wps:spPr>
-                      <wps:txbx>
-                        <w:txbxContent>
-                          <w:p>
-                            <w:pPr>
-                              <w:rPr>
-                                <w:rFonts w:ascii="Times New Roman" w:hAnsi="Times New Roman" w:cs="Times New Roman"/>
-                                <w:sz w:val="28"/>
-                                <w:szCs w:val="28"/>
-                                <w:lang w:val="ru-RU"/>
-                              </w:rPr>
-                            </w:pPr>
-                            <w:r>
-                              <w:rPr>
-                                <w:rFonts w:ascii="Times New Roman" w:hAnsi="Times New Roman" w:cs="Times New Roman"/>
-                                <w:sz w:val="28"/>
-                                <w:szCs w:val="28"/>
-                                <w:lang w:val="ru-RU"/>
-                              </w:rPr>
-                              <w:t>Нет</w:t>
-                            </w:r>
-                          </w:p>
-                        </w:txbxContent>
-                      </wps:txbx>
-                      <wps:bodyPr rot="0" spcFirstLastPara="0" vertOverflow="overflow" horzOverflow="overflow" vert="horz" wrap="square" lIns="91440" tIns="45720" rIns="91440" bIns="45720" numCol="1" spcCol="0" rtlCol="0" fromWordArt="0" anchor="t" anchorCtr="0" forceAA="0" compatLnSpc="1">
-                        <a:prstTxWarp prst="textNoShape">
-                          <a:avLst/>
-                        </a:prstTxWarp>
-                        <a:noAutofit/>
-                      </wps:bodyPr>
-                    </wps:wsp>
-                  </a:graphicData>
-                </a:graphic>
-                <wp14:sizeRelH relativeFrom="margin">
-                  <wp14:pctWidth>0</wp14:pctWidth>
-                </wp14:sizeRelH>
-              </wp:anchor>
-            </w:drawing>
-          </mc:Choice>
-          <mc:Fallback>
-            <w:pict>
-              <v:shape w14:anchorId="0EAF6B1B" id="Надпись 64" o:spid="_x0000_s1057" type="#_x0000_t202" style="position:absolute;margin-left:50.4pt;margin-top:348.4pt;width:44.8pt;height:21.6pt;z-index:251893760;visibility:visible;mso-wrap-style:square;mso-width-percent:0;mso-wrap-distance-left:9pt;mso-wrap-distance-top:0;mso-wrap-distance-right:9pt;mso-wrap-distance-bottom:0;mso-position-horizontal:absolute;mso-position-horizontal-relative:text;mso-position-vertical:absolute;mso-position-vertical-relative:text;mso-width-percent:0;mso-width-relative:margin;v-text-anchor:top" o:gfxdata="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" fillcolor="white [3201]" stroked="f" strokeweight=".5pt">
-                <v:textbox>
-                  <w:txbxContent>
-                    <w:p>
-                      <w:pPr>
-                        <w:rPr>
-                          <w:rFonts w:ascii="Times New Roman" w:hAnsi="Times New Roman" w:cs="Times New Roman"/>
-                          <w:sz w:val="28"/>
-                          <w:szCs w:val="28"/>
-                          <w:lang w:val="ru-RU"/>
-                        </w:rPr>
-                      </w:pPr>
-                      <w:r>
-                        <w:rPr>
-                          <w:rFonts w:ascii="Times New Roman" w:hAnsi="Times New Roman" w:cs="Times New Roman"/>
-                          <w:sz w:val="28"/>
-                          <w:szCs w:val="28"/>
-                          <w:lang w:val="ru-RU"/>
-                        </w:rPr>
-                        <w:t>Нет</w:t>
-                      </w:r>
-                    </w:p>
-                  </w:txbxContent>
-                </v:textbox>
-              </v:shape>
-            </w:pict>
-          </mc:Fallback>
-        </mc:AlternateContent>
-      </w:r>
-      <w:r>
-        <w:rPr>
-          <w:noProof/>
-        </w:rPr>
-        <mc:AlternateContent>
-          <mc:Choice Requires="wps">
-            <w:drawing>
-              <wp:anchor distT="0" distB="0" distL="114300" distR="114300" simplePos="0" relativeHeight="251891712" behindDoc="0" locked="0" layoutInCell="1" allowOverlap="1" wp14:anchorId="777F203B" wp14:editId="793B473B">
-                <wp:simplePos x="0" y="0"/>
-                <wp:positionH relativeFrom="column">
-                  <wp:posOffset>457200</wp:posOffset>
-                </wp:positionH>
-                <wp:positionV relativeFrom="paragraph">
-                  <wp:posOffset>3992880</wp:posOffset>
-                </wp:positionV>
-                <wp:extent cx="1242060" cy="731520"/>
-                <wp:effectExtent l="63500" t="25400" r="15240" b="17780"/>
-                <wp:wrapNone/>
-                <wp:docPr id="63" name="Соединительная линия уступом 63"/>
-                <wp:cNvGraphicFramePr/>
-                <a:graphic xmlns:a="http://schemas.openxmlformats.org/drawingml/2006/main">
-                  <a:graphicData uri="http://schemas.microsoft.com/office/word/2010/wordprocessingShape">
-                    <wps:wsp>
-                      <wps:cNvCnPr/>
-                      <wps:spPr>
-                        <a:xfrm flipH="1" flipV="1">
-                          <a:off x="0" y="0"/>
-                          <a:ext cx="1242060" cy="731520"/>
-                        </a:xfrm>
-                        <a:prstGeom prst="bentConnector3">
-                          <a:avLst>
-                            <a:gd name="adj1" fmla="val 99898"/>
-                          </a:avLst>
-                        </a:prstGeom>
-                        <a:ln w="12700">
-                          <a:tailEnd type="triangle"/>
-                        </a:ln>
-                      </wps:spPr>
-                      <wps:style>
-                        <a:lnRef idx="1">
-                          <a:schemeClr val="dk1"/>
-                        </a:lnRef>
-                        <a:fillRef idx="0">
-                          <a:schemeClr val="dk1"/>
-                        </a:fillRef>
-                        <a:effectRef idx="0">
-                          <a:schemeClr val="dk1"/>
-                        </a:effectRef>
-                        <a:fontRef idx="minor">
-                          <a:schemeClr val="tx1"/>
-                        </a:fontRef>
-                      </wps:style>
-                      <wps:bodyPr/>
-                    </wps:wsp>
-                  </a:graphicData>
-                </a:graphic>
-              </wp:anchor>
-            </w:drawing>
-          </mc:Choice>
-          <mc:Fallback>
-            <w:pict>
-              <v:shape w14:anchorId="45E63D8B" id="Соединительная линия уступом 63" o:spid="_x0000_s1026" type="#_x0000_t34" style="position:absolute;margin-left:36pt;margin-top:314.4pt;width:97.8pt;height:57.6pt;flip:x y;z-index:251891712;visibility:visible;mso-wrap-style:square;mso-wrap-distance-left:9pt;mso-wrap-distance-top:0;mso-wrap-distance-right:9pt;mso-wrap-distance-bottom:0;mso-position-horizontal:absolute;mso-position-horizontal-relative:text;mso-position-vertical:absolute;mso-position-vertical-relative:text" o:gfxdata="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" adj="21578" strokecolor="black [3200]" strokeweight="1pt">
-                <v:stroke endarrow="block"/>
               </v:shape>
             </w:pict>
           </mc:Fallback>
@@ -6513,7 +6965,7 @@
         <mc:AlternateContent>
           <mc:Choice Requires="wps">
             <w:drawing>
-              <wp:anchor distT="0" distB="0" distL="114300" distR="114300" simplePos="0" relativeHeight="251890688" behindDoc="0" locked="0" layoutInCell="1" allowOverlap="1" wp14:anchorId="33A3787E" wp14:editId="65416B83">
+              <wp:anchor distT="0" distB="0" distL="114300" distR="114300" simplePos="0" relativeHeight="251890688" behindDoc="0" locked="0" layoutInCell="1" allowOverlap="1" wp14:anchorId="33A3787E" wp14:editId="60664741">
                 <wp:simplePos x="0" y="0"/>
                 <wp:positionH relativeFrom="column">
                   <wp:posOffset>3098800</wp:posOffset>
@@ -6588,7 +7040,7 @@
           </mc:Choice>
           <mc:Fallback>
             <w:pict>
-              <v:shape w14:anchorId="33A3787E" id="Надпись 62" o:spid="_x0000_s1059" type="#_x0000_t202" style="position:absolute;margin-left:244pt;margin-top:300.6pt;width:33.6pt;height:24.2pt;z-index:251890688;visibility:visible;mso-wrap-style:square;mso-width-percent:0;mso-height-percent:0;mso-wrap-distance-left:9pt;mso-wrap-distance-top:0;mso-wrap-distance-right:9pt;mso-wrap-distance-bottom:0;mso-position-horizontal:absolute;mso-position-horizontal-relative:text;mso-position-vertical:absolute;mso-position-vertical-relative:text;mso-width-percent:0;mso-height-percent:0;mso-width-relative:margin;mso-height-relative:margin;v-text-anchor:top" o:gfxdata="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" fillcolor="white [3201]" stroked="f" strokeweight=".5pt">
+              <v:shape w14:anchorId="33A3787E" id="Надпись 62" o:spid="_x0000_s1061" type="#_x0000_t202" style="position:absolute;margin-left:244pt;margin-top:300.6pt;width:33.6pt;height:24.2pt;z-index:251890688;visibility:visible;mso-wrap-style:square;mso-width-percent:0;mso-height-percent:0;mso-wrap-distance-left:9pt;mso-wrap-distance-top:0;mso-wrap-distance-right:9pt;mso-wrap-distance-bottom:0;mso-position-horizontal:absolute;mso-position-horizontal-relative:text;mso-position-vertical:absolute;mso-position-vertical-relative:text;mso-width-percent:0;mso-height-percent:0;mso-width-relative:margin;mso-height-relative:margin;v-text-anchor:top" o:gfxdata="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" fillcolor="white [3201]" stroked="f" strokeweight=".5pt">
                 <v:textbox>
                   <w:txbxContent>
                     <w:p>
@@ -6624,76 +7076,7 @@
         <mc:AlternateContent>
           <mc:Choice Requires="wps">
             <w:drawing>
-              <wp:anchor distT="0" distB="0" distL="114300" distR="114300" simplePos="0" relativeHeight="251888640" behindDoc="0" locked="0" layoutInCell="1" allowOverlap="1" wp14:anchorId="2A0A75C0" wp14:editId="018D83AB">
-                <wp:simplePos x="0" y="0"/>
-                <wp:positionH relativeFrom="column">
-                  <wp:posOffset>2971800</wp:posOffset>
-                </wp:positionH>
-                <wp:positionV relativeFrom="paragraph">
-                  <wp:posOffset>3708400</wp:posOffset>
-                </wp:positionV>
-                <wp:extent cx="0" cy="416560"/>
-                <wp:effectExtent l="63500" t="0" r="38100" b="27940"/>
-                <wp:wrapNone/>
-                <wp:docPr id="61" name="Прямая со стрелкой 61"/>
-                <wp:cNvGraphicFramePr/>
-                <a:graphic xmlns:a="http://schemas.openxmlformats.org/drawingml/2006/main">
-                  <a:graphicData uri="http://schemas.microsoft.com/office/word/2010/wordprocessingShape">
-                    <wps:wsp>
-                      <wps:cNvCnPr/>
-                      <wps:spPr>
-                        <a:xfrm>
-                          <a:off x="0" y="0"/>
-                          <a:ext cx="0" cy="416560"/>
-                        </a:xfrm>
-                        <a:prstGeom prst="straightConnector1">
-                          <a:avLst/>
-                        </a:prstGeom>
-                        <a:ln w="12700">
-                          <a:solidFill>
-                            <a:schemeClr val="tx1"/>
-                          </a:solidFill>
-                          <a:tailEnd type="triangle"/>
-                        </a:ln>
-                      </wps:spPr>
-                      <wps:style>
-                        <a:lnRef idx="1">
-                          <a:schemeClr val="accent1"/>
-                        </a:lnRef>
-                        <a:fillRef idx="0">
-                          <a:schemeClr val="accent1"/>
-                        </a:fillRef>
-                        <a:effectRef idx="0">
-                          <a:schemeClr val="accent1"/>
-                        </a:effectRef>
-                        <a:fontRef idx="minor">
-                          <a:schemeClr val="tx1"/>
-                        </a:fontRef>
-                      </wps:style>
-                      <wps:bodyPr/>
-                    </wps:wsp>
-                  </a:graphicData>
-                </a:graphic>
-              </wp:anchor>
-            </w:drawing>
-          </mc:Choice>
-          <mc:Fallback>
-            <w:pict>
-              <v:shape w14:anchorId="1C857942" id="Прямая со стрелкой 61" o:spid="_x0000_s1026" type="#_x0000_t32" style="position:absolute;margin-left:234pt;margin-top:292pt;width:0;height:32.8pt;z-index:251888640;visibility:visible;mso-wrap-style:square;mso-wrap-distance-left:9pt;mso-wrap-distance-top:0;mso-wrap-distance-right:9pt;mso-wrap-distance-bottom:0;mso-position-horizontal:absolute;mso-position-horizontal-relative:text;mso-position-vertical:absolute;mso-position-vertical-relative:text" o:gfxdata="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" strokecolor="black [3213]" strokeweight="1pt">
-                <v:stroke endarrow="block" joinstyle="miter"/>
-              </v:shape>
-            </w:pict>
-          </mc:Fallback>
-        </mc:AlternateContent>
-      </w:r>
-      <w:r>
-        <w:rPr>
-          <w:noProof/>
-        </w:rPr>
-        <mc:AlternateContent>
-          <mc:Choice Requires="wps">
-            <w:drawing>
-              <wp:anchor distT="0" distB="0" distL="114300" distR="114300" simplePos="0" relativeHeight="251884544" behindDoc="0" locked="0" layoutInCell="1" allowOverlap="1" wp14:anchorId="21E2BBE7" wp14:editId="3D2B4FAF">
+              <wp:anchor distT="0" distB="0" distL="114300" distR="114300" simplePos="0" relativeHeight="251884544" behindDoc="0" locked="0" layoutInCell="1" allowOverlap="1" wp14:anchorId="21E2BBE7" wp14:editId="5882174E">
                 <wp:simplePos x="0" y="0"/>
                 <wp:positionH relativeFrom="column">
                   <wp:posOffset>2164080</wp:posOffset>
@@ -6797,7 +7180,7 @@
           </mc:Choice>
           <mc:Fallback>
             <w:pict>
-              <v:rect w14:anchorId="21E2BBE7" id="Прямоугольник 59" o:spid="_x0000_s1060" style="position:absolute;margin-left:170.4pt;margin-top:232.8pt;width:133.6pt;height:59.2pt;z-index:251884544;visibility:visible;mso-wrap-style:square;mso-width-percent:0;mso-height-percent:0;mso-wrap-distance-left:9pt;mso-wrap-distance-top:0;mso-wrap-distance-right:9pt;mso-wrap-distance-bottom:0;mso-position-horizontal:absolute;mso-position-horizontal-relative:text;mso-position-vertical:absolute;mso-position-vertical-relative:text;mso-width-percent:0;mso-height-percent:0;mso-width-relative:margin;mso-height-relative:margin;v-text-anchor:middle" o:gfxdata="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" filled="f" strokecolor="black [3213]" strokeweight="1pt">
+              <v:rect w14:anchorId="21E2BBE7" id="Прямоугольник 59" o:spid="_x0000_s1062" style="position:absolute;margin-left:170.4pt;margin-top:232.8pt;width:133.6pt;height:59.2pt;z-index:251884544;visibility:visible;mso-wrap-style:square;mso-width-percent:0;mso-height-percent:0;mso-wrap-distance-left:9pt;mso-wrap-distance-top:0;mso-wrap-distance-right:9pt;mso-wrap-distance-bottom:0;mso-position-horizontal:absolute;mso-position-horizontal-relative:text;mso-position-vertical:absolute;mso-position-vertical-relative:text;mso-width-percent:0;mso-height-percent:0;mso-width-relative:margin;mso-height-relative:margin;v-text-anchor:middle" o:gfxdata="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" filled="f" strokecolor="black [3213]" strokeweight="1pt">
                 <v:textbox>
                   <w:txbxContent>
                     <w:p>
@@ -6829,347 +7212,12 @@
                           <w:szCs w:val="28"/>
                           <w:lang w:val="ru-RU"/>
                         </w:rPr>
-                        <w:t xml:space="preserve">к </w:t>
-                      </w:r>
-                      <w:r>
-                        <w:rPr>
-                          <w:rFonts w:ascii="Times New Roman" w:hAnsi="Times New Roman" w:cs="Times New Roman"/>
-                          <w:color w:val="000000" w:themeColor="text1"/>
-                          <w:sz w:val="28"/>
-                          <w:szCs w:val="28"/>
-                          <w:lang w:val="ru-RU"/>
-                        </w:rPr>
-                        <w:t>пользователя</w:t>
-                      </w:r>
-                      <w:r>
-                        <w:rPr>
-                          <w:rFonts w:ascii="Times New Roman" w:hAnsi="Times New Roman" w:cs="Times New Roman"/>
-                          <w:color w:val="000000" w:themeColor="text1"/>
-                          <w:sz w:val="28"/>
-                          <w:szCs w:val="28"/>
-                          <w:lang w:val="ru-RU"/>
-                        </w:rPr>
-                        <w:t xml:space="preserve"> в базе данных</w:t>
+                        <w:t>к пользователя в базе данных</w:t>
                       </w:r>
                     </w:p>
                   </w:txbxContent>
                 </v:textbox>
               </v:rect>
-            </w:pict>
-          </mc:Fallback>
-        </mc:AlternateContent>
-      </w:r>
-      <w:r>
-        <w:rPr>
-          <w:noProof/>
-        </w:rPr>
-        <mc:AlternateContent>
-          <mc:Choice Requires="wps">
-            <w:drawing>
-              <wp:anchor distT="0" distB="0" distL="114300" distR="114300" simplePos="0" relativeHeight="251881472" behindDoc="0" locked="0" layoutInCell="1" allowOverlap="1" wp14:anchorId="4D45E81D" wp14:editId="2D4B4526">
-                <wp:simplePos x="0" y="0"/>
-                <wp:positionH relativeFrom="column">
-                  <wp:posOffset>-495300</wp:posOffset>
-                </wp:positionH>
-                <wp:positionV relativeFrom="paragraph">
-                  <wp:posOffset>3068320</wp:posOffset>
-                </wp:positionV>
-                <wp:extent cx="1877060" cy="924560"/>
-                <wp:effectExtent l="12700" t="0" r="27940" b="15240"/>
-                <wp:wrapNone/>
-                <wp:docPr id="57" name="Параллелограмм 57"/>
-                <wp:cNvGraphicFramePr/>
-                <a:graphic xmlns:a="http://schemas.openxmlformats.org/drawingml/2006/main">
-                  <a:graphicData uri="http://schemas.microsoft.com/office/word/2010/wordprocessingShape">
-                    <wps:wsp>
-                      <wps:cNvSpPr/>
-                      <wps:spPr>
-                        <a:xfrm>
-                          <a:off x="0" y="0"/>
-                          <a:ext cx="1877060" cy="924560"/>
-                        </a:xfrm>
-                        <a:prstGeom prst="parallelogram">
-                          <a:avLst/>
-                        </a:prstGeom>
-                        <a:noFill/>
-                        <a:ln>
-                          <a:solidFill>
-                            <a:schemeClr val="tx1"/>
-                          </a:solidFill>
-                        </a:ln>
-                      </wps:spPr>
-                      <wps:style>
-                        <a:lnRef idx="2">
-                          <a:schemeClr val="accent1">
-                            <a:shade val="50000"/>
-                          </a:schemeClr>
-                        </a:lnRef>
-                        <a:fillRef idx="1">
-                          <a:schemeClr val="accent1"/>
-                        </a:fillRef>
-                        <a:effectRef idx="0">
-                          <a:schemeClr val="accent1"/>
-                        </a:effectRef>
-                        <a:fontRef idx="minor">
-                          <a:schemeClr val="lt1"/>
-                        </a:fontRef>
-                      </wps:style>
-                      <wps:txbx>
-                        <w:txbxContent>
-                          <w:p>
-                            <w:pPr>
-                              <w:jc w:val="center"/>
-                              <w:rPr>
-                                <w:rFonts w:ascii="Times New Roman" w:hAnsi="Times New Roman" w:cs="Times New Roman"/>
-                                <w:color w:val="000000" w:themeColor="text1"/>
-                                <w:sz w:val="28"/>
-                                <w:szCs w:val="28"/>
-                                <w:lang w:val="ru-RU"/>
-                              </w:rPr>
-                            </w:pPr>
-                            <w:r>
-                              <w:rPr>
-                                <w:rFonts w:ascii="Times New Roman" w:hAnsi="Times New Roman" w:cs="Times New Roman"/>
-                                <w:color w:val="000000" w:themeColor="text1"/>
-                                <w:sz w:val="28"/>
-                                <w:szCs w:val="28"/>
-                                <w:lang w:val="ru-RU"/>
-                              </w:rPr>
-                              <w:t>Формирование сообщения об ошибке</w:t>
-                            </w:r>
-                          </w:p>
-                        </w:txbxContent>
-                      </wps:txbx>
-                      <wps:bodyPr rot="0" spcFirstLastPara="0" vertOverflow="overflow" horzOverflow="overflow" vert="horz" wrap="square" lIns="91440" tIns="45720" rIns="91440" bIns="45720" numCol="1" spcCol="0" rtlCol="0" fromWordArt="0" anchor="ctr" anchorCtr="0" forceAA="0" compatLnSpc="1">
-                        <a:prstTxWarp prst="textNoShape">
-                          <a:avLst/>
-                        </a:prstTxWarp>
-                        <a:noAutofit/>
-                      </wps:bodyPr>
-                    </wps:wsp>
-                  </a:graphicData>
-                </a:graphic>
-                <wp14:sizeRelH relativeFrom="margin">
-                  <wp14:pctWidth>0</wp14:pctWidth>
-                </wp14:sizeRelH>
-                <wp14:sizeRelV relativeFrom="margin">
-                  <wp14:pctHeight>0</wp14:pctHeight>
-                </wp14:sizeRelV>
-              </wp:anchor>
-            </w:drawing>
-          </mc:Choice>
-          <mc:Fallback>
-            <w:pict>
-              <v:shape w14:anchorId="4D45E81D" id="Параллелограмм 57" o:spid="_x0000_s1061" type="#_x0000_t7" style="position:absolute;margin-left:-39pt;margin-top:241.6pt;width:147.8pt;height:72.8pt;z-index:251881472;visibility:visible;mso-wrap-style:square;mso-width-percent:0;mso-height-percent:0;mso-wrap-distance-left:9pt;mso-wrap-distance-top:0;mso-wrap-distance-right:9pt;mso-wrap-distance-bottom:0;mso-position-horizontal:absolute;mso-position-horizontal-relative:text;mso-position-vertical:absolute;mso-position-vertical-relative:text;mso-width-percent:0;mso-height-percent:0;mso-width-relative:margin;mso-height-relative:margin;v-text-anchor:middle" o:gfxdata="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" adj="2660" filled="f" strokecolor="black [3213]" strokeweight="1pt">
-                <v:textbox>
-                  <w:txbxContent>
-                    <w:p>
-                      <w:pPr>
-                        <w:jc w:val="center"/>
-                        <w:rPr>
-                          <w:rFonts w:ascii="Times New Roman" w:hAnsi="Times New Roman" w:cs="Times New Roman"/>
-                          <w:color w:val="000000" w:themeColor="text1"/>
-                          <w:sz w:val="28"/>
-                          <w:szCs w:val="28"/>
-                          <w:lang w:val="ru-RU"/>
-                        </w:rPr>
-                      </w:pPr>
-                      <w:r>
-                        <w:rPr>
-                          <w:rFonts w:ascii="Times New Roman" w:hAnsi="Times New Roman" w:cs="Times New Roman"/>
-                          <w:color w:val="000000" w:themeColor="text1"/>
-                          <w:sz w:val="28"/>
-                          <w:szCs w:val="28"/>
-                          <w:lang w:val="ru-RU"/>
-                        </w:rPr>
-                        <w:t>Формирование сообщения об ошибке</w:t>
-                      </w:r>
-                    </w:p>
-                  </w:txbxContent>
-                </v:textbox>
-              </v:shape>
-            </w:pict>
-          </mc:Fallback>
-        </mc:AlternateContent>
-      </w:r>
-      <w:r>
-        <w:rPr>
-          <w:noProof/>
-        </w:rPr>
-        <mc:AlternateContent>
-          <mc:Choice Requires="wps">
-            <w:drawing>
-              <wp:anchor distT="0" distB="0" distL="114300" distR="114300" simplePos="0" relativeHeight="251880448" behindDoc="0" locked="0" layoutInCell="1" allowOverlap="1" wp14:anchorId="4EC5D4C3" wp14:editId="682B78DF">
-                <wp:simplePos x="0" y="0"/>
-                <wp:positionH relativeFrom="column">
-                  <wp:posOffset>457200</wp:posOffset>
-                </wp:positionH>
-                <wp:positionV relativeFrom="paragraph">
-                  <wp:posOffset>2001520</wp:posOffset>
-                </wp:positionV>
-                <wp:extent cx="1376680" cy="1066800"/>
-                <wp:effectExtent l="50800" t="0" r="7620" b="38100"/>
-                <wp:wrapNone/>
-                <wp:docPr id="56" name="Соединительная линия уступом 56"/>
-                <wp:cNvGraphicFramePr/>
-                <a:graphic xmlns:a="http://schemas.openxmlformats.org/drawingml/2006/main">
-                  <a:graphicData uri="http://schemas.microsoft.com/office/word/2010/wordprocessingShape">
-                    <wps:wsp>
-                      <wps:cNvCnPr/>
-                      <wps:spPr>
-                        <a:xfrm flipH="1">
-                          <a:off x="0" y="0"/>
-                          <a:ext cx="1376680" cy="1066800"/>
-                        </a:xfrm>
-                        <a:prstGeom prst="bentConnector3">
-                          <a:avLst>
-                            <a:gd name="adj1" fmla="val 100000"/>
-                          </a:avLst>
-                        </a:prstGeom>
-                        <a:ln w="12700">
-                          <a:tailEnd type="triangle"/>
-                        </a:ln>
-                      </wps:spPr>
-                      <wps:style>
-                        <a:lnRef idx="1">
-                          <a:schemeClr val="dk1"/>
-                        </a:lnRef>
-                        <a:fillRef idx="0">
-                          <a:schemeClr val="dk1"/>
-                        </a:fillRef>
-                        <a:effectRef idx="0">
-                          <a:schemeClr val="dk1"/>
-                        </a:effectRef>
-                        <a:fontRef idx="minor">
-                          <a:schemeClr val="tx1"/>
-                        </a:fontRef>
-                      </wps:style>
-                      <wps:bodyPr/>
-                    </wps:wsp>
-                  </a:graphicData>
-                </a:graphic>
-                <wp14:sizeRelH relativeFrom="margin">
-                  <wp14:pctWidth>0</wp14:pctWidth>
-                </wp14:sizeRelH>
-                <wp14:sizeRelV relativeFrom="margin">
-                  <wp14:pctHeight>0</wp14:pctHeight>
-                </wp14:sizeRelV>
-              </wp:anchor>
-            </w:drawing>
-          </mc:Choice>
-          <mc:Fallback>
-            <w:pict>
-              <v:shape w14:anchorId="0897D1FE" id="Соединительная линия уступом 56" o:spid="_x0000_s1026" type="#_x0000_t34" style="position:absolute;margin-left:36pt;margin-top:157.6pt;width:108.4pt;height:84pt;flip:x;z-index:251880448;visibility:visible;mso-wrap-style:square;mso-width-percent:0;mso-height-percent:0;mso-wrap-distance-left:9pt;mso-wrap-distance-top:0;mso-wrap-distance-right:9pt;mso-wrap-distance-bottom:0;mso-position-horizontal:absolute;mso-position-horizontal-relative:text;mso-position-vertical:absolute;mso-position-vertical-relative:text;mso-width-percent:0;mso-height-percent:0;mso-width-relative:margin;mso-height-relative:margin" o:gfxdata="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" adj="21600" strokecolor="black [3200]" strokeweight="1pt">
-                <v:stroke endarrow="block"/>
-              </v:shape>
-            </w:pict>
-          </mc:Fallback>
-        </mc:AlternateContent>
-      </w:r>
-      <w:r>
-        <w:rPr>
-          <w:noProof/>
-        </w:rPr>
-        <mc:AlternateContent>
-          <mc:Choice Requires="wps">
-            <w:drawing>
-              <wp:anchor distT="0" distB="0" distL="114300" distR="114300" simplePos="0" relativeHeight="251882496" behindDoc="0" locked="0" layoutInCell="1" allowOverlap="1" wp14:anchorId="5C8476F8" wp14:editId="77F4EC3D">
-                <wp:simplePos x="0" y="0"/>
-                <wp:positionH relativeFrom="column">
-                  <wp:posOffset>637540</wp:posOffset>
-                </wp:positionH>
-                <wp:positionV relativeFrom="paragraph">
-                  <wp:posOffset>1630680</wp:posOffset>
-                </wp:positionV>
-                <wp:extent cx="568960" cy="274320"/>
-                <wp:effectExtent l="0" t="0" r="2540" b="5080"/>
-                <wp:wrapNone/>
-                <wp:docPr id="58" name="Надпись 58"/>
-                <wp:cNvGraphicFramePr/>
-                <a:graphic xmlns:a="http://schemas.openxmlformats.org/drawingml/2006/main">
-                  <a:graphicData uri="http://schemas.microsoft.com/office/word/2010/wordprocessingShape">
-                    <wps:wsp>
-                      <wps:cNvSpPr txBox="1"/>
-                      <wps:spPr>
-                        <a:xfrm>
-                          <a:off x="0" y="0"/>
-                          <a:ext cx="568960" cy="274320"/>
-                        </a:xfrm>
-                        <a:prstGeom prst="rect">
-                          <a:avLst/>
-                        </a:prstGeom>
-                        <a:solidFill>
-                          <a:schemeClr val="lt1"/>
-                        </a:solidFill>
-                        <a:ln w="6350">
-                          <a:noFill/>
-                        </a:ln>
-                      </wps:spPr>
-                      <wps:txbx>
-                        <w:txbxContent>
-                          <w:p>
-                            <w:pPr>
-                              <w:rPr>
-                                <w:rFonts w:ascii="Times New Roman" w:hAnsi="Times New Roman" w:cs="Times New Roman"/>
-                                <w:sz w:val="28"/>
-                                <w:szCs w:val="28"/>
-                                <w:lang w:val="ru-RU"/>
-                              </w:rPr>
-                            </w:pPr>
-                            <w:r>
-                              <w:rPr>
-                                <w:rFonts w:ascii="Times New Roman" w:hAnsi="Times New Roman" w:cs="Times New Roman"/>
-                                <w:sz w:val="28"/>
-                                <w:szCs w:val="28"/>
-                                <w:lang w:val="ru-RU"/>
-                              </w:rPr>
-                              <w:t>Нет</w:t>
-                            </w:r>
-                          </w:p>
-                        </w:txbxContent>
-                      </wps:txbx>
-                      <wps:bodyPr rot="0" spcFirstLastPara="0" vertOverflow="overflow" horzOverflow="overflow" vert="horz" wrap="square" lIns="91440" tIns="45720" rIns="91440" bIns="45720" numCol="1" spcCol="0" rtlCol="0" fromWordArt="0" anchor="t" anchorCtr="0" forceAA="0" compatLnSpc="1">
-                        <a:prstTxWarp prst="textNoShape">
-                          <a:avLst/>
-                        </a:prstTxWarp>
-                        <a:noAutofit/>
-                      </wps:bodyPr>
-                    </wps:wsp>
-                  </a:graphicData>
-                </a:graphic>
-                <wp14:sizeRelH relativeFrom="margin">
-                  <wp14:pctWidth>0</wp14:pctWidth>
-                </wp14:sizeRelH>
-              </wp:anchor>
-            </w:drawing>
-          </mc:Choice>
-          <mc:Fallback>
-            <w:pict>
-              <v:shape w14:anchorId="5C8476F8" id="Надпись 58" o:spid="_x0000_s1062" type="#_x0000_t202" style="position:absolute;margin-left:50.2pt;margin-top:128.4pt;width:44.8pt;height:21.6pt;z-index:251882496;visibility:visible;mso-wrap-style:square;mso-width-percent:0;mso-wrap-distance-left:9pt;mso-wrap-distance-top:0;mso-wrap-distance-right:9pt;mso-wrap-distance-bottom:0;mso-position-horizontal:absolute;mso-position-horizontal-relative:text;mso-position-vertical:absolute;mso-position-vertical-relative:text;mso-width-percent:0;mso-width-relative:margin;v-text-anchor:top" o:gfxdata="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" fillcolor="white [3201]" stroked="f" strokeweight=".5pt">
-                <v:textbox>
-                  <w:txbxContent>
-                    <w:p>
-                      <w:pPr>
-                        <w:rPr>
-                          <w:rFonts w:ascii="Times New Roman" w:hAnsi="Times New Roman" w:cs="Times New Roman"/>
-                          <w:sz w:val="28"/>
-                          <w:szCs w:val="28"/>
-                          <w:lang w:val="ru-RU"/>
-                        </w:rPr>
-                      </w:pPr>
-                      <w:r>
-                        <w:rPr>
-                          <w:rFonts w:ascii="Times New Roman" w:hAnsi="Times New Roman" w:cs="Times New Roman"/>
-                          <w:sz w:val="28"/>
-                          <w:szCs w:val="28"/>
-                          <w:lang w:val="ru-RU"/>
-                        </w:rPr>
-                        <w:t>Нет</w:t>
-                      </w:r>
-                    </w:p>
-                  </w:txbxContent>
-                </v:textbox>
-              </v:shape>
             </w:pict>
           </mc:Fallback>
         </mc:AlternateContent>
@@ -7994,13 +8042,7 @@
                         <w:rPr>
                           <w:lang w:val="ru-RU"/>
                         </w:rPr>
-                        <w:t>Создание истории изменения</w:t>
-                      </w:r>
-                      <w:r>
-                        <w:rPr>
-                          <w:lang w:val="ru-RU"/>
-                        </w:rPr>
-                        <w:t xml:space="preserve"> задачи</w:t>
+                        <w:t>Создание истории изменения задачи</w:t>
                       </w:r>
                     </w:p>
                   </w:txbxContent>
@@ -8123,11 +8165,7 @@
           </mc:Choice>
           <mc:Fallback>
             <w:pict>
-              <v:shapetype w14:anchorId="2662A0AA" id="_x0000_t116" coordsize="21600,21600" o:spt="116" path="m3475,qx,10800,3475,21600l18125,21600qx21600,10800,18125,xe">
-                <v:stroke joinstyle="miter"/>
-                <v:path gradientshapeok="t" o:connecttype="rect" textboxrect="1018,3163,20582,18437"/>
-              </v:shapetype>
-              <v:shape id="Знак завершения 132" o:spid="_x0000_s1068" type="#_x0000_t116" style="position:absolute;margin-left:285.2pt;margin-top:-52.8pt;width:174.4pt;height:63.2pt;z-index:251740160;visibility:visible;mso-wrap-style:square;mso-width-percent:0;mso-height-percent:0;mso-wrap-distance-left:9pt;mso-wrap-distance-top:0;mso-wrap-distance-right:9pt;mso-wrap-distance-bottom:0;mso-position-horizontal:absolute;mso-position-horizontal-relative:text;mso-position-vertical:absolute;mso-position-vertical-relative:text;mso-width-percent:0;mso-height-percent:0;mso-width-relative:margin;mso-height-relative:margin;v-text-anchor:middle" o:gfxdata="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" filled="f" strokecolor="black [3213]" strokeweight="1pt">
+              <v:shape w14:anchorId="2662A0AA" id="Знак завершения 132" o:spid="_x0000_s1068" type="#_x0000_t116" style="position:absolute;margin-left:285.2pt;margin-top:-52.8pt;width:174.4pt;height:63.2pt;z-index:251740160;visibility:visible;mso-wrap-style:square;mso-width-percent:0;mso-height-percent:0;mso-wrap-distance-left:9pt;mso-wrap-distance-top:0;mso-wrap-distance-right:9pt;mso-wrap-distance-bottom:0;mso-position-horizontal:absolute;mso-position-horizontal-relative:text;mso-position-vertical:absolute;mso-position-vertical-relative:text;mso-width-percent:0;mso-height-percent:0;mso-width-relative:margin;mso-height-relative:margin;v-text-anchor:middle" o:gfxdata="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" filled="f" strokecolor="black [3213]" strokeweight="1pt">
                 <v:textbox>
                   <w:txbxContent>
                     <w:p>
@@ -8398,11 +8436,7 @@
           </mc:Choice>
           <mc:Fallback>
             <w:pict>
-              <v:shapetype w14:anchorId="610D8ECC" id="_x0000_t4" coordsize="21600,21600" o:spt="4" path="m10800,l,10800,10800,21600,21600,10800xe">
-                <v:stroke joinstyle="miter"/>
-                <v:path gradientshapeok="t" o:connecttype="rect" textboxrect="5400,5400,16200,16200"/>
-              </v:shapetype>
-              <v:shape id="Ромб 136" o:spid="_x0000_s1029" type="#_x0000_t4" style="position:absolute;margin-left:258.2pt;margin-top:138.8pt;width:225.4pt;height:115pt;z-index:251744256;visibility:visible;mso-wrap-style:square;mso-width-percent:0;mso-height-percent:0;mso-wrap-distance-left:9pt;mso-wrap-distance-top:0;mso-wrap-distance-right:9pt;mso-wrap-distance-bottom:0;mso-position-horizontal:absolute;mso-position-horizontal-relative:text;mso-position-vertical:absolute;mso-position-vertical-relative:text;mso-width-percent:0;mso-height-percent:0;mso-width-relative:margin;mso-height-relative:margin;v-text-anchor:middle" o:gfxdata="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" filled="f" strokecolor="black [3213]" strokeweight="1pt">
+              <v:shape w14:anchorId="610D8ECC" id="Ромб 136" o:spid="_x0000_s1069" type="#_x0000_t4" style="position:absolute;margin-left:258.2pt;margin-top:138.8pt;width:225.4pt;height:115pt;z-index:251744256;visibility:visible;mso-wrap-style:square;mso-width-percent:0;mso-height-percent:0;mso-wrap-distance-left:9pt;mso-wrap-distance-top:0;mso-wrap-distance-right:9pt;mso-wrap-distance-bottom:0;mso-position-horizontal:absolute;mso-position-horizontal-relative:text;mso-position-vertical:absolute;mso-position-vertical-relative:text;mso-width-percent:0;mso-height-percent:0;mso-width-relative:margin;mso-height-relative:margin;v-text-anchor:middle" o:gfxdata="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" filled="f" strokecolor="black [3213]" strokeweight="1pt">
                 <v:textbox>
                   <w:txbxContent>
                     <w:p>
@@ -8424,29 +8458,7 @@
                           <w:szCs w:val="28"/>
                           <w:lang w:val="ru-RU"/>
                         </w:rPr>
-                        <w:t xml:space="preserve">Данный сервер создавал </w:t>
-                      </w:r>
-                      <w:proofErr w:type="spellStart"/>
-                      <w:r>
-                        <w:rPr>
-                          <w:rFonts w:ascii="Times New Roman" w:hAnsi="Times New Roman" w:cs="Times New Roman"/>
-                          <w:color w:val="000000" w:themeColor="text1"/>
-                          <w:sz w:val="28"/>
-                          <w:szCs w:val="28"/>
-                          <w:lang w:val="ru-RU"/>
-                        </w:rPr>
-                        <w:t>токен</w:t>
-                      </w:r>
-                      <w:proofErr w:type="spellEnd"/>
-                      <w:r>
-                        <w:rPr>
-                          <w:rFonts w:ascii="Times New Roman" w:hAnsi="Times New Roman" w:cs="Times New Roman"/>
-                          <w:color w:val="000000" w:themeColor="text1"/>
-                          <w:sz w:val="28"/>
-                          <w:szCs w:val="28"/>
-                          <w:lang w:val="ru-RU"/>
-                        </w:rPr>
-                        <w:t>?</w:t>
+                        <w:t>Данный сервер создавал токен?</w:t>
                       </w:r>
                     </w:p>
                   </w:txbxContent>
@@ -8636,29 +8648,7 @@
           </mc:Choice>
           <mc:Fallback>
             <w:pict>
-              <v:shapetype w14:anchorId="46A4B818" id="_x0000_t7" coordsize="21600,21600" o:spt="7" adj="5400" path="m@0,l,21600@1,21600,21600,xe">
-                <v:stroke joinstyle="miter"/>
-                <v:formulas>
-                  <v:f eqn="val #0"/>
-                  <v:f eqn="sum width 0 #0"/>
-                  <v:f eqn="prod #0 1 2"/>
-                  <v:f eqn="sum width 0 @2"/>
-                  <v:f eqn="mid #0 width"/>
-                  <v:f eqn="mid @1 0"/>
-                  <v:f eqn="prod height width #0"/>
-                  <v:f eqn="prod @6 1 2"/>
-                  <v:f eqn="sum height 0 @7"/>
-                  <v:f eqn="prod width 1 2"/>
-                  <v:f eqn="sum #0 0 @9"/>
-                  <v:f eqn="if @10 @8 0"/>
-                  <v:f eqn="if @10 @7 height"/>
-                </v:formulas>
-                <v:path gradientshapeok="t" o:connecttype="custom" o:connectlocs="@4,0;10800,@11;@3,10800;@5,21600;10800,@12;@2,10800" textboxrect="1800,1800,19800,19800;8100,8100,13500,13500;10800,10800,10800,10800"/>
-                <v:handles>
-                  <v:h position="#0,topLeft" xrange="0,21600"/>
-                </v:handles>
-              </v:shapetype>
-              <v:shape id="Параллелограмм 138" o:spid="_x0000_s1030" type="#_x0000_t7" style="position:absolute;margin-left:7.2pt;margin-top:278.8pt;width:188pt;height:83.2pt;z-index:251746304;visibility:visible;mso-wrap-style:square;mso-wrap-distance-left:9pt;mso-wrap-distance-top:0;mso-wrap-distance-right:9pt;mso-wrap-distance-bottom:0;mso-position-horizontal:absolute;mso-position-horizontal-relative:text;mso-position-vertical:absolute;mso-position-vertical-relative:text;v-text-anchor:middle" o:gfxdata="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" adj="2390" filled="f" strokecolor="black [3213]" strokeweight="1pt">
+              <v:shape w14:anchorId="46A4B818" id="Параллелограмм 138" o:spid="_x0000_s1070" type="#_x0000_t7" style="position:absolute;margin-left:7.2pt;margin-top:278.8pt;width:188pt;height:83.2pt;z-index:251746304;visibility:visible;mso-wrap-style:square;mso-wrap-distance-left:9pt;mso-wrap-distance-top:0;mso-wrap-distance-right:9pt;mso-wrap-distance-bottom:0;mso-position-horizontal:absolute;mso-position-horizontal-relative:text;mso-position-vertical:absolute;mso-position-vertical-relative:text;v-text-anchor:middle" o:gfxdata="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" adj="2390" filled="f" strokecolor="black [3213]" strokeweight="1pt">
                 <v:textbox>
                   <w:txbxContent>
                     <w:p>
@@ -8769,11 +8759,7 @@
           </mc:Choice>
           <mc:Fallback>
             <w:pict>
-              <v:shapetype w14:anchorId="3ADE1103" id="_x0000_t202" coordsize="21600,21600" o:spt="202" path="m,l,21600r21600,l21600,xe">
-                <v:stroke joinstyle="miter"/>
-                <v:path gradientshapeok="t" o:connecttype="rect"/>
-              </v:shapetype>
-              <v:shape id="Надпись 139" o:spid="_x0000_s1031" type="#_x0000_t202" style="position:absolute;margin-left:164pt;margin-top:165.6pt;width:44.8pt;height:21.6pt;z-index:251747328;visibility:visible;mso-wrap-style:square;mso-width-percent:0;mso-wrap-distance-left:9pt;mso-wrap-distance-top:0;mso-wrap-distance-right:9pt;mso-wrap-distance-bottom:0;mso-position-horizontal:absolute;mso-position-horizontal-relative:text;mso-position-vertical:absolute;mso-position-vertical-relative:text;mso-width-percent:0;mso-width-relative:margin;v-text-anchor:top" o:gfxdata="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" fillcolor="white [3201]" stroked="f" strokeweight=".5pt">
+              <v:shape w14:anchorId="3ADE1103" id="Надпись 139" o:spid="_x0000_s1071" type="#_x0000_t202" style="position:absolute;margin-left:164pt;margin-top:165.6pt;width:44.8pt;height:21.6pt;z-index:251747328;visibility:visible;mso-wrap-style:square;mso-width-percent:0;mso-wrap-distance-left:9pt;mso-wrap-distance-top:0;mso-wrap-distance-right:9pt;mso-wrap-distance-bottom:0;mso-position-horizontal:absolute;mso-position-horizontal-relative:text;mso-position-vertical:absolute;mso-position-vertical-relative:text;mso-width-percent:0;mso-width-relative:margin;v-text-anchor:top" o:gfxdata="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" fillcolor="white [3201]" stroked="f" strokeweight=".5pt">
                 <v:textbox>
                   <w:txbxContent>
                     <w:p>
@@ -8884,7 +8870,7 @@
           </mc:Choice>
           <mc:Fallback>
             <w:pict>
-              <v:shape w14:anchorId="40E52044" id="Надпись 140" o:spid="_x0000_s1032" type="#_x0000_t202" style="position:absolute;margin-left:373.15pt;margin-top:267.2pt;width:44.8pt;height:23.2pt;z-index:251748352;visibility:visible;mso-wrap-style:square;mso-width-percent:0;mso-height-percent:0;mso-wrap-distance-left:9pt;mso-wrap-distance-top:0;mso-wrap-distance-right:9pt;mso-wrap-distance-bottom:0;mso-position-horizontal:absolute;mso-position-horizontal-relative:text;mso-position-vertical:absolute;mso-position-vertical-relative:text;mso-width-percent:0;mso-height-percent:0;mso-width-relative:margin;mso-height-relative:margin;v-text-anchor:top" o:gfxdata="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" fillcolor="white [3201]" stroked="f" strokeweight=".5pt">
+              <v:shape w14:anchorId="40E52044" id="Надпись 140" o:spid="_x0000_s1072" type="#_x0000_t202" style="position:absolute;margin-left:373.15pt;margin-top:267.2pt;width:44.8pt;height:23.2pt;z-index:251748352;visibility:visible;mso-wrap-style:square;mso-width-percent:0;mso-height-percent:0;mso-wrap-distance-left:9pt;mso-wrap-distance-top:0;mso-wrap-distance-right:9pt;mso-wrap-distance-bottom:0;mso-position-horizontal:absolute;mso-position-horizontal-relative:text;mso-position-vertical:absolute;mso-position-vertical-relative:text;mso-width-percent:0;mso-height-percent:0;mso-width-relative:margin;mso-height-relative:margin;v-text-anchor:top" o:gfxdata="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" fillcolor="white [3201]" stroked="f" strokeweight=".5pt">
                 <v:textbox>
                   <w:txbxContent>
                     <w:p>
@@ -9291,29 +9277,7 @@
           </mc:Choice>
           <mc:Fallback>
             <w:pict>
-              <v:shapetype w14:anchorId="5D516966" id="_x0000_t7" coordsize="21600,21600" o:spt="7" adj="5400" path="m@0,l,21600@1,21600,21600,xe">
-                <v:stroke joinstyle="miter"/>
-                <v:formulas>
-                  <v:f eqn="val #0"/>
-                  <v:f eqn="sum width 0 #0"/>
-                  <v:f eqn="prod #0 1 2"/>
-                  <v:f eqn="sum width 0 @2"/>
-                  <v:f eqn="mid #0 width"/>
-                  <v:f eqn="mid @1 0"/>
-                  <v:f eqn="prod height width #0"/>
-                  <v:f eqn="prod @6 1 2"/>
-                  <v:f eqn="sum height 0 @7"/>
-                  <v:f eqn="prod width 1 2"/>
-                  <v:f eqn="sum #0 0 @9"/>
-                  <v:f eqn="if @10 @8 0"/>
-                  <v:f eqn="if @10 @7 height"/>
-                </v:formulas>
-                <v:path gradientshapeok="t" o:connecttype="custom" o:connectlocs="@4,0;10800,@11;@3,10800;@5,21600;10800,@12;@2,10800" textboxrect="1800,1800,19800,19800;8100,8100,13500,13500;10800,10800,10800,10800"/>
-                <v:handles>
-                  <v:h position="#0,topLeft" xrange="0,21600"/>
-                </v:handles>
-              </v:shapetype>
-              <v:shape id="Параллелограмм 173" o:spid="_x0000_s1074" type="#_x0000_t7" style="position:absolute;margin-left:21.6pt;margin-top:567.15pt;width:164.8pt;height:93.6pt;z-index:251798528;visibility:visible;mso-wrap-style:square;mso-width-percent:0;mso-height-percent:0;mso-wrap-distance-left:9pt;mso-wrap-distance-top:0;mso-wrap-distance-right:9pt;mso-wrap-distance-bottom:0;mso-position-horizontal:absolute;mso-position-horizontal-relative:text;mso-position-vertical:absolute;mso-position-vertical-relative:text;mso-width-percent:0;mso-height-percent:0;mso-width-relative:margin;mso-height-relative:margin;v-text-anchor:middle" o:gfxdata="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" adj="3067" filled="f" strokecolor="black [3213]" strokeweight="1pt">
+              <v:shape w14:anchorId="5D516966" id="Параллелограмм 173" o:spid="_x0000_s1074" type="#_x0000_t7" style="position:absolute;margin-left:21.6pt;margin-top:567.15pt;width:164.8pt;height:93.6pt;z-index:251798528;visibility:visible;mso-wrap-style:square;mso-width-percent:0;mso-height-percent:0;mso-wrap-distance-left:9pt;mso-wrap-distance-top:0;mso-wrap-distance-right:9pt;mso-wrap-distance-bottom:0;mso-position-horizontal:absolute;mso-position-horizontal-relative:text;mso-position-vertical:absolute;mso-position-vertical-relative:text;mso-width-percent:0;mso-height-percent:0;mso-width-relative:margin;mso-height-relative:margin;v-text-anchor:middle" o:gfxdata="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" adj="3067" filled="f" strokecolor="black [3213]" strokeweight="1pt">
                 <v:textbox>
                   <w:txbxContent>
                     <w:p>
@@ -9633,11 +9597,7 @@
           </mc:Choice>
           <mc:Fallback>
             <w:pict>
-              <v:shapetype w14:anchorId="7AA6E0F2" id="_x0000_t202" coordsize="21600,21600" o:spt="202" path="m,l,21600r21600,l21600,xe">
-                <v:stroke joinstyle="miter"/>
-                <v:path gradientshapeok="t" o:connecttype="rect"/>
-              </v:shapetype>
-              <v:shape id="Надпись 176" o:spid="_x0000_s1076" type="#_x0000_t202" style="position:absolute;margin-left:862.4pt;margin-top:710.15pt;width:235.2pt;height:22.4pt;z-index:251803648;visibility:visible;mso-wrap-style:square;mso-width-percent:0;mso-height-percent:0;mso-wrap-distance-left:9pt;mso-wrap-distance-top:0;mso-wrap-distance-right:9pt;mso-wrap-distance-bottom:0;mso-position-horizontal:absolute;mso-position-horizontal-relative:text;mso-position-vertical:absolute;mso-position-vertical-relative:text;mso-width-percent:0;mso-height-percent:0;mso-width-relative:margin;mso-height-relative:margin;v-text-anchor:top" o:gfxdata="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" fillcolor="white [3201]" stroked="f" strokeweight=".5pt">
+              <v:shape w14:anchorId="7AA6E0F2" id="Надпись 176" o:spid="_x0000_s1076" type="#_x0000_t202" style="position:absolute;margin-left:862.4pt;margin-top:710.15pt;width:235.2pt;height:22.4pt;z-index:251803648;visibility:visible;mso-wrap-style:square;mso-width-percent:0;mso-height-percent:0;mso-wrap-distance-left:9pt;mso-wrap-distance-top:0;mso-wrap-distance-right:9pt;mso-wrap-distance-bottom:0;mso-position-horizontal:absolute;mso-position-horizontal-relative:text;mso-position-vertical:absolute;mso-position-vertical-relative:text;mso-width-percent:0;mso-height-percent:0;mso-width-relative:margin;mso-height-relative:margin;v-text-anchor:top" o:gfxdata="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" fillcolor="white [3201]" stroked="f" strokeweight=".5pt">
                 <v:textbox>
                   <w:txbxContent>
                     <w:p>
@@ -10115,11 +10075,7 @@
           </mc:Choice>
           <mc:Fallback>
             <w:pict>
-              <v:shapetype w14:anchorId="0E5FCF06" id="_x0000_t4" coordsize="21600,21600" o:spt="4" path="m10800,l,10800,10800,21600,21600,10800xe">
-                <v:stroke joinstyle="miter"/>
-                <v:path gradientshapeok="t" o:connecttype="rect" textboxrect="5400,5400,16200,16200"/>
-              </v:shapetype>
-              <v:shape id="Ромб 147" o:spid="_x0000_s1079" type="#_x0000_t4" style="position:absolute;margin-left:-6.2pt;margin-top:414.95pt;width:225.4pt;height:115pt;z-index:251758592;visibility:visible;mso-wrap-style:square;mso-width-percent:0;mso-height-percent:0;mso-wrap-distance-left:9pt;mso-wrap-distance-top:0;mso-wrap-distance-right:9pt;mso-wrap-distance-bottom:0;mso-position-horizontal:absolute;mso-position-horizontal-relative:text;mso-position-vertical:absolute;mso-position-vertical-relative:text;mso-width-percent:0;mso-height-percent:0;mso-width-relative:margin;mso-height-relative:margin;v-text-anchor:middle" o:gfxdata="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" filled="f" strokecolor="black [3213]" strokeweight="1pt">
+              <v:shape w14:anchorId="0E5FCF06" id="Ромб 147" o:spid="_x0000_s1079" type="#_x0000_t4" style="position:absolute;margin-left:-6.2pt;margin-top:414.95pt;width:225.4pt;height:115pt;z-index:251758592;visibility:visible;mso-wrap-style:square;mso-width-percent:0;mso-height-percent:0;mso-wrap-distance-left:9pt;mso-wrap-distance-top:0;mso-wrap-distance-right:9pt;mso-wrap-distance-bottom:0;mso-position-horizontal:absolute;mso-position-horizontal-relative:text;mso-position-vertical:absolute;mso-position-vertical-relative:text;mso-width-percent:0;mso-height-percent:0;mso-width-relative:margin;mso-height-relative:margin;v-text-anchor:middle" o:gfxdata="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" filled="f" strokecolor="black [3213]" strokeweight="1pt">
                 <v:textbox>
                   <w:txbxContent>
                     <w:p>
@@ -10416,7 +10372,7 @@
           </mc:Choice>
           <mc:Fallback>
             <w:pict>
-              <v:shape w14:anchorId="654F0E1F" id="Знак завершения 126" o:spid="_x0000_s1093" type="#_x0000_t116" style="position:absolute;margin-left:910.4pt;margin-top:204.5pt;width:174.4pt;height:63.2pt;z-index:251732992;visibility:visible;mso-wrap-style:square;mso-width-percent:0;mso-height-percent:0;mso-wrap-distance-left:9pt;mso-wrap-distance-top:0;mso-wrap-distance-right:9pt;mso-wrap-distance-bottom:0;mso-position-horizontal:absolute;mso-position-horizontal-relative:text;mso-position-vertical:absolute;mso-position-vertical-relative:text;mso-width-percent:0;mso-height-percent:0;mso-width-relative:margin;mso-height-relative:margin;v-text-anchor:middle" o:gfxdata="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" filled="f" strokecolor="black [3213]" strokeweight="1pt">
+              <v:shape w14:anchorId="654F0E1F" id="Знак завершения 126" o:spid="_x0000_s1081" type="#_x0000_t116" style="position:absolute;margin-left:910.4pt;margin-top:204.5pt;width:174.4pt;height:63.2pt;z-index:251732992;visibility:visible;mso-wrap-style:square;mso-width-percent:0;mso-height-percent:0;mso-wrap-distance-left:9pt;mso-wrap-distance-top:0;mso-wrap-distance-right:9pt;mso-wrap-distance-bottom:0;mso-position-horizontal:absolute;mso-position-horizontal-relative:text;mso-position-vertical:absolute;mso-position-vertical-relative:text;mso-width-percent:0;mso-height-percent:0;mso-width-relative:margin;mso-height-relative:margin;v-text-anchor:middle" o:gfxdata="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" filled="f" strokecolor="black [3213]" strokeweight="1pt">
                 <v:textbox>
                   <w:txbxContent>
                     <w:p>
@@ -10693,7 +10649,7 @@
           </mc:Choice>
           <mc:Fallback>
             <w:pict>
-              <v:oval w14:anchorId="092CFD76" id="Овал 109" o:spid="_x0000_s1053" style="position:absolute;margin-left:993.05pt;margin-top:-52.95pt;width:38.55pt;height:38.55pt;z-index:251704320;visibility:visible;mso-wrap-style:square;mso-width-percent:0;mso-height-percent:0;mso-wrap-distance-left:9pt;mso-wrap-distance-top:0;mso-wrap-distance-right:9pt;mso-wrap-distance-bottom:0;mso-position-horizontal:absolute;mso-position-horizontal-relative:text;mso-position-vertical:absolute;mso-position-vertical-relative:text;mso-width-percent:0;mso-height-percent:0;mso-width-relative:margin;mso-height-relative:margin;v-text-anchor:middle" o:gfxdata="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" filled="f" strokecolor="black [3213]" strokeweight="1pt">
+              <v:oval w14:anchorId="092CFD76" id="Овал 109" o:spid="_x0000_s1082" style="position:absolute;margin-left:993.05pt;margin-top:-52.95pt;width:38.55pt;height:38.55pt;z-index:251704320;visibility:visible;mso-wrap-style:square;mso-width-percent:0;mso-height-percent:0;mso-wrap-distance-left:9pt;mso-wrap-distance-top:0;mso-wrap-distance-right:9pt;mso-wrap-distance-bottom:0;mso-position-horizontal:absolute;mso-position-horizontal-relative:text;mso-position-vertical:absolute;mso-position-vertical-relative:text;mso-width-percent:0;mso-height-percent:0;mso-width-relative:margin;mso-height-relative:margin;v-text-anchor:middle" o:gfxdata="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" filled="f" strokecolor="black [3213]" strokeweight="1pt">
                 <v:stroke joinstyle="miter"/>
                 <v:textbox>
                   <w:txbxContent>
@@ -10907,7 +10863,7 @@
           </mc:Choice>
           <mc:Fallback>
             <w:pict>
-              <v:oval w14:anchorId="2A7EB321" id="Овал 121" o:spid="_x0000_s1054" style="position:absolute;margin-left:686.6pt;margin-top:-50.7pt;width:38.55pt;height:38.55pt;z-index:251725824;visibility:visible;mso-wrap-style:square;mso-width-percent:0;mso-height-percent:0;mso-wrap-distance-left:9pt;mso-wrap-distance-top:0;mso-wrap-distance-right:9pt;mso-wrap-distance-bottom:0;mso-position-horizontal:absolute;mso-position-horizontal-relative:text;mso-position-vertical:absolute;mso-position-vertical-relative:text;mso-width-percent:0;mso-height-percent:0;mso-width-relative:margin;mso-height-relative:margin;v-text-anchor:middle" o:gfxdata="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" filled="f" strokecolor="black [3213]" strokeweight="1pt">
+              <v:oval w14:anchorId="2A7EB321" id="Овал 121" o:spid="_x0000_s1083" style="position:absolute;margin-left:686.6pt;margin-top:-50.7pt;width:38.55pt;height:38.55pt;z-index:251725824;visibility:visible;mso-wrap-style:square;mso-width-percent:0;mso-height-percent:0;mso-wrap-distance-left:9pt;mso-wrap-distance-top:0;mso-wrap-distance-right:9pt;mso-wrap-distance-bottom:0;mso-position-horizontal:absolute;mso-position-horizontal-relative:text;mso-position-vertical:absolute;mso-position-vertical-relative:text;mso-width-percent:0;mso-height-percent:0;mso-width-relative:margin;mso-height-relative:margin;v-text-anchor:middle" o:gfxdata="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" filled="f" strokecolor="black [3213]" strokeweight="1pt">
                 <v:stroke joinstyle="miter"/>
                 <v:textbox>
                   <w:txbxContent>
@@ -11022,7 +10978,7 @@
           </mc:Choice>
           <mc:Fallback>
             <w:pict>
-              <v:shape w14:anchorId="6C326DEA" id="Надпись 120" o:spid="_x0000_s1055" type="#_x0000_t202" style="position:absolute;margin-left:876pt;margin-top:38.1pt;width:44.8pt;height:23.2pt;z-index:251723776;visibility:visible;mso-wrap-style:square;mso-width-percent:0;mso-height-percent:0;mso-wrap-distance-left:9pt;mso-wrap-distance-top:0;mso-wrap-distance-right:9pt;mso-wrap-distance-bottom:0;mso-position-horizontal:absolute;mso-position-horizontal-relative:text;mso-position-vertical:absolute;mso-position-vertical-relative:text;mso-width-percent:0;mso-height-percent:0;mso-width-relative:margin;mso-height-relative:margin;v-text-anchor:top" o:gfxdata="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" fillcolor="white [3201]" stroked="f" strokeweight=".5pt">
+              <v:shape w14:anchorId="6C326DEA" id="Надпись 120" o:spid="_x0000_s1084" type="#_x0000_t202" style="position:absolute;margin-left:876pt;margin-top:38.1pt;width:44.8pt;height:23.2pt;z-index:251723776;visibility:visible;mso-wrap-style:square;mso-width-percent:0;mso-height-percent:0;mso-wrap-distance-left:9pt;mso-wrap-distance-top:0;mso-wrap-distance-right:9pt;mso-wrap-distance-bottom:0;mso-position-horizontal:absolute;mso-position-horizontal-relative:text;mso-position-vertical:absolute;mso-position-vertical-relative:text;mso-width-percent:0;mso-height-percent:0;mso-width-relative:margin;mso-height-relative:margin;v-text-anchor:top" o:gfxdata="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" fillcolor="white [3201]" stroked="f" strokeweight=".5pt">
                 <v:textbox>
                   <w:txbxContent>
                     <w:p>
@@ -11218,7 +11174,7 @@
           </mc:Choice>
           <mc:Fallback>
             <w:pict>
-              <v:shape w14:anchorId="6C7564BE" id="Ромб 117" o:spid="_x0000_s1056" type="#_x0000_t4" style="position:absolute;margin-left:725.6pt;margin-top:22.55pt;width:136.8pt;height:91pt;z-index:251718656;visibility:visible;mso-wrap-style:square;mso-width-percent:0;mso-height-percent:0;mso-wrap-distance-left:9pt;mso-wrap-distance-top:0;mso-wrap-distance-right:9pt;mso-wrap-distance-bottom:0;mso-position-horizontal:absolute;mso-position-horizontal-relative:text;mso-position-vertical:absolute;mso-position-vertical-relative:text;mso-width-percent:0;mso-height-percent:0;mso-width-relative:margin;mso-height-relative:margin;v-text-anchor:middle" o:gfxdata="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" filled="f" strokecolor="black [3213]" strokeweight="1pt">
+              <v:shape w14:anchorId="6C7564BE" id="Ромб 117" o:spid="_x0000_s1085" type="#_x0000_t4" style="position:absolute;margin-left:725.6pt;margin-top:22.55pt;width:136.8pt;height:91pt;z-index:251718656;visibility:visible;mso-wrap-style:square;mso-width-percent:0;mso-height-percent:0;mso-wrap-distance-left:9pt;mso-wrap-distance-top:0;mso-wrap-distance-right:9pt;mso-wrap-distance-bottom:0;mso-position-horizontal:absolute;mso-position-horizontal-relative:text;mso-position-vertical:absolute;mso-position-vertical-relative:text;mso-width-percent:0;mso-height-percent:0;mso-width-relative:margin;mso-height-relative:margin;v-text-anchor:middle" o:gfxdata="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" filled="f" strokecolor="black [3213]" strokeweight="1pt">
                 <v:textbox>
                   <w:txbxContent>
                     <w:p>
@@ -11232,7 +11188,6 @@
                           <w:lang w:val="ru-RU"/>
                         </w:rPr>
                       </w:pPr>
-                      <w:proofErr w:type="spellStart"/>
                       <w:r>
                         <w:rPr>
                           <w:rFonts w:ascii="Times New Roman" w:hAnsi="Times New Roman" w:cs="Times New Roman"/>
@@ -11241,18 +11196,7 @@
                           <w:szCs w:val="28"/>
                           <w:lang w:val="ru-RU"/>
                         </w:rPr>
-                        <w:t>Токен</w:t>
-                      </w:r>
-                      <w:proofErr w:type="spellEnd"/>
-                      <w:r>
-                        <w:rPr>
-                          <w:rFonts w:ascii="Times New Roman" w:hAnsi="Times New Roman" w:cs="Times New Roman"/>
-                          <w:color w:val="000000" w:themeColor="text1"/>
-                          <w:sz w:val="28"/>
-                          <w:szCs w:val="28"/>
-                          <w:lang w:val="ru-RU"/>
-                        </w:rPr>
-                        <w:t xml:space="preserve"> найден?</w:t>
+                        <w:t>Токен найден?</w:t>
                       </w:r>
                     </w:p>
                   </w:txbxContent>
@@ -11435,7 +11379,7 @@
           </mc:Choice>
           <mc:Fallback>
             <w:pict>
-              <v:oval w14:anchorId="776A1E2D" id="Овал 114" o:spid="_x0000_s1057" style="position:absolute;margin-left:773.6pt;margin-top:-50.95pt;width:38.55pt;height:38.55pt;z-index:251713536;visibility:visible;mso-wrap-style:square;mso-width-percent:0;mso-height-percent:0;mso-wrap-distance-left:9pt;mso-wrap-distance-top:0;mso-wrap-distance-right:9pt;mso-wrap-distance-bottom:0;mso-position-horizontal:absolute;mso-position-horizontal-relative:text;mso-position-vertical:absolute;mso-position-vertical-relative:text;mso-width-percent:0;mso-height-percent:0;mso-width-relative:margin;mso-height-relative:margin;v-text-anchor:middle" o:gfxdata="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" filled="f" strokecolor="black [3213]" strokeweight="1pt">
+              <v:oval w14:anchorId="776A1E2D" id="Овал 114" o:spid="_x0000_s1086" style="position:absolute;margin-left:773.6pt;margin-top:-50.95pt;width:38.55pt;height:38.55pt;z-index:251713536;visibility:visible;mso-wrap-style:square;mso-width-percent:0;mso-height-percent:0;mso-wrap-distance-left:9pt;mso-wrap-distance-top:0;mso-wrap-distance-right:9pt;mso-wrap-distance-bottom:0;mso-position-horizontal:absolute;mso-position-horizontal-relative:text;mso-position-vertical:absolute;mso-position-vertical-relative:text;mso-width-percent:0;mso-height-percent:0;mso-width-relative:margin;mso-height-relative:margin;v-text-anchor:middle" o:gfxdata="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" filled="f" strokecolor="black [3213]" strokeweight="1pt">
                 <v:stroke joinstyle="miter"/>
                 <v:textbox>
                   <w:txbxContent>
@@ -11581,7 +11525,7 @@
           </mc:Choice>
           <mc:Fallback>
             <w:pict>
-              <v:shape w14:anchorId="7A8CE938" id="Параллелограмм 118" o:spid="_x0000_s1058" type="#_x0000_t7" style="position:absolute;margin-left:916.2pt;margin-top:22.9pt;width:180.6pt;height:103.2pt;z-index:251720704;visibility:visible;mso-wrap-style:square;mso-width-percent:0;mso-height-percent:0;mso-wrap-distance-left:9pt;mso-wrap-distance-top:0;mso-wrap-distance-right:9pt;mso-wrap-distance-bottom:0;mso-position-horizontal:absolute;mso-position-horizontal-relative:text;mso-position-vertical:absolute;mso-position-vertical-relative:text;mso-width-percent:0;mso-height-percent:0;mso-width-relative:margin;mso-height-relative:margin;v-text-anchor:middle" o:gfxdata="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" adj="3086" filled="f" strokecolor="black [3213]" strokeweight="1pt">
+              <v:shape w14:anchorId="7A8CE938" id="Параллелограмм 118" o:spid="_x0000_s1087" type="#_x0000_t7" style="position:absolute;margin-left:916.2pt;margin-top:22.9pt;width:180.6pt;height:103.2pt;z-index:251720704;visibility:visible;mso-wrap-style:square;mso-width-percent:0;mso-height-percent:0;mso-wrap-distance-left:9pt;mso-wrap-distance-top:0;mso-wrap-distance-right:9pt;mso-wrap-distance-bottom:0;mso-position-horizontal:absolute;mso-position-horizontal-relative:text;mso-position-vertical:absolute;mso-position-vertical-relative:text;mso-width-percent:0;mso-height-percent:0;mso-width-relative:margin;mso-height-relative:margin;v-text-anchor:middle" o:gfxdata="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" adj="3086" filled="f" strokecolor="black [3213]" strokeweight="1pt">
                 <v:textbox>
                   <w:txbxContent>
                     <w:p>
@@ -11603,17 +11547,7 @@
                           <w:szCs w:val="28"/>
                           <w:lang w:val="ru-RU"/>
                         </w:rPr>
-                        <w:t xml:space="preserve">Формирование </w:t>
-                      </w:r>
-                      <w:r>
-                        <w:rPr>
-                          <w:rFonts w:ascii="Times New Roman" w:hAnsi="Times New Roman" w:cs="Times New Roman"/>
-                          <w:color w:val="000000" w:themeColor="text1"/>
-                          <w:sz w:val="28"/>
-                          <w:szCs w:val="28"/>
-                          <w:lang w:val="ru-RU"/>
-                        </w:rPr>
-                        <w:t xml:space="preserve">нового статического </w:t>
+                        <w:t xml:space="preserve">Формирование нового статического </w:t>
                       </w:r>
                       <w:proofErr w:type="spellStart"/>
                       <w:r>
@@ -11810,7 +11744,7 @@
           </mc:Choice>
           <mc:Fallback>
             <w:pict>
-              <v:oval w14:anchorId="72B2CD6B" id="Овал 123" o:spid="_x0000_s1059" style="position:absolute;margin-left:-61.75pt;margin-top:719.95pt;width:38.55pt;height:38.55pt;z-index:251728896;visibility:visible;mso-wrap-style:square;mso-width-percent:0;mso-height-percent:0;mso-wrap-distance-left:9pt;mso-wrap-distance-top:0;mso-wrap-distance-right:9pt;mso-wrap-distance-bottom:0;mso-position-horizontal:absolute;mso-position-horizontal-relative:text;mso-position-vertical:absolute;mso-position-vertical-relative:text;mso-width-percent:0;mso-height-percent:0;mso-width-relative:margin;mso-height-relative:margin;v-text-anchor:middle" o:gfxdata="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" filled="f" strokecolor="black [3213]" strokeweight="1pt">
+              <v:oval w14:anchorId="72B2CD6B" id="Овал 123" o:spid="_x0000_s1088" style="position:absolute;margin-left:-61.75pt;margin-top:719.95pt;width:38.55pt;height:38.55pt;z-index:251728896;visibility:visible;mso-wrap-style:square;mso-width-percent:0;mso-height-percent:0;mso-wrap-distance-left:9pt;mso-wrap-distance-top:0;mso-wrap-distance-right:9pt;mso-wrap-distance-bottom:0;mso-position-horizontal:absolute;mso-position-horizontal-relative:text;mso-position-vertical:absolute;mso-position-vertical-relative:text;mso-width-percent:0;mso-height-percent:0;mso-width-relative:margin;mso-height-relative:margin;v-text-anchor:middle" o:gfxdata="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" filled="f" strokecolor="black [3213]" strokeweight="1pt">
                 <v:stroke joinstyle="miter"/>
                 <v:textbox>
                   <w:txbxContent>
@@ -11947,7 +11881,7 @@
           </mc:Choice>
           <mc:Fallback>
             <w:pict>
-              <v:oval w14:anchorId="520505AD" id="Овал 112" o:spid="_x0000_s1060" style="position:absolute;margin-left:16pt;margin-top:719.7pt;width:38.55pt;height:38.4pt;z-index:251710464;visibility:visible;mso-wrap-style:square;mso-width-percent:0;mso-height-percent:0;mso-wrap-distance-left:9pt;mso-wrap-distance-top:0;mso-wrap-distance-right:9pt;mso-wrap-distance-bottom:0;mso-position-horizontal:absolute;mso-position-horizontal-relative:text;mso-position-vertical:absolute;mso-position-vertical-relative:text;mso-width-percent:0;mso-height-percent:0;mso-width-relative:margin;mso-height-relative:margin;v-text-anchor:middle" o:gfxdata="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" filled="f" strokecolor="black [3213]" strokeweight="1pt">
+              <v:oval w14:anchorId="520505AD" id="Овал 112" o:spid="_x0000_s1089" style="position:absolute;margin-left:16pt;margin-top:719.7pt;width:38.55pt;height:38.4pt;z-index:251710464;visibility:visible;mso-wrap-style:square;mso-width-percent:0;mso-height-percent:0;mso-wrap-distance-left:9pt;mso-wrap-distance-top:0;mso-wrap-distance-right:9pt;mso-wrap-distance-bottom:0;mso-position-horizontal:absolute;mso-position-horizontal-relative:text;mso-position-vertical:absolute;mso-position-vertical-relative:text;mso-width-percent:0;mso-height-percent:0;mso-width-relative:margin;mso-height-relative:margin;v-text-anchor:middle" o:gfxdata="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" filled="f" strokecolor="black [3213]" strokeweight="1pt">
                 <v:stroke joinstyle="miter"/>
                 <v:textbox>
                   <w:txbxContent>
@@ -12153,7 +12087,7 @@
           </mc:Choice>
           <mc:Fallback>
             <w:pict>
-              <v:oval w14:anchorId="008782BD" id="Овал 111" o:spid="_x0000_s1061" style="position:absolute;margin-left:518.4pt;margin-top:724.5pt;width:38.55pt;height:38.4pt;z-index:251708416;visibility:visible;mso-wrap-style:square;mso-width-percent:0;mso-height-percent:0;mso-wrap-distance-left:9pt;mso-wrap-distance-top:0;mso-wrap-distance-right:9pt;mso-wrap-distance-bottom:0;mso-position-horizontal:absolute;mso-position-horizontal-relative:text;mso-position-vertical:absolute;mso-position-vertical-relative:text;mso-width-percent:0;mso-height-percent:0;mso-width-relative:margin;mso-height-relative:margin;v-text-anchor:middle" o:gfxdata="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" filled="f" strokecolor="black [3213]" strokeweight="1pt">
+              <v:oval w14:anchorId="008782BD" id="Овал 111" o:spid="_x0000_s1090" style="position:absolute;margin-left:518.4pt;margin-top:724.5pt;width:38.55pt;height:38.4pt;z-index:251708416;visibility:visible;mso-wrap-style:square;mso-width-percent:0;mso-height-percent:0;mso-wrap-distance-left:9pt;mso-wrap-distance-top:0;mso-wrap-distance-right:9pt;mso-wrap-distance-bottom:0;mso-position-horizontal:absolute;mso-position-horizontal-relative:text;mso-position-vertical:absolute;mso-position-vertical-relative:text;mso-width-percent:0;mso-height-percent:0;mso-width-relative:margin;mso-height-relative:margin;v-text-anchor:middle" o:gfxdata="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" filled="f" strokecolor="black [3213]" strokeweight="1pt">
                 <v:stroke joinstyle="miter"/>
                 <v:textbox>
                   <w:txbxContent>
@@ -12296,7 +12230,7 @@
           </mc:Choice>
           <mc:Fallback>
             <w:pict>
-              <v:rect w14:anchorId="7C2146A1" id="Прямоугольник 105" o:spid="_x0000_s1062" style="position:absolute;margin-left:-22.8pt;margin-top:593.3pt;width:123.2pt;height:52.8pt;z-index:251703296;visibility:visible;mso-wrap-style:square;mso-wrap-distance-left:9pt;mso-wrap-distance-top:0;mso-wrap-distance-right:9pt;mso-wrap-distance-bottom:0;mso-position-horizontal:absolute;mso-position-horizontal-relative:text;mso-position-vertical:absolute;mso-position-vertical-relative:text;v-text-anchor:middle" o:gfxdata="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" filled="f" strokecolor="black [3213]" strokeweight="1pt">
+              <v:rect w14:anchorId="7C2146A1" id="Прямоугольник 105" o:spid="_x0000_s1091" style="position:absolute;margin-left:-22.8pt;margin-top:593.3pt;width:123.2pt;height:52.8pt;z-index:251703296;visibility:visible;mso-wrap-style:square;mso-wrap-distance-left:9pt;mso-wrap-distance-top:0;mso-wrap-distance-right:9pt;mso-wrap-distance-bottom:0;mso-position-horizontal:absolute;mso-position-horizontal-relative:text;mso-position-vertical:absolute;mso-position-vertical-relative:text;v-text-anchor:middle" o:gfxdata="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" filled="f" strokecolor="black [3213]" strokeweight="1pt">
                 <v:textbox>
                   <w:txbxContent>
                     <w:p>
@@ -12507,7 +12441,7 @@
           </mc:Choice>
           <mc:Fallback>
             <w:pict>
-              <v:shape w14:anchorId="373D458E" id="Ромб 91" o:spid="_x0000_s1063" type="#_x0000_t4" style="position:absolute;margin-left:424pt;margin-top:546.7pt;width:225.4pt;height:144.6pt;z-index:251686912;visibility:visible;mso-wrap-style:square;mso-width-percent:0;mso-height-percent:0;mso-wrap-distance-left:9pt;mso-wrap-distance-top:0;mso-wrap-distance-right:9pt;mso-wrap-distance-bottom:0;mso-position-horizontal:absolute;mso-position-horizontal-relative:text;mso-position-vertical:absolute;mso-position-vertical-relative:text;mso-width-percent:0;mso-height-percent:0;mso-width-relative:margin;mso-height-relative:margin;v-text-anchor:middle" o:gfxdata="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" filled="f" strokecolor="black [3213]" strokeweight="1pt">
+              <v:shape w14:anchorId="373D458E" id="Ромб 91" o:spid="_x0000_s1092" type="#_x0000_t4" style="position:absolute;margin-left:424pt;margin-top:546.7pt;width:225.4pt;height:144.6pt;z-index:251686912;visibility:visible;mso-wrap-style:square;mso-width-percent:0;mso-height-percent:0;mso-wrap-distance-left:9pt;mso-wrap-distance-top:0;mso-wrap-distance-right:9pt;mso-wrap-distance-bottom:0;mso-position-horizontal:absolute;mso-position-horizontal-relative:text;mso-position-vertical:absolute;mso-position-vertical-relative:text;mso-width-percent:0;mso-height-percent:0;mso-width-relative:margin;mso-height-relative:margin;v-text-anchor:middle" o:gfxdata="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" filled="f" strokecolor="black [3213]" strokeweight="1pt">
                 <v:textbox>
                   <w:txbxContent>
                     <w:p>
@@ -12529,29 +12463,7 @@
                           <w:szCs w:val="28"/>
                           <w:lang w:val="ru-RU"/>
                         </w:rPr>
-                        <w:t xml:space="preserve">Сервер поддерживает динамический </w:t>
-                      </w:r>
-                      <w:proofErr w:type="spellStart"/>
-                      <w:r>
-                        <w:rPr>
-                          <w:rFonts w:ascii="Times New Roman" w:hAnsi="Times New Roman" w:cs="Times New Roman"/>
-                          <w:color w:val="000000" w:themeColor="text1"/>
-                          <w:sz w:val="28"/>
-                          <w:szCs w:val="28"/>
-                          <w:lang w:val="ru-RU"/>
-                        </w:rPr>
-                        <w:t>токен</w:t>
-                      </w:r>
-                      <w:proofErr w:type="spellEnd"/>
-                      <w:r>
-                        <w:rPr>
-                          <w:rFonts w:ascii="Times New Roman" w:hAnsi="Times New Roman" w:cs="Times New Roman"/>
-                          <w:color w:val="000000" w:themeColor="text1"/>
-                          <w:sz w:val="28"/>
-                          <w:szCs w:val="28"/>
-                          <w:lang w:val="ru-RU"/>
-                        </w:rPr>
-                        <w:t>?</w:t>
+                        <w:t>Сервер поддерживает динамический токен?</w:t>
                       </w:r>
                     </w:p>
                   </w:txbxContent>
@@ -12640,7 +12552,7 @@
           </mc:Choice>
           <mc:Fallback>
             <w:pict>
-              <v:shape w14:anchorId="5D40689F" id="Надпись 90" o:spid="_x0000_s1064" type="#_x0000_t202" style="position:absolute;margin-left:296pt;margin-top:435.7pt;width:44.8pt;height:21.6pt;z-index:251684864;visibility:visible;mso-wrap-style:square;mso-width-percent:0;mso-wrap-distance-left:9pt;mso-wrap-distance-top:0;mso-wrap-distance-right:9pt;mso-wrap-distance-bottom:0;mso-position-horizontal:absolute;mso-position-horizontal-relative:text;mso-position-vertical:absolute;mso-position-vertical-relative:text;mso-width-percent:0;mso-width-relative:margin;v-text-anchor:top" o:gfxdata="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" fillcolor="white [3201]" stroked="f" strokeweight=".5pt">
+              <v:shape w14:anchorId="5D40689F" id="Надпись 90" o:spid="_x0000_s1093" type="#_x0000_t202" style="position:absolute;margin-left:296pt;margin-top:435.7pt;width:44.8pt;height:21.6pt;z-index:251684864;visibility:visible;mso-wrap-style:square;mso-width-percent:0;mso-wrap-distance-left:9pt;mso-wrap-distance-top:0;mso-wrap-distance-right:9pt;mso-wrap-distance-bottom:0;mso-position-horizontal:absolute;mso-position-horizontal-relative:text;mso-position-vertical:absolute;mso-position-vertical-relative:text;mso-width-percent:0;mso-width-relative:margin;v-text-anchor:top" o:gfxdata="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" fillcolor="white [3201]" stroked="f" strokeweight=".5pt">
                 <v:textbox>
                   <w:txbxContent>
                     <w:p>
@@ -12751,7 +12663,7 @@
           </mc:Choice>
           <mc:Fallback>
             <w:pict>
-              <v:shape w14:anchorId="196F6CD7" id="Надпись 89" o:spid="_x0000_s1065" type="#_x0000_t202" style="position:absolute;margin-left:537.6pt;margin-top:513.7pt;width:44.8pt;height:23.2pt;z-index:251682816;visibility:visible;mso-wrap-style:square;mso-width-percent:0;mso-height-percent:0;mso-wrap-distance-left:9pt;mso-wrap-distance-top:0;mso-wrap-distance-right:9pt;mso-wrap-distance-bottom:0;mso-position-horizontal:absolute;mso-position-horizontal-relative:text;mso-position-vertical:absolute;mso-position-vertical-relative:text;mso-width-percent:0;mso-height-percent:0;mso-width-relative:margin;mso-height-relative:margin;v-text-anchor:top" o:gfxdata="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" fillcolor="white [3201]" stroked="f" strokeweight=".5pt">
+              <v:shape w14:anchorId="196F6CD7" id="Надпись 89" o:spid="_x0000_s1094" type="#_x0000_t202" style="position:absolute;margin-left:537.6pt;margin-top:513.7pt;width:44.8pt;height:23.2pt;z-index:251682816;visibility:visible;mso-wrap-style:square;mso-width-percent:0;mso-height-percent:0;mso-wrap-distance-left:9pt;mso-wrap-distance-top:0;mso-wrap-distance-right:9pt;mso-wrap-distance-bottom:0;mso-position-horizontal:absolute;mso-position-horizontal-relative:text;mso-position-vertical:absolute;mso-position-vertical-relative:text;mso-width-percent:0;mso-height-percent:0;mso-width-relative:margin;mso-height-relative:margin;v-text-anchor:top" o:gfxdata="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" fillcolor="white [3201]" stroked="f" strokeweight=".5pt">
                 <v:textbox>
                   <w:txbxContent>
                     <w:p>
@@ -12956,7 +12868,7 @@
           </mc:Choice>
           <mc:Fallback>
             <w:pict>
-              <v:shape w14:anchorId="67D3301E" id="Ромб 85" o:spid="_x0000_s1066" type="#_x0000_t4" style="position:absolute;margin-left:428.8pt;margin-top:405.7pt;width:210.2pt;height:107.8pt;z-index:251677696;visibility:visible;mso-wrap-style:square;mso-width-percent:0;mso-height-percent:0;mso-wrap-distance-left:9pt;mso-wrap-distance-top:0;mso-wrap-distance-right:9pt;mso-wrap-distance-bottom:0;mso-position-horizontal:absolute;mso-position-horizontal-relative:text;mso-position-vertical:absolute;mso-position-vertical-relative:text;mso-width-percent:0;mso-height-percent:0;mso-width-relative:margin;mso-height-relative:margin;v-text-anchor:middle" o:gfxdata="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" filled="f" strokecolor="black [3213]" strokeweight="1pt">
+              <v:shape w14:anchorId="67D3301E" id="Ромб 85" o:spid="_x0000_s1095" type="#_x0000_t4" style="position:absolute;margin-left:428.8pt;margin-top:405.7pt;width:210.2pt;height:107.8pt;z-index:251677696;visibility:visible;mso-wrap-style:square;mso-width-percent:0;mso-height-percent:0;mso-wrap-distance-left:9pt;mso-wrap-distance-top:0;mso-wrap-distance-right:9pt;mso-wrap-distance-bottom:0;mso-position-horizontal:absolute;mso-position-horizontal-relative:text;mso-position-vertical:absolute;mso-position-vertical-relative:text;mso-width-percent:0;mso-height-percent:0;mso-width-relative:margin;mso-height-relative:margin;v-text-anchor:middle" o:gfxdata="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" filled="f" strokecolor="black [3213]" strokeweight="1pt">
                 <v:textbox>
                   <w:txbxContent>
                     <w:p>
@@ -12970,7 +12882,6 @@
                           <w:lang w:val="ru-RU"/>
                         </w:rPr>
                       </w:pPr>
-                      <w:proofErr w:type="spellStart"/>
                       <w:r>
                         <w:rPr>
                           <w:rFonts w:ascii="Times New Roman" w:hAnsi="Times New Roman" w:cs="Times New Roman"/>
@@ -12979,18 +12890,7 @@
                           <w:szCs w:val="28"/>
                           <w:lang w:val="ru-RU"/>
                         </w:rPr>
-                        <w:t xml:space="preserve">Пользователь </w:t>
-                      </w:r>
-                      <w:proofErr w:type="spellEnd"/>
-                      <w:r>
-                        <w:rPr>
-                          <w:rFonts w:ascii="Times New Roman" w:hAnsi="Times New Roman" w:cs="Times New Roman"/>
-                          <w:color w:val="000000" w:themeColor="text1"/>
-                          <w:sz w:val="28"/>
-                          <w:szCs w:val="28"/>
-                          <w:lang w:val="ru-RU"/>
-                        </w:rPr>
-                        <w:t>найден?</w:t>
+                        <w:t>Пользователь найден?</w:t>
                       </w:r>
                     </w:p>
                   </w:txbxContent>
@@ -13120,7 +13020,7 @@
           </mc:Choice>
           <mc:Fallback>
             <w:pict>
-              <v:rect w14:anchorId="48409D7E" id="Прямоугольник 82" o:spid="_x0000_s1067" style="position:absolute;margin-left:438.2pt;margin-top:296.1pt;width:195.2pt;height:77.6pt;z-index:251673600;visibility:visible;mso-wrap-style:square;mso-wrap-distance-left:9pt;mso-wrap-distance-top:0;mso-wrap-distance-right:9pt;mso-wrap-distance-bottom:0;mso-position-horizontal:absolute;mso-position-horizontal-relative:text;mso-position-vertical:absolute;mso-position-vertical-relative:text;v-text-anchor:middle" o:gfxdata="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" filled="f" strokecolor="black [3213]" strokeweight="1pt">
+              <v:rect w14:anchorId="48409D7E" id="Прямоугольник 82" o:spid="_x0000_s1096" style="position:absolute;margin-left:438.2pt;margin-top:296.1pt;width:195.2pt;height:77.6pt;z-index:251673600;visibility:visible;mso-wrap-style:square;mso-wrap-distance-left:9pt;mso-wrap-distance-top:0;mso-wrap-distance-right:9pt;mso-wrap-distance-bottom:0;mso-position-horizontal:absolute;mso-position-horizontal-relative:text;mso-position-vertical:absolute;mso-position-vertical-relative:text;v-text-anchor:middle" o:gfxdata="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" filled="f" strokecolor="black [3213]" strokeweight="1pt">
                 <v:textbox>
                   <w:txbxContent>
                     <w:p>
@@ -13322,7 +13222,7 @@
           </mc:Choice>
           <mc:Fallback>
             <w:pict>
-              <v:shape w14:anchorId="2252D33B" id="Надпись 81" o:spid="_x0000_s1068" type="#_x0000_t202" style="position:absolute;margin-left:538.95pt;margin-top:258.5pt;width:44.8pt;height:23.2pt;z-index:251672576;visibility:visible;mso-wrap-style:square;mso-width-percent:0;mso-height-percent:0;mso-wrap-distance-left:9pt;mso-wrap-distance-top:0;mso-wrap-distance-right:9pt;mso-wrap-distance-bottom:0;mso-position-horizontal:absolute;mso-position-horizontal-relative:text;mso-position-vertical:absolute;mso-position-vertical-relative:text;mso-width-percent:0;mso-height-percent:0;mso-width-relative:margin;mso-height-relative:margin;v-text-anchor:top" o:gfxdata="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" fillcolor="white [3201]" stroked="f" strokeweight=".5pt">
+              <v:shape w14:anchorId="2252D33B" id="Надпись 81" o:spid="_x0000_s1097" type="#_x0000_t202" style="position:absolute;margin-left:538.95pt;margin-top:258.5pt;width:44.8pt;height:23.2pt;z-index:251672576;visibility:visible;mso-wrap-style:square;mso-width-percent:0;mso-height-percent:0;mso-wrap-distance-left:9pt;mso-wrap-distance-top:0;mso-wrap-distance-right:9pt;mso-wrap-distance-bottom:0;mso-position-horizontal:absolute;mso-position-horizontal-relative:text;mso-position-vertical:absolute;mso-position-vertical-relative:text;mso-width-percent:0;mso-height-percent:0;mso-width-relative:margin;mso-height-relative:margin;v-text-anchor:top" o:gfxdata="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" fillcolor="white [3201]" stroked="f" strokeweight=".5pt">
                 <v:textbox>
                   <w:txbxContent>
                     <w:p>
@@ -13452,7 +13352,7 @@
           </mc:Choice>
           <mc:Fallback>
             <w:pict>
-              <v:shape w14:anchorId="4DCDD8EF" id="Ромб 76" o:spid="_x0000_s1069" type="#_x0000_t4" style="position:absolute;margin-left:424pt;margin-top:129.1pt;width:225.4pt;height:115pt;z-index:251665408;visibility:visible;mso-wrap-style:square;mso-width-percent:0;mso-height-percent:0;mso-wrap-distance-left:9pt;mso-wrap-distance-top:0;mso-wrap-distance-right:9pt;mso-wrap-distance-bottom:0;mso-position-horizontal:absolute;mso-position-horizontal-relative:text;mso-position-vertical:absolute;mso-position-vertical-relative:text;mso-width-percent:0;mso-height-percent:0;mso-width-relative:margin;mso-height-relative:margin;v-text-anchor:middle" o:gfxdata="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" filled="f" strokecolor="black [3213]" strokeweight="1pt">
+              <v:shape w14:anchorId="4DCDD8EF" id="Ромб 76" o:spid="_x0000_s1098" type="#_x0000_t4" style="position:absolute;margin-left:424pt;margin-top:129.1pt;width:225.4pt;height:115pt;z-index:251665408;visibility:visible;mso-wrap-style:square;mso-width-percent:0;mso-height-percent:0;mso-wrap-distance-left:9pt;mso-wrap-distance-top:0;mso-wrap-distance-right:9pt;mso-wrap-distance-bottom:0;mso-position-horizontal:absolute;mso-position-horizontal-relative:text;mso-position-vertical:absolute;mso-position-vertical-relative:text;mso-width-percent:0;mso-height-percent:0;mso-width-relative:margin;mso-height-relative:margin;v-text-anchor:middle" o:gfxdata="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" filled="f" strokecolor="black [3213]" strokeweight="1pt">
                 <v:textbox>
                   <w:txbxContent>
                     <w:p>
@@ -13474,29 +13374,7 @@
                           <w:szCs w:val="28"/>
                           <w:lang w:val="ru-RU"/>
                         </w:rPr>
-                        <w:t xml:space="preserve">Данный сервер создавал </w:t>
-                      </w:r>
-                      <w:proofErr w:type="spellStart"/>
-                      <w:r>
-                        <w:rPr>
-                          <w:rFonts w:ascii="Times New Roman" w:hAnsi="Times New Roman" w:cs="Times New Roman"/>
-                          <w:color w:val="000000" w:themeColor="text1"/>
-                          <w:sz w:val="28"/>
-                          <w:szCs w:val="28"/>
-                          <w:lang w:val="ru-RU"/>
-                        </w:rPr>
-                        <w:t>токен</w:t>
-                      </w:r>
-                      <w:proofErr w:type="spellEnd"/>
-                      <w:r>
-                        <w:rPr>
-                          <w:rFonts w:ascii="Times New Roman" w:hAnsi="Times New Roman" w:cs="Times New Roman"/>
-                          <w:color w:val="000000" w:themeColor="text1"/>
-                          <w:sz w:val="28"/>
-                          <w:szCs w:val="28"/>
-                          <w:lang w:val="ru-RU"/>
-                        </w:rPr>
-                        <w:t>?</w:t>
+                        <w:t>Данный сервер создавал токен?</w:t>
                       </w:r>
                     </w:p>
                   </w:txbxContent>
@@ -13607,7 +13485,7 @@
           </mc:Choice>
           <mc:Fallback>
             <w:pict>
-              <v:shape w14:anchorId="50E2CA1B" id="Знак завершения 71" o:spid="_x0000_s1070" type="#_x0000_t116" style="position:absolute;margin-left:451pt;margin-top:-61.5pt;width:174.4pt;height:63.2pt;z-index:251659264;visibility:visible;mso-wrap-style:square;mso-width-percent:0;mso-height-percent:0;mso-wrap-distance-left:9pt;mso-wrap-distance-top:0;mso-wrap-distance-right:9pt;mso-wrap-distance-bottom:0;mso-position-horizontal:absolute;mso-position-horizontal-relative:text;mso-position-vertical:absolute;mso-position-vertical-relative:text;mso-width-percent:0;mso-height-percent:0;mso-width-relative:margin;mso-height-relative:margin;v-text-anchor:middle" o:gfxdata="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" filled="f" strokecolor="black [3213]" strokeweight="1pt">
+              <v:shape w14:anchorId="50E2CA1B" id="Знак завершения 71" o:spid="_x0000_s1099" type="#_x0000_t116" style="position:absolute;margin-left:451pt;margin-top:-61.5pt;width:174.4pt;height:63.2pt;z-index:251659264;visibility:visible;mso-wrap-style:square;mso-width-percent:0;mso-height-percent:0;mso-wrap-distance-left:9pt;mso-wrap-distance-top:0;mso-wrap-distance-right:9pt;mso-wrap-distance-bottom:0;mso-position-horizontal:absolute;mso-position-horizontal-relative:text;mso-position-vertical:absolute;mso-position-vertical-relative:text;mso-width-percent:0;mso-height-percent:0;mso-width-relative:margin;mso-height-relative:margin;v-text-anchor:middle" o:gfxdata="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" filled="f" strokecolor="black [3213]" strokeweight="1pt">
                 <v:textbox>
                   <w:txbxContent>
                     <w:p>
@@ -13818,7 +13696,7 @@
           </mc:Choice>
           <mc:Fallback>
             <w:pict>
-              <v:rect w14:anchorId="3A4EB488" id="Прямоугольник 72" o:spid="_x0000_s1071" style="position:absolute;margin-left:443pt;margin-top:34.5pt;width:189.6pt;height:61.6pt;z-index:251660288;visibility:visible;mso-wrap-style:square;mso-width-percent:0;mso-height-percent:0;mso-wrap-distance-left:9pt;mso-wrap-distance-top:0;mso-wrap-distance-right:9pt;mso-wrap-distance-bottom:0;mso-position-horizontal:absolute;mso-position-horizontal-relative:text;mso-position-vertical:absolute;mso-position-vertical-relative:text;mso-width-percent:0;mso-height-percent:0;mso-width-relative:margin;mso-height-relative:margin;v-text-anchor:middle" o:gfxdata="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" fillcolor="white [3201]" strokecolor="black [3200]" strokeweight="1pt">
+              <v:rect w14:anchorId="3A4EB488" id="Прямоугольник 72" o:spid="_x0000_s1100" style="position:absolute;margin-left:443pt;margin-top:34.5pt;width:189.6pt;height:61.6pt;z-index:251660288;visibility:visible;mso-wrap-style:square;mso-width-percent:0;mso-height-percent:0;mso-wrap-distance-left:9pt;mso-wrap-distance-top:0;mso-wrap-distance-right:9pt;mso-wrap-distance-bottom:0;mso-position-horizontal:absolute;mso-position-horizontal-relative:text;mso-position-vertical:absolute;mso-position-vertical-relative:text;mso-width-percent:0;mso-height-percent:0;mso-width-relative:margin;mso-height-relative:margin;v-text-anchor:middle" o:gfxdata="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" fillcolor="white [3201]" strokecolor="black [3200]" strokeweight="1pt">
                 <v:textbox>
                   <w:txbxContent>
                     <w:p>
@@ -14036,7 +13914,7 @@
           </mc:Choice>
           <mc:Fallback>
             <w:pict>
-              <v:shape w14:anchorId="1A651AB8" id="Ромб 93" o:spid="_x0000_s1113" type="#_x0000_t4" style="position:absolute;margin-left:149.6pt;margin-top:547.1pt;width:225.4pt;height:144.6pt;z-index:251688960;visibility:visible;mso-wrap-style:square;mso-width-percent:0;mso-height-percent:0;mso-wrap-distance-left:9pt;mso-wrap-distance-top:0;mso-wrap-distance-right:9pt;mso-wrap-distance-bottom:0;mso-position-horizontal:absolute;mso-position-horizontal-relative:text;mso-position-vertical:absolute;mso-position-vertical-relative:text;mso-width-percent:0;mso-height-percent:0;mso-width-relative:margin;mso-height-relative:margin;v-text-anchor:middle" o:gfxdata="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" filled="f" strokecolor="black [3213]" strokeweight="1pt">
+              <v:shape w14:anchorId="1A651AB8" id="Ромб 93" o:spid="_x0000_s1101" type="#_x0000_t4" style="position:absolute;margin-left:149.6pt;margin-top:547.1pt;width:225.4pt;height:144.6pt;z-index:251688960;visibility:visible;mso-wrap-style:square;mso-width-percent:0;mso-height-percent:0;mso-wrap-distance-left:9pt;mso-wrap-distance-top:0;mso-wrap-distance-right:9pt;mso-wrap-distance-bottom:0;mso-position-horizontal:absolute;mso-position-horizontal-relative:text;mso-position-vertical:absolute;mso-position-vertical-relative:text;mso-width-percent:0;mso-height-percent:0;mso-width-relative:margin;mso-height-relative:margin;v-text-anchor:middle" o:gfxdata="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" filled="f" strokecolor="black [3213]" strokeweight="1pt">
                 <v:textbox>
                   <w:txbxContent>
                     <w:p>
@@ -14058,29 +13936,7 @@
                           <w:szCs w:val="28"/>
                           <w:lang w:val="ru-RU"/>
                         </w:rPr>
-                        <w:t xml:space="preserve">У пользователя есть динамический </w:t>
-                      </w:r>
-                      <w:proofErr w:type="spellStart"/>
-                      <w:r>
-                        <w:rPr>
-                          <w:rFonts w:ascii="Times New Roman" w:hAnsi="Times New Roman" w:cs="Times New Roman"/>
-                          <w:color w:val="000000" w:themeColor="text1"/>
-                          <w:sz w:val="28"/>
-                          <w:szCs w:val="28"/>
-                          <w:lang w:val="ru-RU"/>
-                        </w:rPr>
-                        <w:t>токен</w:t>
-                      </w:r>
-                      <w:proofErr w:type="spellEnd"/>
-                      <w:r>
-                        <w:rPr>
-                          <w:rFonts w:ascii="Times New Roman" w:hAnsi="Times New Roman" w:cs="Times New Roman"/>
-                          <w:color w:val="000000" w:themeColor="text1"/>
-                          <w:sz w:val="28"/>
-                          <w:szCs w:val="28"/>
-                          <w:lang w:val="ru-RU"/>
-                        </w:rPr>
-                        <w:t>?</w:t>
+                        <w:t>У пользователя есть динамический токен?</w:t>
                       </w:r>
                     </w:p>
                   </w:txbxContent>
@@ -14185,7 +14041,7 @@
           </mc:Choice>
           <mc:Fallback>
             <w:pict>
-              <v:shape w14:anchorId="77144A75" id="Параллелограмм 79" o:spid="_x0000_s1073" type="#_x0000_t7" style="position:absolute;margin-left:173pt;margin-top:270.1pt;width:188pt;height:83.2pt;z-index:251669504;visibility:visible;mso-wrap-style:square;mso-wrap-distance-left:9pt;mso-wrap-distance-top:0;mso-wrap-distance-right:9pt;mso-wrap-distance-bottom:0;mso-position-horizontal:absolute;mso-position-horizontal-relative:text;mso-position-vertical:absolute;mso-position-vertical-relative:text;v-text-anchor:middle" o:gfxdata="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" adj="2390" filled="f" strokecolor="black [3213]" strokeweight="1pt">
+              <v:shape w14:anchorId="77144A75" id="Параллелограмм 79" o:spid="_x0000_s1102" type="#_x0000_t7" style="position:absolute;margin-left:173pt;margin-top:270.1pt;width:188pt;height:83.2pt;z-index:251669504;visibility:visible;mso-wrap-style:square;mso-wrap-distance-left:9pt;mso-wrap-distance-top:0;mso-wrap-distance-right:9pt;mso-wrap-distance-bottom:0;mso-position-horizontal:absolute;mso-position-horizontal-relative:text;mso-position-vertical:absolute;mso-position-vertical-relative:text;v-text-anchor:middle" o:gfxdata="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" adj="2390" filled="f" strokecolor="black [3213]" strokeweight="1pt">
                 <v:textbox>
                   <w:txbxContent>
                     <w:p>
@@ -14370,7 +14226,7 @@
           </mc:Choice>
           <mc:Fallback>
             <w:pict>
-              <v:shape w14:anchorId="7B01A7B0" id="Надпись 80" o:spid="_x0000_s1074" type="#_x0000_t202" style="position:absolute;margin-left:329.8pt;margin-top:156.9pt;width:44.8pt;height:21.6pt;z-index:251670528;visibility:visible;mso-wrap-style:square;mso-width-percent:0;mso-wrap-distance-left:9pt;mso-wrap-distance-top:0;mso-wrap-distance-right:9pt;mso-wrap-distance-bottom:0;mso-position-horizontal:absolute;mso-position-horizontal-relative:text;mso-position-vertical:absolute;mso-position-vertical-relative:text;mso-width-percent:0;mso-width-relative:margin;v-text-anchor:top" o:gfxdata="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" fillcolor="white [3201]" stroked="f" strokeweight=".5pt">
+              <v:shape w14:anchorId="7B01A7B0" id="Надпись 80" o:spid="_x0000_s1103" type="#_x0000_t202" style="position:absolute;margin-left:329.8pt;margin-top:156.9pt;width:44.8pt;height:21.6pt;z-index:251670528;visibility:visible;mso-wrap-style:square;mso-width-percent:0;mso-wrap-distance-left:9pt;mso-wrap-distance-top:0;mso-wrap-distance-right:9pt;mso-wrap-distance-bottom:0;mso-position-horizontal:absolute;mso-position-horizontal-relative:text;mso-position-vertical:absolute;mso-position-vertical-relative:text;mso-width-percent:0;mso-width-relative:margin;v-text-anchor:top" o:gfxdata="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" fillcolor="white [3201]" stroked="f" strokeweight=".5pt">
                 <v:textbox>
                   <w:txbxContent>
                     <w:p>
@@ -14555,7 +14411,7 @@
           </mc:Choice>
           <mc:Fallback>
             <w:pict>
-              <v:shape w14:anchorId="48789B88" id="Надпись 98" o:spid="_x0000_s1075" type="#_x0000_t202" style="position:absolute;margin-left:388.8pt;margin-top:594.1pt;width:35.2pt;height:23.2pt;z-index:251693056;visibility:visible;mso-wrap-style:square;mso-width-percent:0;mso-height-percent:0;mso-wrap-distance-left:9pt;mso-wrap-distance-top:0;mso-wrap-distance-right:9pt;mso-wrap-distance-bottom:0;mso-position-horizontal:absolute;mso-position-horizontal-relative:text;mso-position-vertical:absolute;mso-position-vertical-relative:text;mso-width-percent:0;mso-height-percent:0;mso-width-relative:margin;mso-height-relative:margin;v-text-anchor:top" o:gfxdata="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" fillcolor="white [3201]" stroked="f" strokeweight=".5pt">
+              <v:shape w14:anchorId="48789B88" id="Надпись 98" o:spid="_x0000_s1104" type="#_x0000_t202" style="position:absolute;margin-left:388.8pt;margin-top:594.1pt;width:35.2pt;height:23.2pt;z-index:251693056;visibility:visible;mso-wrap-style:square;mso-width-percent:0;mso-height-percent:0;mso-wrap-distance-left:9pt;mso-wrap-distance-top:0;mso-wrap-distance-right:9pt;mso-wrap-distance-bottom:0;mso-position-horizontal:absolute;mso-position-horizontal-relative:text;mso-position-vertical:absolute;mso-position-vertical-relative:text;mso-width-percent:0;mso-height-percent:0;mso-width-relative:margin;mso-height-relative:margin;v-text-anchor:top" o:gfxdata="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" fillcolor="white [3201]" stroked="f" strokeweight=".5pt">
                 <v:textbox>
                   <w:txbxContent>
                     <w:p>
@@ -14813,7 +14669,7 @@
           </mc:Choice>
           <mc:Fallback>
             <w:pict>
-              <v:shape w14:anchorId="1DB13A30" id="Надпись 102" o:spid="_x0000_s1076" type="#_x0000_t202" style="position:absolute;margin-left:271pt;margin-top:524.3pt;width:44.8pt;height:21.6pt;z-index:251699200;visibility:visible;mso-wrap-style:square;mso-width-percent:0;mso-wrap-distance-left:9pt;mso-wrap-distance-top:0;mso-wrap-distance-right:9pt;mso-wrap-distance-bottom:0;mso-position-horizontal:absolute;mso-position-horizontal-relative:text;mso-position-vertical:absolute;mso-position-vertical-relative:text;mso-width-percent:0;mso-width-relative:margin;v-text-anchor:top" o:gfxdata="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" fillcolor="white [3201]" stroked="f" strokeweight=".5pt">
+              <v:shape w14:anchorId="1DB13A30" id="Надпись 102" o:spid="_x0000_s1105" type="#_x0000_t202" style="position:absolute;margin-left:271pt;margin-top:524.3pt;width:44.8pt;height:21.6pt;z-index:251699200;visibility:visible;mso-wrap-style:square;mso-width-percent:0;mso-wrap-distance-left:9pt;mso-wrap-distance-top:0;mso-wrap-distance-right:9pt;mso-wrap-distance-bottom:0;mso-position-horizontal:absolute;mso-position-horizontal-relative:text;mso-position-vertical:absolute;mso-position-vertical-relative:text;mso-width-percent:0;mso-width-relative:margin;v-text-anchor:top" o:gfxdata="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" fillcolor="white [3201]" stroked="f" strokeweight=".5pt">
                 <v:textbox>
                   <w:txbxContent>
                     <w:p>
@@ -14924,7 +14780,7 @@
           </mc:Choice>
           <mc:Fallback>
             <w:pict>
-              <v:shape w14:anchorId="71592A8A" id="Надпись 104" o:spid="_x0000_s1077" type="#_x0000_t202" style="position:absolute;margin-left:114.4pt;margin-top:588.5pt;width:35.2pt;height:23.2pt;z-index:251702272;visibility:visible;mso-wrap-style:square;mso-width-percent:0;mso-height-percent:0;mso-wrap-distance-left:9pt;mso-wrap-distance-top:0;mso-wrap-distance-right:9pt;mso-wrap-distance-bottom:0;mso-position-horizontal:absolute;mso-position-horizontal-relative:text;mso-position-vertical:absolute;mso-position-vertical-relative:text;mso-width-percent:0;mso-height-percent:0;mso-width-relative:margin;mso-height-relative:margin;v-text-anchor:top" o:gfxdata="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" fillcolor="white [3201]" stroked="f" strokeweight=".5pt">
+              <v:shape w14:anchorId="71592A8A" id="Надпись 104" o:spid="_x0000_s1106" type="#_x0000_t202" style="position:absolute;margin-left:114.4pt;margin-top:588.5pt;width:35.2pt;height:23.2pt;z-index:251702272;visibility:visible;mso-wrap-style:square;mso-width-percent:0;mso-height-percent:0;mso-wrap-distance-left:9pt;mso-wrap-distance-top:0;mso-wrap-distance-right:9pt;mso-wrap-distance-bottom:0;mso-position-horizontal:absolute;mso-position-horizontal-relative:text;mso-position-vertical:absolute;mso-position-vertical-relative:text;mso-width-percent:0;mso-height-percent:0;mso-width-relative:margin;mso-height-relative:margin;v-text-anchor:top" o:gfxdata="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" fillcolor="white [3201]" stroked="f" strokeweight=".5pt">
                 <v:textbox>
                   <w:txbxContent>
                     <w:p>
@@ -15028,6 +14884,18 @@
       </w:r>
     </w:p>
     <w:p>
+      <w:pPr>
+        <w:rPr>
+          <w:lang w:val="en-US"/>
+        </w:rPr>
+      </w:pPr>
+    </w:p>
+    <w:p>
+      <w:r>
+        <w:br w:type="page"/>
+      </w:r>
+    </w:p>
+    <w:p>
       <w:r>
         <w:rPr>
           <w:noProof/>
@@ -15206,6 +15074,9 @@
         </mc:AlternateContent>
       </w:r>
       <w:r>
+        <w:rPr>
+          <w:noProof/>
+        </w:rPr>
         <mc:AlternateContent>
           <mc:Choice Requires="wps">
             <w:drawing>
@@ -15330,6 +15201,9 @@
         </mc:AlternateContent>
       </w:r>
       <w:r>
+        <w:rPr>
+          <w:noProof/>
+        </w:rPr>
         <mc:AlternateContent>
           <mc:Choice Requires="wps">
             <w:drawing>
@@ -15404,6 +15278,9 @@
         </mc:AlternateContent>
       </w:r>
       <w:r>
+        <w:rPr>
+          <w:noProof/>
+        </w:rPr>
         <mc:AlternateContent>
           <mc:Choice Requires="wps">
             <w:drawing>
@@ -15478,6 +15355,9 @@
         </mc:AlternateContent>
       </w:r>
       <w:r>
+        <w:rPr>
+          <w:noProof/>
+        </w:rPr>
         <mc:AlternateContent>
           <mc:Choice Requires="wps">
             <w:drawing>
@@ -15602,6 +15482,9 @@
         </mc:AlternateContent>
       </w:r>
       <w:r>
+        <w:rPr>
+          <w:noProof/>
+        </w:rPr>
         <mc:AlternateContent>
           <mc:Choice Requires="wps">
             <w:drawing>
@@ -15706,6 +15589,9 @@
         </mc:AlternateContent>
       </w:r>
       <w:r>
+        <w:rPr>
+          <w:noProof/>
+        </w:rPr>
         <mc:AlternateContent>
           <mc:Choice Requires="wps">
             <w:drawing>
@@ -15810,6 +15696,9 @@
         </mc:AlternateContent>
       </w:r>
       <w:r>
+        <w:rPr>
+          <w:noProof/>
+        </w:rPr>
         <mc:AlternateContent>
           <mc:Choice Requires="wps">
             <w:drawing>
@@ -15934,6 +15823,9 @@
         </mc:AlternateContent>
       </w:r>
       <w:r>
+        <w:rPr>
+          <w:noProof/>
+        </w:rPr>
         <mc:AlternateContent>
           <mc:Choice Requires="wps">
             <w:drawing>
@@ -16000,6 +15892,9 @@
         </mc:AlternateContent>
       </w:r>
       <w:r>
+        <w:rPr>
+          <w:noProof/>
+        </w:rPr>
         <mc:AlternateContent>
           <mc:Choice Requires="wps">
             <w:drawing>
@@ -16124,6 +16019,9 @@
         </mc:AlternateContent>
       </w:r>
       <w:r>
+        <w:rPr>
+          <w:noProof/>
+        </w:rPr>
         <mc:AlternateContent>
           <mc:Choice Requires="wps">
             <w:drawing>
@@ -16190,6 +16088,9 @@
         </mc:AlternateContent>
       </w:r>
       <w:r>
+        <w:rPr>
+          <w:noProof/>
+        </w:rPr>
         <mc:AlternateContent>
           <mc:Choice Requires="wps">
             <w:drawing>
@@ -16256,6 +16157,9 @@
         </mc:AlternateContent>
       </w:r>
       <w:r>
+        <w:rPr>
+          <w:noProof/>
+        </w:rPr>
         <mc:AlternateContent>
           <mc:Choice Requires="wps">
             <w:drawing>
@@ -16380,6 +16284,9 @@
         </mc:AlternateContent>
       </w:r>
       <w:r>
+        <w:rPr>
+          <w:noProof/>
+        </w:rPr>
         <mc:AlternateContent>
           <mc:Choice Requires="wps">
             <w:drawing>
@@ -17691,17 +17598,7 @@
                                 <w:szCs w:val="28"/>
                                 <w:lang w:val="ru-RU"/>
                               </w:rPr>
-                              <w:t xml:space="preserve">«Глупый» компонент </w:t>
-                            </w:r>
-                            <w:r>
-                              <w:rPr>
-                                <w:rFonts w:ascii="Times New Roman" w:hAnsi="Times New Roman" w:cs="Times New Roman"/>
-                                <w:color w:val="000000" w:themeColor="text1"/>
-                                <w:sz w:val="28"/>
-                                <w:szCs w:val="28"/>
-                                <w:lang w:val="ru-RU"/>
-                              </w:rPr>
-                              <w:t>В</w:t>
+                              <w:t>«Глупый» компонент В</w:t>
                             </w:r>
                           </w:p>
                         </w:txbxContent>
@@ -17742,17 +17639,7 @@
                           <w:szCs w:val="28"/>
                           <w:lang w:val="ru-RU"/>
                         </w:rPr>
-                        <w:t xml:space="preserve">«Глупый» компонент </w:t>
-                      </w:r>
-                      <w:r>
-                        <w:rPr>
-                          <w:rFonts w:ascii="Times New Roman" w:hAnsi="Times New Roman" w:cs="Times New Roman"/>
-                          <w:color w:val="000000" w:themeColor="text1"/>
-                          <w:sz w:val="28"/>
-                          <w:szCs w:val="28"/>
-                          <w:lang w:val="ru-RU"/>
-                        </w:rPr>
-                        <w:t>В</w:t>
+                        <w:t>«Глупый» компонент В</w:t>
                       </w:r>
                     </w:p>
                   </w:txbxContent>
@@ -18470,17 +18357,7 @@
                                 <w:szCs w:val="28"/>
                                 <w:lang w:val="ru-RU"/>
                               </w:rPr>
-                              <w:t xml:space="preserve">«Глупый» компонент </w:t>
-                            </w:r>
-                            <w:r>
-                              <w:rPr>
-                                <w:rFonts w:ascii="Times New Roman" w:hAnsi="Times New Roman" w:cs="Times New Roman"/>
-                                <w:color w:val="000000" w:themeColor="text1"/>
-                                <w:sz w:val="28"/>
-                                <w:szCs w:val="28"/>
-                                <w:lang w:val="ru-RU"/>
-                              </w:rPr>
-                              <w:t>Б</w:t>
+                              <w:t>«Глупый» компонент Б</w:t>
                             </w:r>
                           </w:p>
                         </w:txbxContent>
@@ -18521,17 +18398,7 @@
                           <w:szCs w:val="28"/>
                           <w:lang w:val="ru-RU"/>
                         </w:rPr>
-                        <w:t xml:space="preserve">«Глупый» компонент </w:t>
-                      </w:r>
-                      <w:r>
-                        <w:rPr>
-                          <w:rFonts w:ascii="Times New Roman" w:hAnsi="Times New Roman" w:cs="Times New Roman"/>
-                          <w:color w:val="000000" w:themeColor="text1"/>
-                          <w:sz w:val="28"/>
-                          <w:szCs w:val="28"/>
-                          <w:lang w:val="ru-RU"/>
-                        </w:rPr>
-                        <w:t>Б</w:t>
+                        <w:t>«Глупый» компонент Б</w:t>
                       </w:r>
                     </w:p>
                   </w:txbxContent>
@@ -18617,37 +18484,7 @@
                                 <w:szCs w:val="28"/>
                                 <w:lang w:val="ru-RU"/>
                               </w:rPr>
-                              <w:t>«</w:t>
-                            </w:r>
-                            <w:r>
-                              <w:rPr>
-                                <w:rFonts w:ascii="Times New Roman" w:hAnsi="Times New Roman" w:cs="Times New Roman"/>
-                                <w:color w:val="000000" w:themeColor="text1"/>
-                                <w:sz w:val="28"/>
-                                <w:szCs w:val="28"/>
-                                <w:lang w:val="ru-RU"/>
-                              </w:rPr>
-                              <w:t>Глупый</w:t>
-                            </w:r>
-                            <w:r>
-                              <w:rPr>
-                                <w:rFonts w:ascii="Times New Roman" w:hAnsi="Times New Roman" w:cs="Times New Roman"/>
-                                <w:color w:val="000000" w:themeColor="text1"/>
-                                <w:sz w:val="28"/>
-                                <w:szCs w:val="28"/>
-                                <w:lang w:val="ru-RU"/>
-                              </w:rPr>
-                              <w:t>» компонент</w:t>
-                            </w:r>
-                            <w:r>
-                              <w:rPr>
-                                <w:rFonts w:ascii="Times New Roman" w:hAnsi="Times New Roman" w:cs="Times New Roman"/>
-                                <w:color w:val="000000" w:themeColor="text1"/>
-                                <w:sz w:val="28"/>
-                                <w:szCs w:val="28"/>
-                                <w:lang w:val="ru-RU"/>
-                              </w:rPr>
-                              <w:t xml:space="preserve"> А</w:t>
+                              <w:t>«Глупый» компонент А</w:t>
                             </w:r>
                           </w:p>
                         </w:txbxContent>
@@ -18688,37 +18525,7 @@
                           <w:szCs w:val="28"/>
                           <w:lang w:val="ru-RU"/>
                         </w:rPr>
-                        <w:t>«</w:t>
-                      </w:r>
-                      <w:r>
-                        <w:rPr>
-                          <w:rFonts w:ascii="Times New Roman" w:hAnsi="Times New Roman" w:cs="Times New Roman"/>
-                          <w:color w:val="000000" w:themeColor="text1"/>
-                          <w:sz w:val="28"/>
-                          <w:szCs w:val="28"/>
-                          <w:lang w:val="ru-RU"/>
-                        </w:rPr>
-                        <w:t>Глупый</w:t>
-                      </w:r>
-                      <w:r>
-                        <w:rPr>
-                          <w:rFonts w:ascii="Times New Roman" w:hAnsi="Times New Roman" w:cs="Times New Roman"/>
-                          <w:color w:val="000000" w:themeColor="text1"/>
-                          <w:sz w:val="28"/>
-                          <w:szCs w:val="28"/>
-                          <w:lang w:val="ru-RU"/>
-                        </w:rPr>
-                        <w:t>» компонент</w:t>
-                      </w:r>
-                      <w:r>
-                        <w:rPr>
-                          <w:rFonts w:ascii="Times New Roman" w:hAnsi="Times New Roman" w:cs="Times New Roman"/>
-                          <w:color w:val="000000" w:themeColor="text1"/>
-                          <w:sz w:val="28"/>
-                          <w:szCs w:val="28"/>
-                          <w:lang w:val="ru-RU"/>
-                        </w:rPr>
-                        <w:t xml:space="preserve"> А</w:t>
+                        <w:t>«Глупый» компонент А</w:t>
                       </w:r>
                     </w:p>
                   </w:txbxContent>

</xml_diff>

<commit_message>
Add required schemas for printing
</commit_message>
<xml_diff>
--- a/docs/Diagrams A3.docx
+++ b/docs/Diagrams A3.docx
@@ -8974,27 +8974,27 @@
         <mc:AlternateContent>
           <mc:Choice Requires="wps">
             <w:drawing>
-              <wp:anchor distT="0" distB="0" distL="114300" distR="114300" simplePos="0" relativeHeight="252016640" behindDoc="0" locked="0" layoutInCell="1" allowOverlap="1" wp14:anchorId="16197B28" wp14:editId="47CF1732">
+              <wp:anchor distT="0" distB="0" distL="114300" distR="114300" simplePos="0" relativeHeight="252021760" behindDoc="0" locked="0" layoutInCell="1" allowOverlap="1" wp14:anchorId="04E37069" wp14:editId="11AF8FDB">
                 <wp:simplePos x="0" y="0"/>
                 <wp:positionH relativeFrom="column">
-                  <wp:posOffset>1303019</wp:posOffset>
+                  <wp:posOffset>1270000</wp:posOffset>
                 </wp:positionH>
                 <wp:positionV relativeFrom="paragraph">
                   <wp:posOffset>8395970</wp:posOffset>
                 </wp:positionV>
-                <wp:extent cx="45719" cy="317500"/>
-                <wp:effectExtent l="50800" t="0" r="43815" b="38100"/>
+                <wp:extent cx="0" cy="314960"/>
+                <wp:effectExtent l="63500" t="0" r="38100" b="27940"/>
                 <wp:wrapNone/>
-                <wp:docPr id="219" name="Прямая со стрелкой 219"/>
+                <wp:docPr id="1" name="Прямая со стрелкой 1"/>
                 <wp:cNvGraphicFramePr/>
                 <a:graphic xmlns:a="http://schemas.openxmlformats.org/drawingml/2006/main">
                   <a:graphicData uri="http://schemas.microsoft.com/office/word/2010/wordprocessingShape">
                     <wps:wsp>
                       <wps:cNvCnPr/>
                       <wps:spPr>
-                        <a:xfrm flipH="1">
+                        <a:xfrm>
                           <a:off x="0" y="0"/>
-                          <a:ext cx="45719" cy="317500"/>
+                          <a:ext cx="0" cy="314960"/>
                         </a:xfrm>
                         <a:prstGeom prst="straightConnector1">
                           <a:avLst/>
@@ -9021,22 +9021,16 @@
                     </wps:wsp>
                   </a:graphicData>
                 </a:graphic>
-                <wp14:sizeRelH relativeFrom="margin">
-                  <wp14:pctWidth>0</wp14:pctWidth>
-                </wp14:sizeRelH>
-                <wp14:sizeRelV relativeFrom="margin">
-                  <wp14:pctHeight>0</wp14:pctHeight>
-                </wp14:sizeRelV>
               </wp:anchor>
             </w:drawing>
           </mc:Choice>
           <mc:Fallback>
             <w:pict>
-              <v:shapetype w14:anchorId="15F02295" id="_x0000_t32" coordsize="21600,21600" o:spt="32" o:oned="t" path="m,l21600,21600e" filled="f">
+              <v:shapetype w14:anchorId="2A990324" id="_x0000_t32" coordsize="21600,21600" o:spt="32" o:oned="t" path="m,l21600,21600e" filled="f">
                 <v:path arrowok="t" fillok="f" o:connecttype="none"/>
                 <o:lock v:ext="edit" shapetype="t"/>
               </v:shapetype>
-              <v:shape id="Прямая со стрелкой 219" o:spid="_x0000_s1026" type="#_x0000_t32" style="position:absolute;margin-left:102.6pt;margin-top:661.1pt;width:3.6pt;height:25pt;flip:x;z-index:252016640;visibility:visible;mso-wrap-style:square;mso-width-percent:0;mso-height-percent:0;mso-wrap-distance-left:9pt;mso-wrap-distance-top:0;mso-wrap-distance-right:9pt;mso-wrap-distance-bottom:0;mso-position-horizontal:absolute;mso-position-horizontal-relative:text;mso-position-vertical:absolute;mso-position-vertical-relative:text;mso-width-percent:0;mso-height-percent:0;mso-width-relative:margin;mso-height-relative:margin" o:gfxdata="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" strokecolor="black [3200]" strokeweight="1pt">
+              <v:shape id="Прямая со стрелкой 1" o:spid="_x0000_s1026" type="#_x0000_t32" style="position:absolute;margin-left:100pt;margin-top:661.1pt;width:0;height:24.8pt;z-index:252021760;visibility:visible;mso-wrap-style:square;mso-wrap-distance-left:9pt;mso-wrap-distance-top:0;mso-wrap-distance-right:9pt;mso-wrap-distance-bottom:0;mso-position-horizontal:absolute;mso-position-horizontal-relative:text;mso-position-vertical:absolute;mso-position-vertical-relative:text" o:gfxdata="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" strokecolor="black [3200]" strokeweight="1pt">
                 <v:stroke endarrow="block" joinstyle="miter"/>
               </v:shape>
             </w:pict>
@@ -9050,7 +9044,7 @@
         <mc:AlternateContent>
           <mc:Choice Requires="wps">
             <w:drawing>
-              <wp:anchor distT="0" distB="0" distL="114300" distR="114300" simplePos="0" relativeHeight="251801600" behindDoc="0" locked="0" layoutInCell="1" allowOverlap="1" wp14:anchorId="46513FD2" wp14:editId="4E5ED154">
+              <wp:anchor distT="0" distB="0" distL="114300" distR="114300" simplePos="0" relativeHeight="251801600" behindDoc="0" locked="0" layoutInCell="1" allowOverlap="1" wp14:anchorId="46513FD2" wp14:editId="456DA6C3">
                 <wp:simplePos x="0" y="0"/>
                 <wp:positionH relativeFrom="column">
                   <wp:posOffset>335280</wp:posOffset>
@@ -9144,7 +9138,11 @@
           </mc:Choice>
           <mc:Fallback>
             <w:pict>
-              <v:shape w14:anchorId="46513FD2" id="Знак завершения 175" o:spid="_x0000_s1073" type="#_x0000_t116" style="position:absolute;margin-left:26.4pt;margin-top:685.9pt;width:2in;height:46.4pt;z-index:251801600;visibility:visible;mso-wrap-style:square;mso-width-percent:0;mso-height-percent:0;mso-wrap-distance-left:9pt;mso-wrap-distance-top:0;mso-wrap-distance-right:9pt;mso-wrap-distance-bottom:0;mso-position-horizontal:absolute;mso-position-horizontal-relative:text;mso-position-vertical:absolute;mso-position-vertical-relative:text;mso-width-percent:0;mso-height-percent:0;mso-width-relative:margin;mso-height-relative:margin;v-text-anchor:middle" o:gfxdata="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" filled="f" strokecolor="black [3213]" strokeweight="1pt">
+              <v:shapetype w14:anchorId="46513FD2" id="_x0000_t116" coordsize="21600,21600" o:spt="116" path="m3475,qx,10800,3475,21600l18125,21600qx21600,10800,18125,xe">
+                <v:stroke joinstyle="miter"/>
+                <v:path gradientshapeok="t" o:connecttype="rect" textboxrect="1018,3163,20582,18437"/>
+              </v:shapetype>
+              <v:shape id="Знак завершения 175" o:spid="_x0000_s1073" type="#_x0000_t116" style="position:absolute;margin-left:26.4pt;margin-top:685.9pt;width:2in;height:46.4pt;z-index:251801600;visibility:visible;mso-wrap-style:square;mso-width-percent:0;mso-height-percent:0;mso-wrap-distance-left:9pt;mso-wrap-distance-top:0;mso-wrap-distance-right:9pt;mso-wrap-distance-bottom:0;mso-position-horizontal:absolute;mso-position-horizontal-relative:text;mso-position-vertical:absolute;mso-position-vertical-relative:text;mso-width-percent:0;mso-height-percent:0;mso-width-relative:margin;mso-height-relative:margin;v-text-anchor:middle" o:gfxdata="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" filled="f" strokecolor="black [3213]" strokeweight="1pt">
                 <v:textbox>
                   <w:txbxContent>
                     <w:p>
@@ -9627,7 +9625,7 @@
         <mc:AlternateContent>
           <mc:Choice Requires="wps">
             <w:drawing>
-              <wp:anchor distT="0" distB="0" distL="114300" distR="114300" simplePos="0" relativeHeight="251787264" behindDoc="0" locked="0" layoutInCell="1" allowOverlap="1" wp14:anchorId="28BAD832" wp14:editId="31EBAB97">
+              <wp:anchor distT="0" distB="0" distL="114300" distR="114300" simplePos="0" relativeHeight="251787264" behindDoc="0" locked="0" layoutInCell="1" allowOverlap="1" wp14:anchorId="28BAD832" wp14:editId="7D4A0786">
                 <wp:simplePos x="0" y="0"/>
                 <wp:positionH relativeFrom="column">
                   <wp:posOffset>1513840</wp:posOffset>
@@ -9702,7 +9700,11 @@
           </mc:Choice>
           <mc:Fallback>
             <w:pict>
-              <v:shape w14:anchorId="28BAD832" id="Надпись 166" o:spid="_x0000_s1077" type="#_x0000_t202" style="position:absolute;margin-left:119.2pt;margin-top:534.35pt;width:44.8pt;height:23.2pt;z-index:251787264;visibility:visible;mso-wrap-style:square;mso-width-percent:0;mso-height-percent:0;mso-wrap-distance-left:9pt;mso-wrap-distance-top:0;mso-wrap-distance-right:9pt;mso-wrap-distance-bottom:0;mso-position-horizontal:absolute;mso-position-horizontal-relative:text;mso-position-vertical:absolute;mso-position-vertical-relative:text;mso-width-percent:0;mso-height-percent:0;mso-width-relative:margin;mso-height-relative:margin;v-text-anchor:top" o:gfxdata="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" fillcolor="white [3201]" stroked="f" strokeweight=".5pt">
+              <v:shapetype w14:anchorId="28BAD832" id="_x0000_t202" coordsize="21600,21600" o:spt="202" path="m,l,21600r21600,l21600,xe">
+                <v:stroke joinstyle="miter"/>
+                <v:path gradientshapeok="t" o:connecttype="rect"/>
+              </v:shapetype>
+              <v:shape id="Надпись 166" o:spid="_x0000_s1077" type="#_x0000_t202" style="position:absolute;margin-left:119.2pt;margin-top:534.35pt;width:44.8pt;height:23.2pt;z-index:251787264;visibility:visible;mso-wrap-style:square;mso-width-percent:0;mso-height-percent:0;mso-wrap-distance-left:9pt;mso-wrap-distance-top:0;mso-wrap-distance-right:9pt;mso-wrap-distance-bottom:0;mso-position-horizontal:absolute;mso-position-horizontal-relative:text;mso-position-vertical:absolute;mso-position-vertical-relative:text;mso-width-percent:0;mso-height-percent:0;mso-width-relative:margin;mso-height-relative:margin;v-text-anchor:top" o:gfxdata="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" fillcolor="white [3201]" stroked="f" strokeweight=".5pt">
                 <v:textbox>
                   <w:txbxContent>
                     <w:p>

</xml_diff>